<commit_message>
Minor tweaks to documentation, and comments
	modified:   Readme.md
	modified:   data/players_database.json
	modified:   integration_module/game_integration.py
	modified:   lobby_conf.py
	modified:   logic/player.py
	modified:   logic/save_load.py
	modified:   main.py
	modified:   testing/Roulette.docx
	modified:   ui/exit_ui.py
	modified:   ui/high_scores_ui.py
	modified:   ui/ui.py
</commit_message>
<xml_diff>
--- a/testing/Roulette.docx
+++ b/testing/Roulette.docx
@@ -1,15 +1,14 @@
 
 <file path=word/document.xml><?xml version="1.0" encoding="utf-8"?>
-<w:document xmlns:o="urn:schemas-microsoft-com:office:office" xmlns:r="http://schemas.openxmlformats.org/officeDocument/2006/relationships" xmlns:v="urn:schemas-microsoft-com:vml" xmlns:w="http://schemas.openxmlformats.org/wordprocessingml/2006/main" xmlns:w10="urn:schemas-microsoft-com:office:word" xmlns:wp="http://schemas.openxmlformats.org/drawingml/2006/wordprocessingDrawing" xmlns:pic="http://schemas.openxmlformats.org/drawingml/2006/picture" xmlns:wps="http://schemas.microsoft.com/office/word/2010/wordprocessingShape" xmlns:wpg="http://schemas.microsoft.com/office/word/2010/wordprocessingGroup" xmlns:mc="http://schemas.openxmlformats.org/markup-compatibility/2006" xmlns:wp14="http://schemas.microsoft.com/office/word/2010/wordprocessingDrawing" xmlns:w14="http://schemas.microsoft.com/office/word/2010/wordml" xmlns:w15="http://schemas.microsoft.com/office/word/2012/wordml" xmlns:a="http://schemas.openxmlformats.org/drawingml/2006/main" mc:Ignorable="w14 wp14 w15">
+<w:document xmlns:o="urn:schemas-microsoft-com:office:office" xmlns:r="http://schemas.openxmlformats.org/officeDocument/2006/relationships" xmlns:v="urn:schemas-microsoft-com:vml" xmlns:w="http://schemas.openxmlformats.org/wordprocessingml/2006/main" xmlns:w10="urn:schemas-microsoft-com:office:word" xmlns:wp="http://schemas.openxmlformats.org/drawingml/2006/wordprocessingDrawing" xmlns:pic="http://schemas.openxmlformats.org/drawingml/2006/picture" xmlns:wps="http://schemas.microsoft.com/office/word/2010/wordprocessingShape" xmlns:wpg="http://schemas.microsoft.com/office/word/2010/wordprocessingGroup" xmlns:mc="http://schemas.openxmlformats.org/markup-compatibility/2006" xmlns:wp14="http://schemas.microsoft.com/office/word/2010/wordprocessingDrawing" xmlns:w14="http://schemas.microsoft.com/office/word/2010/wordml" xmlns:w15="http://schemas.microsoft.com/office/word/2012/wordml" mc:Ignorable="w14 wp14 w15">
   <w:body>
-    <w:p xmlns:wp14="http://schemas.microsoft.com/office/word/2010/wordml" wp14:textId="69569263">
+    <w:p>
       <w:pPr>
         <w:pStyle w:val="Normal"/>
         <w:rPr>
-          <w:rFonts w:ascii="Aptos" w:hAnsi="Aptos" w:eastAsia="Aptos" w:cs="Aptos" w:asciiTheme="minorAscii" w:hAnsiTheme="minorAscii" w:eastAsiaTheme="minorAscii" w:cstheme="minorAscii"/>
-          <w:b w:val="0"/>
-          <w:bCs w:val="0"/>
-          <w:noProof w:val="0"/>
+          <w:rFonts w:ascii="Aptos" w:hAnsi="Aptos" w:eastAsia="Aptos" w:cs="Aptos" w:asciiTheme="minorAscii" w:cstheme="minorAscii" w:eastAsiaTheme="minorAscii" w:hAnsiTheme="minorAscii"/>
+          <w:b w:val="false"/>
+          <w:bCs w:val="false"/>
           <w:sz w:val="24"/>
           <w:szCs w:val="24"/>
           <w:lang w:val="en-GB"/>
@@ -18,8 +17,8 @@
       <w:r>
         <w:rPr>
           <w:rFonts w:ascii="Abadi" w:hAnsi="Abadi"/>
-          <w:b w:val="1"/>
-          <w:bCs w:val="1"/>
+          <w:b/>
+          <w:bCs/>
           <w:sz w:val="32"/>
           <w:szCs w:val="32"/>
         </w:rPr>
@@ -27,21 +26,20 @@
       </w:r>
       <w:r>
         <w:rPr>
-          <w:rFonts w:ascii="Aptos" w:hAnsi="Aptos" w:eastAsia="Aptos" w:cs="Aptos" w:asciiTheme="minorAscii" w:hAnsiTheme="minorAscii" w:eastAsiaTheme="minorAscii" w:cstheme="minorAscii"/>
-          <w:b w:val="0"/>
-          <w:bCs w:val="0"/>
+          <w:rFonts w:eastAsia="Aptos" w:cs="Aptos" w:cstheme="minorAscii" w:eastAsiaTheme="minorAscii"/>
+          <w:b w:val="false"/>
+          <w:bCs w:val="false"/>
           <w:sz w:val="22"/>
           <w:szCs w:val="22"/>
         </w:rPr>
         <w:t>Roulette</w:t>
       </w:r>
     </w:p>
-    <w:p xmlns:wp14="http://schemas.microsoft.com/office/word/2010/wordml" wp14:textId="15F433FC">
+    <w:p>
       <w:pPr>
         <w:pStyle w:val="Normal"/>
         <w:rPr>
           <w:rFonts w:ascii="Abadi" w:hAnsi="Abadi" w:eastAsia="Abadi" w:cs="Abadi"/>
-          <w:noProof w:val="0"/>
           <w:sz w:val="32"/>
           <w:szCs w:val="32"/>
           <w:lang w:val="en-GB"/>
@@ -50,8 +48,8 @@
       <w:r>
         <w:rPr>
           <w:rFonts w:ascii="Abadi" w:hAnsi="Abadi"/>
-          <w:b w:val="1"/>
-          <w:bCs w:val="1"/>
+          <w:b/>
+          <w:bCs/>
           <w:sz w:val="32"/>
           <w:szCs w:val="32"/>
         </w:rPr>
@@ -59,8 +57,7 @@
       </w:r>
       <w:r>
         <w:rPr>
-          <w:rFonts w:ascii="Aptos" w:hAnsi="Aptos" w:eastAsia="Aptos" w:cs="Aptos"/>
-          <w:noProof w:val="0"/>
+          <w:rFonts w:eastAsia="Aptos" w:cs="Aptos"/>
           <w:sz w:val="22"/>
           <w:szCs w:val="22"/>
           <w:lang w:val="en-GB"/>
@@ -68,12 +65,11 @@
         <w:t>22nd of March 2025</w:t>
       </w:r>
     </w:p>
-    <w:p xmlns:wp14="http://schemas.microsoft.com/office/word/2010/wordml" wp14:textId="65515EC1">
+    <w:p>
       <w:pPr>
         <w:pStyle w:val="Normal"/>
         <w:rPr>
           <w:rFonts w:ascii="Aptos" w:hAnsi="Aptos" w:eastAsia="Aptos" w:cs="Aptos"/>
-          <w:noProof w:val="0"/>
           <w:sz w:val="22"/>
           <w:szCs w:val="22"/>
           <w:lang w:val="en-GB"/>
@@ -82,65 +78,24 @@
       <w:r>
         <w:rPr>
           <w:rFonts w:ascii="Abadi" w:hAnsi="Abadi"/>
-          <w:b w:val="1"/>
-          <w:bCs w:val="1"/>
+          <w:b/>
+          <w:bCs/>
           <w:sz w:val="32"/>
           <w:szCs w:val="32"/>
         </w:rPr>
-        <w:t xml:space="preserve">Tester: </w:t>
+        <w:t xml:space="preserve">Tester:  </w:t>
       </w:r>
       <w:r>
         <w:rPr>
-          <w:rFonts w:ascii="Abadi" w:hAnsi="Abadi"/>
-          <w:b w:val="1"/>
-          <w:bCs w:val="1"/>
-          <w:sz w:val="32"/>
-          <w:szCs w:val="32"/>
-        </w:rPr>
-        <w:t xml:space="preserve"> </w:t>
-      </w:r>
-      <w:r>
-        <w:rPr>
-          <w:rFonts w:ascii="Aptos" w:hAnsi="Aptos" w:eastAsia="Aptos" w:cs="Aptos"/>
-          <w:noProof w:val="0"/>
+          <w:rFonts w:eastAsia="Aptos" w:cs="Aptos"/>
           <w:sz w:val="22"/>
           <w:szCs w:val="22"/>
           <w:lang w:val="en-GB"/>
         </w:rPr>
-        <w:t>James David Young (</w:t>
-      </w:r>
-      <w:r>
-        <w:rPr>
-          <w:rFonts w:ascii="Aptos" w:hAnsi="Aptos" w:eastAsia="Aptos" w:cs="Aptos"/>
-          <w:noProof w:val="0"/>
-          <w:sz w:val="22"/>
-          <w:szCs w:val="22"/>
-          <w:lang w:val="en-GB"/>
-        </w:rPr>
-        <w:t>E</w:t>
-      </w:r>
-      <w:r>
-        <w:rPr>
-          <w:rFonts w:ascii="Aptos" w:hAnsi="Aptos" w:eastAsia="Aptos" w:cs="Aptos"/>
-          <w:noProof w:val="0"/>
-          <w:sz w:val="22"/>
-          <w:szCs w:val="22"/>
-          <w:lang w:val="en-GB"/>
-        </w:rPr>
-        <w:t>4119865</w:t>
-      </w:r>
-      <w:r>
-        <w:rPr>
-          <w:rFonts w:ascii="Aptos" w:hAnsi="Aptos" w:eastAsia="Aptos" w:cs="Aptos"/>
-          <w:noProof w:val="0"/>
-          <w:sz w:val="22"/>
-          <w:szCs w:val="22"/>
-          <w:lang w:val="en-GB"/>
-        </w:rPr>
-        <w:t>)</w:t>
+        <w:t>James David Young (E4119865)</w:t>
       </w:r>
     </w:p>
-    <w:p xmlns:wp14="http://schemas.microsoft.com/office/word/2010/wordml" wp14:textId="77777777">
+    <w:p>
       <w:pPr>
         <w:pStyle w:val="Normal"/>
         <w:rPr>
@@ -162,7 +117,7 @@
         <w:t>Testing type: Black Box Testing</w:t>
       </w:r>
     </w:p>
-    <w:p xmlns:wp14="http://schemas.microsoft.com/office/word/2010/wordml" wp14:textId="77777777">
+    <w:p>
       <w:pPr>
         <w:pStyle w:val="Normal"/>
         <w:rPr>
@@ -183,14 +138,14 @@
         </w:rPr>
       </w:r>
     </w:p>
-    <w:p xmlns:wp14="http://schemas.microsoft.com/office/word/2010/wordml" wp14:textId="77777777">
+    <w:p>
       <w:pPr>
         <w:pStyle w:val="ListParagraph"/>
         <w:numPr>
           <w:ilvl w:val="0"/>
           <w:numId w:val="2"/>
         </w:numPr>
-        <w:spacing w:line="276" w:lineRule="auto"/>
+        <w:spacing w:lineRule="auto" w:line="276"/>
         <w:rPr>
           <w:b/>
           <w:bCs/>
@@ -198,18 +153,18 @@
       </w:pPr>
       <w:r>
         <w:rPr>
-          <w:b w:val="1"/>
-          <w:bCs w:val="1"/>
+          <w:b/>
+          <w:bCs/>
         </w:rPr>
         <w:t>Objective</w:t>
       </w:r>
     </w:p>
-    <w:p xmlns:wp14="http://schemas.microsoft.com/office/word/2010/wordml" wp14:textId="3DCE36A2">
+    <w:p>
       <w:pPr>
-        <w:spacing w:before="0" w:beforeAutospacing="off" w:after="160" w:afterAutospacing="off" w:line="257" w:lineRule="auto"/>
+        <w:pStyle w:val="Normal"/>
+        <w:spacing w:lineRule="auto" w:line="256" w:beforeAutospacing="0" w:before="0" w:afterAutospacing="0" w:after="160"/>
         <w:rPr>
           <w:rFonts w:ascii="Aptos" w:hAnsi="Aptos" w:eastAsia="Aptos" w:cs="Aptos"/>
-          <w:noProof w:val="0"/>
           <w:sz w:val="22"/>
           <w:szCs w:val="22"/>
           <w:lang w:val="en-GB"/>
@@ -217,8 +172,7 @@
       </w:pPr>
       <w:r>
         <w:rPr>
-          <w:rFonts w:ascii="Aptos" w:hAnsi="Aptos" w:eastAsia="Aptos" w:cs="Aptos"/>
-          <w:noProof w:val="0"/>
+          <w:rFonts w:eastAsia="Aptos" w:cs="Aptos"/>
           <w:sz w:val="22"/>
           <w:szCs w:val="22"/>
           <w:lang w:val="en-GB"/>
@@ -227,8 +181,7 @@
       </w:r>
       <w:r>
         <w:rPr>
-          <w:rFonts w:ascii="Aptos" w:hAnsi="Aptos" w:eastAsia="Aptos" w:cs="Aptos"/>
-          <w:noProof w:val="0"/>
+          <w:rFonts w:eastAsia="Aptos" w:cs="Aptos"/>
           <w:sz w:val="22"/>
           <w:szCs w:val="22"/>
           <w:lang w:val="en-GB"/>
@@ -236,14 +189,14 @@
         <w:t>To use Black Box testing to find and fix any issues with the Roulette game project to ensure it is in working condition before it is presented to potential investors.</w:t>
       </w:r>
     </w:p>
-    <w:p xmlns:wp14="http://schemas.microsoft.com/office/word/2010/wordml" wp14:textId="77777777">
+    <w:p>
       <w:pPr>
         <w:pStyle w:val="ListParagraph"/>
         <w:numPr>
           <w:ilvl w:val="0"/>
           <w:numId w:val="2"/>
         </w:numPr>
-        <w:spacing w:line="276" w:lineRule="auto"/>
+        <w:spacing w:lineRule="auto" w:line="276"/>
         <w:rPr>
           <w:b/>
           <w:bCs/>
@@ -257,7 +210,7 @@
         <w:t xml:space="preserve">Test Environment </w:t>
       </w:r>
     </w:p>
-    <w:p xmlns:wp14="http://schemas.microsoft.com/office/word/2010/wordml" wp14:textId="77777777">
+    <w:p>
       <w:pPr>
         <w:pStyle w:val="ListParagraph"/>
         <w:rPr/>
@@ -267,54 +220,37 @@
         <w:t xml:space="preserve">Operating System : Windows </w:t>
       </w:r>
     </w:p>
-    <w:p xmlns:wp14="http://schemas.microsoft.com/office/word/2010/wordml" wp14:textId="65BBD5FA">
+    <w:p>
       <w:pPr>
         <w:pStyle w:val="ListParagraph"/>
+        <w:rPr/>
       </w:pPr>
       <w:r>
         <w:rPr/>
-        <w:t xml:space="preserve">Python </w:t>
-      </w:r>
-      <w:r>
-        <w:rPr/>
-        <w:t>Version :</w:t>
-      </w:r>
-      <w:r>
-        <w:rPr/>
-        <w:t xml:space="preserve"> 3.1</w:t>
-      </w:r>
-      <w:r>
-        <w:rPr/>
-        <w:t>1</w:t>
-      </w:r>
-      <w:r>
-        <w:rPr/>
-        <w:t>.2</w:t>
-      </w:r>
-    </w:p>
-    <w:p xmlns:wp14="http://schemas.microsoft.com/office/word/2010/wordml" wp14:textId="3EA50188">
-      <w:pPr>
-        <w:pStyle w:val="ListParagraph"/>
-      </w:pPr>
-      <w:r>
-        <w:rPr/>
-        <w:t>IDE :</w:t>
-      </w:r>
-      <w:r>
-        <w:rPr/>
-        <w:t xml:space="preserve"> </w:t>
-      </w:r>
-      <w:r>
-        <w:rPr/>
-        <w:t>Python IDLE</w:t>
+        <w:t>Python Version : 3.11.2</w:t>
       </w:r>
     </w:p>
     <w:p>
       <w:pPr>
-        <w:spacing w:before="0" w:beforeAutospacing="off" w:after="160" w:afterAutospacing="off" w:line="257" w:lineRule="auto"/>
+        <w:pStyle w:val="ListParagraph"/>
         <w:rPr>
           <w:rFonts w:ascii="Aptos" w:hAnsi="Aptos" w:eastAsia="Aptos" w:cs="Aptos"/>
-          <w:noProof w:val="0"/>
+          <w:sz w:val="22"/>
+          <w:szCs w:val="22"/>
+          <w:lang w:val="en-GB"/>
+        </w:rPr>
+      </w:pPr>
+      <w:r>
+        <w:rPr/>
+        <w:t>IDE : Python IDLE</w:t>
+      </w:r>
+    </w:p>
+    <w:p>
+      <w:pPr>
+        <w:pStyle w:val="Normal"/>
+        <w:spacing w:lineRule="auto" w:line="256" w:beforeAutospacing="0" w:before="0" w:afterAutospacing="0" w:after="160"/>
+        <w:rPr>
+          <w:rFonts w:ascii="Aptos" w:hAnsi="Aptos" w:eastAsia="Aptos" w:cs="Aptos"/>
           <w:sz w:val="22"/>
           <w:szCs w:val="22"/>
           <w:lang w:val="en-GB"/>
@@ -322,65 +258,14 @@
       </w:pPr>
       <w:r>
         <w:rPr>
-          <w:rFonts w:ascii="Aptos" w:hAnsi="Aptos" w:eastAsia="Aptos" w:cs="Aptos"/>
-          <w:noProof w:val="0"/>
+          <w:rFonts w:eastAsia="Aptos" w:cs="Aptos"/>
           <w:sz w:val="22"/>
           <w:szCs w:val="22"/>
           <w:lang w:val="en-GB"/>
         </w:rPr>
-        <w:t xml:space="preserve">                Hardware: </w:t>
-      </w:r>
-      <w:r>
-        <w:rPr>
-          <w:rFonts w:ascii="Aptos" w:hAnsi="Aptos" w:eastAsia="Aptos" w:cs="Aptos"/>
-          <w:noProof w:val="0"/>
-          <w:sz w:val="22"/>
-          <w:szCs w:val="22"/>
-          <w:lang w:val="en-GB"/>
-        </w:rPr>
-        <w:t>PC Setup with a standard keyboard and mouse</w:t>
       </w:r>
     </w:p>
     <w:p>
-      <w:pPr>
-        <w:spacing w:before="0" w:beforeAutospacing="off" w:after="160" w:afterAutospacing="off" w:line="257" w:lineRule="auto"/>
-        <w:rPr>
-          <w:rFonts w:ascii="Aptos" w:hAnsi="Aptos" w:eastAsia="Aptos" w:cs="Aptos"/>
-          <w:noProof w:val="0"/>
-          <w:sz w:val="22"/>
-          <w:szCs w:val="22"/>
-          <w:lang w:val="en-GB"/>
-        </w:rPr>
-      </w:pPr>
-      <w:r>
-        <w:rPr>
-          <w:rFonts w:ascii="Aptos" w:hAnsi="Aptos" w:eastAsia="Aptos" w:cs="Aptos"/>
-          <w:noProof w:val="0"/>
-          <w:sz w:val="22"/>
-          <w:szCs w:val="22"/>
-          <w:lang w:val="en-GB"/>
-        </w:rPr>
-        <w:t xml:space="preserve">                Testing Tools: Manual testing</w:t>
-      </w:r>
-    </w:p>
-    <w:p>
-      <w:pPr>
-        <w:spacing w:before="0" w:beforeAutospacing="off" w:after="160" w:afterAutospacing="off" w:line="257" w:lineRule="auto"/>
-        <w:rPr>
-          <w:rFonts w:ascii="Aptos" w:hAnsi="Aptos" w:eastAsia="Aptos" w:cs="Aptos"/>
-          <w:noProof w:val="0"/>
-          <w:sz w:val="22"/>
-          <w:szCs w:val="22"/>
-          <w:lang w:val="en-GB"/>
-        </w:rPr>
-      </w:pPr>
-    </w:p>
-    <w:p>
-      <w:pPr>
-        <w:pStyle w:val="ListParagraph"/>
-      </w:pPr>
-    </w:p>
-    <w:p xmlns:wp14="http://schemas.microsoft.com/office/word/2010/wordml" wp14:textId="77777777">
       <w:pPr>
         <w:pStyle w:val="ListParagraph"/>
         <w:rPr/>
@@ -389,14 +274,23 @@
         <w:rPr/>
       </w:r>
     </w:p>
-    <w:p xmlns:wp14="http://schemas.microsoft.com/office/word/2010/wordml" wp14:textId="77777777">
+    <w:p>
+      <w:pPr>
+        <w:pStyle w:val="ListParagraph"/>
+        <w:rPr/>
+      </w:pPr>
+      <w:r>
+        <w:rPr/>
+      </w:r>
+    </w:p>
+    <w:p>
       <w:pPr>
         <w:pStyle w:val="ListParagraph"/>
         <w:numPr>
           <w:ilvl w:val="0"/>
           <w:numId w:val="2"/>
         </w:numPr>
-        <w:spacing w:line="276" w:lineRule="auto"/>
+        <w:spacing w:lineRule="auto" w:line="276"/>
         <w:rPr>
           <w:b/>
           <w:bCs/>
@@ -413,7 +307,7 @@
     <w:tbl>
       <w:tblPr>
         <w:tblStyle w:val="TableGridLight"/>
-        <w:tblpPr w:leftFromText="180" w:rightFromText="180" w:vertAnchor="text" w:horzAnchor="margin" w:tblpXSpec="center" w:tblpY="219"/>
+        <w:tblpPr w:vertAnchor="text" w:horzAnchor="margin" w:tblpXSpec="center" w:leftFromText="180" w:rightFromText="180" w:tblpY="219"/>
         <w:tblW w:w="9967" w:type="dxa"/>
         <w:jc w:val="center"/>
         <w:tblInd w:w="0" w:type="dxa"/>
@@ -424,31 +318,34 @@
           <w:bottom w:w="0" w:type="dxa"/>
           <w:right w:w="108" w:type="dxa"/>
         </w:tblCellMar>
-        <w:tblLook w:val="04A0" w:firstRow="1" w:lastRow="0" w:firstColumn="1" w:lastColumn="0" w:noHBand="0" w:noVBand="1"/>
+        <w:tblLook w:val="04a0" w:noHBand="0" w:noVBand="1" w:firstColumn="1" w:lastRow="0" w:lastColumn="0" w:firstRow="1"/>
       </w:tblPr>
       <w:tblGrid>
         <w:gridCol w:w="769"/>
         <w:gridCol w:w="1642"/>
-        <w:gridCol w:w="1590"/>
-        <w:gridCol w:w="3169"/>
+        <w:gridCol w:w="1589"/>
+        <w:gridCol w:w="3170"/>
         <w:gridCol w:w="1848"/>
-        <w:gridCol w:w="949"/>
+        <w:gridCol w:w="948"/>
       </w:tblGrid>
-      <w:tr xmlns:wp14="http://schemas.microsoft.com/office/word/2010/wordml" wp14:textId="77777777">
+      <w:tr>
         <w:trPr>
           <w:trHeight w:val="361" w:hRule="atLeast"/>
         </w:trPr>
         <w:tc>
           <w:tcPr>
             <w:tcW w:w="769" w:type="dxa"/>
-            <w:tcBorders/>
-            <w:tcMar/>
-          </w:tcPr>
-          <w:p wp14:textId="77777777">
+            <w:tcBorders>
+              <w:top w:val="single" w:sz="4" w:space="0" w:color="000000"/>
+              <w:left w:val="single" w:sz="4" w:space="0" w:color="000000"/>
+            </w:tcBorders>
+          </w:tcPr>
+          <w:p>
             <w:pPr>
               <w:pStyle w:val="Normal"/>
               <w:widowControl/>
-              <w:spacing w:before="0" w:after="0" w:line="240" w:lineRule="auto"/>
+              <w:suppressAutoHyphens w:val="true"/>
+              <w:spacing w:lineRule="auto" w:line="240" w:before="0" w:after="0"/>
               <w:jc w:val="left"/>
               <w:rPr>
                 <w:b/>
@@ -474,14 +371,16 @@
         <w:tc>
           <w:tcPr>
             <w:tcW w:w="1642" w:type="dxa"/>
-            <w:tcBorders/>
-            <w:tcMar/>
-          </w:tcPr>
-          <w:p wp14:textId="77777777">
+            <w:tcBorders>
+              <w:top w:val="single" w:sz="4" w:space="0" w:color="000000"/>
+            </w:tcBorders>
+          </w:tcPr>
+          <w:p>
             <w:pPr>
               <w:pStyle w:val="Normal"/>
               <w:widowControl/>
-              <w:spacing w:before="0" w:after="0" w:line="240" w:lineRule="auto"/>
+              <w:suppressAutoHyphens w:val="true"/>
+              <w:spacing w:lineRule="auto" w:line="240" w:before="0" w:after="0"/>
               <w:jc w:val="left"/>
               <w:rPr>
                 <w:b/>
@@ -506,15 +405,17 @@
         </w:tc>
         <w:tc>
           <w:tcPr>
-            <w:tcW w:w="1590" w:type="dxa"/>
-            <w:tcBorders/>
-            <w:tcMar/>
-          </w:tcPr>
-          <w:p wp14:textId="77777777">
+            <w:tcW w:w="1589" w:type="dxa"/>
+            <w:tcBorders>
+              <w:top w:val="single" w:sz="4" w:space="0" w:color="000000"/>
+            </w:tcBorders>
+          </w:tcPr>
+          <w:p>
             <w:pPr>
               <w:pStyle w:val="Normal"/>
               <w:widowControl/>
-              <w:spacing w:before="0" w:after="0" w:line="240" w:lineRule="auto"/>
+              <w:suppressAutoHyphens w:val="true"/>
+              <w:spacing w:lineRule="auto" w:line="240" w:before="0" w:after="0"/>
               <w:jc w:val="left"/>
               <w:rPr>
                 <w:b/>
@@ -539,15 +440,17 @@
         </w:tc>
         <w:tc>
           <w:tcPr>
-            <w:tcW w:w="3169" w:type="dxa"/>
-            <w:tcBorders/>
-            <w:tcMar/>
-          </w:tcPr>
-          <w:p wp14:textId="77777777">
+            <w:tcW w:w="3170" w:type="dxa"/>
+            <w:tcBorders>
+              <w:top w:val="single" w:sz="4" w:space="0" w:color="000000"/>
+            </w:tcBorders>
+          </w:tcPr>
+          <w:p>
             <w:pPr>
               <w:pStyle w:val="Normal"/>
               <w:widowControl/>
-              <w:spacing w:before="0" w:after="0" w:line="240" w:lineRule="auto"/>
+              <w:suppressAutoHyphens w:val="true"/>
+              <w:spacing w:lineRule="auto" w:line="240" w:before="0" w:after="0"/>
               <w:jc w:val="left"/>
               <w:rPr>
                 <w:b/>
@@ -573,14 +476,16 @@
         <w:tc>
           <w:tcPr>
             <w:tcW w:w="1848" w:type="dxa"/>
-            <w:tcBorders/>
-            <w:tcMar/>
-          </w:tcPr>
-          <w:p wp14:textId="77777777">
+            <w:tcBorders>
+              <w:top w:val="single" w:sz="4" w:space="0" w:color="000000"/>
+            </w:tcBorders>
+          </w:tcPr>
+          <w:p>
             <w:pPr>
               <w:pStyle w:val="Normal"/>
               <w:widowControl/>
-              <w:spacing w:before="0" w:after="0" w:line="240" w:lineRule="auto"/>
+              <w:suppressAutoHyphens w:val="true"/>
+              <w:spacing w:lineRule="auto" w:line="240" w:before="0" w:after="0"/>
               <w:jc w:val="left"/>
               <w:rPr>
                 <w:b/>
@@ -605,15 +510,18 @@
         </w:tc>
         <w:tc>
           <w:tcPr>
-            <w:tcW w:w="949" w:type="dxa"/>
-            <w:tcBorders/>
-            <w:tcMar/>
-          </w:tcPr>
-          <w:p wp14:textId="77777777">
+            <w:tcW w:w="948" w:type="dxa"/>
+            <w:tcBorders>
+              <w:top w:val="single" w:sz="4" w:space="0" w:color="000000"/>
+              <w:right w:val="single" w:sz="4" w:space="0" w:color="000000"/>
+            </w:tcBorders>
+          </w:tcPr>
+          <w:p>
             <w:pPr>
               <w:pStyle w:val="Normal"/>
               <w:widowControl/>
-              <w:spacing w:before="0" w:after="0" w:line="240" w:lineRule="auto"/>
+              <w:suppressAutoHyphens w:val="true"/>
+              <w:spacing w:lineRule="auto" w:line="240" w:before="0" w:after="0"/>
               <w:jc w:val="left"/>
               <w:rPr>
                 <w:b/>
@@ -637,21 +545,23 @@
           </w:p>
         </w:tc>
       </w:tr>
-      <w:tr xmlns:wp14="http://schemas.microsoft.com/office/word/2010/wordml" wp14:textId="77777777">
+      <w:tr>
         <w:trPr>
           <w:trHeight w:val="361" w:hRule="atLeast"/>
         </w:trPr>
         <w:tc>
           <w:tcPr>
             <w:tcW w:w="769" w:type="dxa"/>
-            <w:tcBorders/>
-            <w:tcMar/>
-          </w:tcPr>
-          <w:p wp14:textId="77777777">
+            <w:tcBorders>
+              <w:left w:val="single" w:sz="4" w:space="0" w:color="000000"/>
+            </w:tcBorders>
+          </w:tcPr>
+          <w:p>
             <w:pPr>
               <w:pStyle w:val="Normal"/>
               <w:widowControl/>
-              <w:spacing w:before="0" w:after="0" w:line="240" w:lineRule="auto"/>
+              <w:suppressAutoHyphens w:val="true"/>
+              <w:spacing w:lineRule="auto" w:line="240" w:before="0" w:after="0"/>
               <w:jc w:val="left"/>
               <w:rPr>
                 <w:sz w:val="18"/>
@@ -674,13 +584,13 @@
           <w:tcPr>
             <w:tcW w:w="1642" w:type="dxa"/>
             <w:tcBorders/>
-            <w:tcMar/>
-          </w:tcPr>
-          <w:p wp14:textId="77777777">
+          </w:tcPr>
+          <w:p>
             <w:pPr>
               <w:pStyle w:val="Normal"/>
               <w:widowControl/>
-              <w:spacing w:before="0" w:after="0" w:line="240" w:lineRule="auto"/>
+              <w:suppressAutoHyphens w:val="true"/>
+              <w:spacing w:lineRule="auto" w:line="240" w:before="0" w:after="0"/>
               <w:jc w:val="left"/>
               <w:rPr>
                 <w:sz w:val="18"/>
@@ -701,15 +611,15 @@
         </w:tc>
         <w:tc>
           <w:tcPr>
-            <w:tcW w:w="1590" w:type="dxa"/>
+            <w:tcW w:w="1589" w:type="dxa"/>
             <w:tcBorders/>
-            <w:tcMar/>
-          </w:tcPr>
-          <w:p wp14:textId="77777777">
+          </w:tcPr>
+          <w:p>
             <w:pPr>
               <w:pStyle w:val="Normal"/>
               <w:widowControl/>
-              <w:spacing w:before="0" w:after="0" w:line="240" w:lineRule="auto"/>
+              <w:suppressAutoHyphens w:val="true"/>
+              <w:spacing w:lineRule="auto" w:line="240" w:before="0" w:after="0"/>
               <w:jc w:val="left"/>
               <w:rPr>
                 <w:sz w:val="18"/>
@@ -730,15 +640,15 @@
         </w:tc>
         <w:tc>
           <w:tcPr>
-            <w:tcW w:w="3169" w:type="dxa"/>
+            <w:tcW w:w="3170" w:type="dxa"/>
             <w:tcBorders/>
-            <w:tcMar/>
-          </w:tcPr>
-          <w:p wp14:textId="021F3379">
-            <w:pPr>
-              <w:pStyle w:val="Normal"/>
-              <w:widowControl w:val="1"/>
-              <w:spacing w:before="0" w:after="0" w:line="240" w:lineRule="auto"/>
+          </w:tcPr>
+          <w:p>
+            <w:pPr>
+              <w:pStyle w:val="Normal"/>
+              <w:widowControl/>
+              <w:suppressAutoHyphens w:val="true"/>
+              <w:spacing w:lineRule="auto" w:line="240" w:before="0" w:after="0"/>
               <w:jc w:val="left"/>
               <w:rPr>
                 <w:rFonts w:eastAsia="Aptos" w:cs=""/>
@@ -755,57 +665,7 @@
                 <w:szCs w:val="18"/>
                 <w:lang w:val="en-GB" w:eastAsia="en-US" w:bidi="ar-SA"/>
               </w:rPr>
-              <w:t>Game Window opens with game showing</w:t>
-            </w:r>
-            <w:r>
-              <w:rPr>
-                <w:rFonts w:eastAsia="Aptos" w:cs=""/>
-                <w:kern w:val="2"/>
-                <w:sz w:val="18"/>
-                <w:szCs w:val="18"/>
-                <w:lang w:val="en-GB" w:eastAsia="en-US" w:bidi="ar-SA"/>
-              </w:rPr>
-              <w:t>, roulette wheel on 0</w:t>
-            </w:r>
-            <w:r>
-              <w:rPr>
-                <w:rFonts w:eastAsia="Aptos" w:cs=""/>
-                <w:kern w:val="2"/>
-                <w:sz w:val="18"/>
-                <w:szCs w:val="18"/>
-                <w:lang w:val="en-GB" w:eastAsia="en-US" w:bidi="ar-SA"/>
-              </w:rPr>
-              <w:t xml:space="preserve"> </w:t>
-            </w:r>
-            <w:r>
-              <w:rPr>
-                <w:rFonts w:eastAsia="Aptos" w:cs=""/>
-                <w:kern w:val="2"/>
-                <w:sz w:val="18"/>
-                <w:szCs w:val="18"/>
-                <w:lang w:val="en-GB" w:eastAsia="en-US" w:bidi="ar-SA"/>
-              </w:rPr>
-              <w:t xml:space="preserve">and blank </w:t>
-            </w:r>
-            <w:r>
-              <w:rPr>
-                <w:rFonts w:eastAsia="Aptos" w:cs=""/>
-                <w:kern w:val="2"/>
-                <w:sz w:val="18"/>
-                <w:szCs w:val="18"/>
-                <w:lang w:val="en-GB" w:eastAsia="en-US" w:bidi="ar-SA"/>
-              </w:rPr>
-              <w:t>input boxes</w:t>
-            </w:r>
-            <w:r>
-              <w:rPr>
-                <w:rFonts w:eastAsia="Aptos" w:cs=""/>
-                <w:kern w:val="2"/>
-                <w:sz w:val="18"/>
-                <w:szCs w:val="18"/>
-                <w:lang w:val="en-GB" w:eastAsia="en-US" w:bidi="ar-SA"/>
-              </w:rPr>
-              <w:t>.</w:t>
+              <w:t>Game Window opens with game showing, roulette wheel on 0 and blank input boxes.</w:t>
             </w:r>
           </w:p>
         </w:tc>
@@ -813,13 +673,13 @@
           <w:tcPr>
             <w:tcW w:w="1848" w:type="dxa"/>
             <w:tcBorders/>
-            <w:tcMar/>
-          </w:tcPr>
-          <w:p wp14:textId="77777777">
+          </w:tcPr>
+          <w:p>
             <w:pPr>
               <w:pStyle w:val="Normal"/>
               <w:widowControl/>
-              <w:spacing w:before="0" w:after="0" w:line="240" w:lineRule="auto"/>
+              <w:suppressAutoHyphens w:val="true"/>
+              <w:spacing w:lineRule="auto" w:line="240" w:before="0" w:after="0"/>
               <w:jc w:val="left"/>
               <w:rPr>
                 <w:sz w:val="18"/>
@@ -840,15 +700,17 @@
         </w:tc>
         <w:tc>
           <w:tcPr>
-            <w:tcW w:w="949" w:type="dxa"/>
-            <w:tcBorders/>
-            <w:tcMar/>
-          </w:tcPr>
-          <w:p wp14:textId="77777777">
+            <w:tcW w:w="948" w:type="dxa"/>
+            <w:tcBorders>
+              <w:right w:val="single" w:sz="4" w:space="0" w:color="000000"/>
+            </w:tcBorders>
+          </w:tcPr>
+          <w:p>
             <w:pPr>
               <w:pStyle w:val="Normal"/>
               <w:widowControl/>
-              <w:spacing w:before="0" w:after="0" w:line="240" w:lineRule="auto"/>
+              <w:suppressAutoHyphens w:val="true"/>
+              <w:spacing w:lineRule="auto" w:line="240" w:before="0" w:after="0"/>
               <w:jc w:val="left"/>
               <w:rPr>
                 <w:sz w:val="18"/>
@@ -868,21 +730,23 @@
           </w:p>
         </w:tc>
       </w:tr>
-      <w:tr xmlns:wp14="http://schemas.microsoft.com/office/word/2010/wordml" wp14:textId="77777777">
+      <w:tr>
         <w:trPr>
           <w:trHeight w:val="361" w:hRule="atLeast"/>
         </w:trPr>
         <w:tc>
           <w:tcPr>
             <w:tcW w:w="769" w:type="dxa"/>
-            <w:tcBorders/>
-            <w:tcMar/>
-          </w:tcPr>
-          <w:p wp14:textId="77777777">
+            <w:tcBorders>
+              <w:left w:val="single" w:sz="4" w:space="0" w:color="000000"/>
+            </w:tcBorders>
+          </w:tcPr>
+          <w:p>
             <w:pPr>
               <w:pStyle w:val="Normal"/>
               <w:widowControl/>
-              <w:spacing w:before="0" w:after="0" w:line="240" w:lineRule="auto"/>
+              <w:suppressAutoHyphens w:val="true"/>
+              <w:spacing w:lineRule="auto" w:line="240" w:before="0" w:after="0"/>
               <w:jc w:val="left"/>
               <w:rPr>
                 <w:sz w:val="18"/>
@@ -905,15 +769,15 @@
           <w:tcPr>
             <w:tcW w:w="1642" w:type="dxa"/>
             <w:tcBorders/>
-            <w:tcMar/>
-          </w:tcPr>
-          <w:p wp14:textId="0BA0734A">
-            <w:pPr>
-              <w:pStyle w:val="Normal"/>
-              <w:widowControl w:val="1"/>
+          </w:tcPr>
+          <w:p>
+            <w:pPr>
+              <w:pStyle w:val="Normal"/>
+              <w:widowControl/>
               <w:suppressLineNumbers w:val="0"/>
+              <w:suppressAutoHyphens w:val="true"/>
               <w:bidi w:val="0"/>
-              <w:spacing w:before="0" w:beforeAutospacing="off" w:after="0" w:afterAutospacing="off" w:line="240" w:lineRule="auto"/>
+              <w:spacing w:lineRule="auto" w:line="240" w:beforeAutospacing="0" w:before="0" w:afterAutospacing="0" w:after="0"/>
               <w:ind w:left="0" w:right="0"/>
               <w:jc w:val="left"/>
               <w:rPr>
@@ -936,17 +800,17 @@
         </w:tc>
         <w:tc>
           <w:tcPr>
-            <w:tcW w:w="1590" w:type="dxa"/>
+            <w:tcW w:w="1589" w:type="dxa"/>
             <w:tcBorders/>
-            <w:tcMar/>
-          </w:tcPr>
-          <w:p wp14:textId="4E62717C">
-            <w:pPr>
-              <w:pStyle w:val="Normal"/>
-              <w:widowControl w:val="1"/>
+          </w:tcPr>
+          <w:p>
+            <w:pPr>
+              <w:pStyle w:val="Normal"/>
+              <w:widowControl/>
               <w:suppressLineNumbers w:val="0"/>
+              <w:suppressAutoHyphens w:val="true"/>
               <w:bidi w:val="0"/>
-              <w:spacing w:before="0" w:beforeAutospacing="off" w:after="0" w:afterAutospacing="off" w:line="240" w:lineRule="auto"/>
+              <w:spacing w:lineRule="auto" w:line="240" w:beforeAutospacing="0" w:before="0" w:afterAutospacing="0" w:after="0"/>
               <w:ind w:left="0" w:right="0"/>
               <w:jc w:val="left"/>
               <w:rPr>
@@ -969,17 +833,17 @@
         </w:tc>
         <w:tc>
           <w:tcPr>
-            <w:tcW w:w="3169" w:type="dxa"/>
+            <w:tcW w:w="3170" w:type="dxa"/>
             <w:tcBorders/>
-            <w:tcMar/>
-          </w:tcPr>
-          <w:p wp14:textId="4842DAB3">
-            <w:pPr>
-              <w:pStyle w:val="Normal"/>
-              <w:widowControl w:val="1"/>
+          </w:tcPr>
+          <w:p>
+            <w:pPr>
+              <w:pStyle w:val="Normal"/>
+              <w:widowControl/>
               <w:suppressLineNumbers w:val="0"/>
+              <w:suppressAutoHyphens w:val="true"/>
               <w:bidi w:val="0"/>
-              <w:spacing w:before="0" w:beforeAutospacing="off" w:after="0" w:afterAutospacing="off" w:line="240" w:lineRule="auto"/>
+              <w:spacing w:lineRule="auto" w:line="240" w:beforeAutospacing="0" w:before="0" w:afterAutospacing="0" w:after="0"/>
               <w:ind w:left="0" w:right="0"/>
               <w:jc w:val="left"/>
               <w:rPr>
@@ -996,16 +860,7 @@
                 <w:szCs w:val="18"/>
                 <w:lang w:val="en-GB" w:eastAsia="en-US" w:bidi="ar-SA"/>
               </w:rPr>
-              <w:t>The Bet Number Input box should highlight and allow you to type</w:t>
-            </w:r>
-            <w:r>
-              <w:rPr>
-                <w:rFonts w:eastAsia="Aptos" w:cs=""/>
-                <w:sz w:val="18"/>
-                <w:szCs w:val="18"/>
-                <w:lang w:val="en-GB" w:eastAsia="en-US" w:bidi="ar-SA"/>
-              </w:rPr>
-              <w:t>.</w:t>
+              <w:t>The Bet Number Input box should highlight and allow you to type.</w:t>
             </w:r>
           </w:p>
         </w:tc>
@@ -1013,13 +868,13 @@
           <w:tcPr>
             <w:tcW w:w="1848" w:type="dxa"/>
             <w:tcBorders/>
-            <w:tcMar/>
-          </w:tcPr>
-          <w:p wp14:textId="77777777">
-            <w:pPr>
-              <w:pStyle w:val="Normal"/>
-              <w:widowControl w:val="1"/>
-              <w:spacing w:before="0" w:after="0" w:line="240" w:lineRule="auto"/>
+          </w:tcPr>
+          <w:p>
+            <w:pPr>
+              <w:pStyle w:val="Normal"/>
+              <w:widowControl/>
+              <w:suppressAutoHyphens w:val="true"/>
+              <w:spacing w:lineRule="auto" w:line="240" w:before="0" w:after="0"/>
               <w:jc w:val="left"/>
               <w:rPr>
                 <w:rFonts w:eastAsia="Aptos" w:cs=""/>
@@ -1042,15 +897,17 @@
         </w:tc>
         <w:tc>
           <w:tcPr>
-            <w:tcW w:w="949" w:type="dxa"/>
-            <w:tcBorders/>
-            <w:tcMar/>
-          </w:tcPr>
-          <w:p wp14:textId="77777777">
-            <w:pPr>
-              <w:pStyle w:val="Normal"/>
-              <w:widowControl w:val="1"/>
-              <w:spacing w:before="0" w:after="0" w:line="240" w:lineRule="auto"/>
+            <w:tcW w:w="948" w:type="dxa"/>
+            <w:tcBorders>
+              <w:right w:val="single" w:sz="4" w:space="0" w:color="000000"/>
+            </w:tcBorders>
+          </w:tcPr>
+          <w:p>
+            <w:pPr>
+              <w:pStyle w:val="Normal"/>
+              <w:widowControl/>
+              <w:suppressAutoHyphens w:val="true"/>
+              <w:spacing w:lineRule="auto" w:line="240" w:before="0" w:after="0"/>
               <w:jc w:val="left"/>
               <w:rPr>
                 <w:rFonts w:eastAsia="Aptos" w:cs=""/>
@@ -1072,21 +929,23 @@
           </w:p>
         </w:tc>
       </w:tr>
-      <w:tr xmlns:wp14="http://schemas.microsoft.com/office/word/2010/wordml" wp14:textId="77777777">
+      <w:tr>
         <w:trPr>
           <w:trHeight w:val="361" w:hRule="atLeast"/>
         </w:trPr>
         <w:tc>
           <w:tcPr>
             <w:tcW w:w="769" w:type="dxa"/>
-            <w:tcBorders/>
-            <w:tcMar/>
-          </w:tcPr>
-          <w:p wp14:textId="77777777">
+            <w:tcBorders>
+              <w:left w:val="single" w:sz="4" w:space="0" w:color="000000"/>
+            </w:tcBorders>
+          </w:tcPr>
+          <w:p>
             <w:pPr>
               <w:pStyle w:val="Normal"/>
               <w:widowControl/>
-              <w:spacing w:before="0" w:after="0" w:line="240" w:lineRule="auto"/>
+              <w:suppressAutoHyphens w:val="true"/>
+              <w:spacing w:lineRule="auto" w:line="240" w:before="0" w:after="0"/>
               <w:jc w:val="left"/>
               <w:rPr>
                 <w:sz w:val="18"/>
@@ -1109,15 +968,15 @@
           <w:tcPr>
             <w:tcW w:w="1642" w:type="dxa"/>
             <w:tcBorders/>
-            <w:tcMar/>
-          </w:tcPr>
-          <w:p wp14:textId="28D27657">
-            <w:pPr>
-              <w:pStyle w:val="Normal"/>
-              <w:widowControl w:val="1"/>
+          </w:tcPr>
+          <w:p>
+            <w:pPr>
+              <w:pStyle w:val="Normal"/>
+              <w:widowControl/>
               <w:suppressLineNumbers w:val="0"/>
+              <w:suppressAutoHyphens w:val="true"/>
               <w:bidi w:val="0"/>
-              <w:spacing w:before="0" w:beforeAutospacing="off" w:after="0" w:afterAutospacing="off" w:line="240" w:lineRule="auto"/>
+              <w:spacing w:lineRule="auto" w:line="240" w:beforeAutospacing="0" w:before="0" w:afterAutospacing="0" w:after="0"/>
               <w:ind w:left="0" w:right="0"/>
               <w:jc w:val="left"/>
               <w:rPr>
@@ -1159,15 +1018,15 @@
         </w:tc>
         <w:tc>
           <w:tcPr>
-            <w:tcW w:w="1590" w:type="dxa"/>
+            <w:tcW w:w="1589" w:type="dxa"/>
             <w:tcBorders/>
-            <w:tcMar/>
-          </w:tcPr>
-          <w:p wp14:textId="2F9F4F58">
-            <w:pPr>
-              <w:pStyle w:val="Normal"/>
-              <w:widowControl w:val="1"/>
-              <w:spacing w:before="0" w:after="0" w:line="240" w:lineRule="auto"/>
+          </w:tcPr>
+          <w:p>
+            <w:pPr>
+              <w:pStyle w:val="Normal"/>
+              <w:widowControl/>
+              <w:suppressAutoHyphens w:val="true"/>
+              <w:spacing w:lineRule="auto" w:line="240" w:before="0" w:after="0"/>
               <w:jc w:val="left"/>
               <w:rPr>
                 <w:rFonts w:eastAsia="Aptos" w:cs=""/>
@@ -1184,7 +1043,7 @@
                 <w:szCs w:val="18"/>
                 <w:lang w:val="en-GB" w:eastAsia="en-US" w:bidi="ar-SA"/>
               </w:rPr>
-              <w:t xml:space="preserve">Left Click the 1</w:t>
+              <w:t>Left Click the 1</w:t>
             </w:r>
             <w:r>
               <w:rPr>
@@ -1195,7 +1054,7 @@
                 <w:vertAlign w:val="superscript"/>
                 <w:lang w:val="en-GB" w:eastAsia="en-US" w:bidi="ar-SA"/>
               </w:rPr>
-              <w:t xml:space="preserve">st</w:t>
+              <w:t>st</w:t>
             </w:r>
             <w:r>
               <w:rPr>
@@ -1211,15 +1070,15 @@
         </w:tc>
         <w:tc>
           <w:tcPr>
-            <w:tcW w:w="3169" w:type="dxa"/>
+            <w:tcW w:w="3170" w:type="dxa"/>
             <w:tcBorders/>
-            <w:tcMar/>
-          </w:tcPr>
-          <w:p wp14:textId="77777777">
-            <w:pPr>
-              <w:pStyle w:val="Normal"/>
-              <w:widowControl w:val="1"/>
-              <w:spacing w:before="0" w:after="0" w:line="240" w:lineRule="auto"/>
+          </w:tcPr>
+          <w:p>
+            <w:pPr>
+              <w:pStyle w:val="Normal"/>
+              <w:widowControl/>
+              <w:suppressAutoHyphens w:val="true"/>
+              <w:spacing w:lineRule="auto" w:line="240" w:before="0" w:after="0"/>
               <w:jc w:val="left"/>
               <w:rPr>
                 <w:rFonts w:eastAsia="Aptos" w:cs=""/>
@@ -1244,13 +1103,13 @@
           <w:tcPr>
             <w:tcW w:w="1848" w:type="dxa"/>
             <w:tcBorders/>
-            <w:tcMar/>
-          </w:tcPr>
-          <w:p wp14:textId="77777777">
-            <w:pPr>
-              <w:pStyle w:val="Normal"/>
-              <w:widowControl w:val="1"/>
-              <w:spacing w:before="0" w:after="0" w:line="240" w:lineRule="auto"/>
+          </w:tcPr>
+          <w:p>
+            <w:pPr>
+              <w:pStyle w:val="Normal"/>
+              <w:widowControl/>
+              <w:suppressAutoHyphens w:val="true"/>
+              <w:spacing w:lineRule="auto" w:line="240" w:before="0" w:after="0"/>
               <w:jc w:val="left"/>
               <w:rPr>
                 <w:rFonts w:eastAsia="Aptos" w:cs=""/>
@@ -1273,15 +1132,17 @@
         </w:tc>
         <w:tc>
           <w:tcPr>
-            <w:tcW w:w="949" w:type="dxa"/>
-            <w:tcBorders/>
-            <w:tcMar/>
-          </w:tcPr>
-          <w:p wp14:textId="77777777">
-            <w:pPr>
-              <w:pStyle w:val="Normal"/>
-              <w:widowControl w:val="1"/>
-              <w:spacing w:before="0" w:after="0" w:line="240" w:lineRule="auto"/>
+            <w:tcW w:w="948" w:type="dxa"/>
+            <w:tcBorders>
+              <w:right w:val="single" w:sz="4" w:space="0" w:color="000000"/>
+            </w:tcBorders>
+          </w:tcPr>
+          <w:p>
+            <w:pPr>
+              <w:pStyle w:val="Normal"/>
+              <w:widowControl/>
+              <w:suppressAutoHyphens w:val="true"/>
+              <w:spacing w:lineRule="auto" w:line="240" w:before="0" w:after="0"/>
               <w:jc w:val="left"/>
               <w:rPr>
                 <w:rFonts w:eastAsia="Aptos" w:cs=""/>
@@ -1303,21 +1164,23 @@
           </w:p>
         </w:tc>
       </w:tr>
-      <w:tr xmlns:wp14="http://schemas.microsoft.com/office/word/2010/wordml" wp14:textId="77777777">
+      <w:tr>
         <w:trPr>
-          <w:trHeight w:val="690"/>
+          <w:trHeight w:val="690" w:hRule="atLeast"/>
         </w:trPr>
         <w:tc>
           <w:tcPr>
             <w:tcW w:w="769" w:type="dxa"/>
-            <w:tcBorders/>
-            <w:tcMar/>
-          </w:tcPr>
-          <w:p wp14:textId="578647AE">
-            <w:pPr>
-              <w:pStyle w:val="Normal"/>
-              <w:widowControl w:val="1"/>
-              <w:spacing w:before="0" w:after="0" w:line="240" w:lineRule="auto"/>
+            <w:tcBorders>
+              <w:left w:val="single" w:sz="4" w:space="0" w:color="000000"/>
+            </w:tcBorders>
+          </w:tcPr>
+          <w:p>
+            <w:pPr>
+              <w:pStyle w:val="Normal"/>
+              <w:widowControl/>
+              <w:suppressAutoHyphens w:val="true"/>
+              <w:spacing w:lineRule="auto" w:line="240" w:before="0" w:after="0"/>
               <w:jc w:val="left"/>
               <w:rPr>
                 <w:sz w:val="18"/>
@@ -1334,30 +1197,37 @@
               <w:t>TC_04</w:t>
             </w:r>
           </w:p>
-          <w:p wp14:textId="77777777">
-            <w:pPr>
-              <w:pStyle w:val="Normal"/>
-              <w:widowControl w:val="1"/>
-              <w:spacing w:before="0" w:after="0" w:line="240" w:lineRule="auto"/>
-              <w:jc w:val="left"/>
-              <w:rPr>
-                <w:sz w:val="18"/>
-                <w:szCs w:val="18"/>
-              </w:rPr>
-            </w:pPr>
+          <w:p>
+            <w:pPr>
+              <w:pStyle w:val="Normal"/>
+              <w:widowControl/>
+              <w:suppressAutoHyphens w:val="true"/>
+              <w:spacing w:lineRule="auto" w:line="240" w:before="0" w:after="0"/>
+              <w:jc w:val="left"/>
+              <w:rPr>
+                <w:sz w:val="18"/>
+                <w:szCs w:val="18"/>
+              </w:rPr>
+            </w:pPr>
+            <w:r>
+              <w:rPr>
+                <w:sz w:val="18"/>
+                <w:szCs w:val="18"/>
+              </w:rPr>
+            </w:r>
           </w:p>
         </w:tc>
         <w:tc>
           <w:tcPr>
             <w:tcW w:w="1642" w:type="dxa"/>
             <w:tcBorders/>
-            <w:tcMar/>
-          </w:tcPr>
-          <w:p wp14:textId="19FBC9DD">
-            <w:pPr>
-              <w:pStyle w:val="Normal"/>
-              <w:widowControl w:val="1"/>
-              <w:spacing w:before="0" w:after="0" w:line="240" w:lineRule="auto"/>
+          </w:tcPr>
+          <w:p>
+            <w:pPr>
+              <w:pStyle w:val="Normal"/>
+              <w:widowControl/>
+              <w:suppressAutoHyphens w:val="true"/>
+              <w:spacing w:lineRule="auto" w:line="240" w:before="0" w:after="0"/>
               <w:jc w:val="left"/>
               <w:rPr>
                 <w:sz w:val="18"/>
@@ -1390,17 +1260,17 @@
         </w:tc>
         <w:tc>
           <w:tcPr>
-            <w:tcW w:w="1590" w:type="dxa"/>
-            <w:tcBorders>
-              <w:bottom w:val="none" w:color="000000" w:themeColor="text1" w:sz="12"/>
-            </w:tcBorders>
-            <w:tcMar/>
-          </w:tcPr>
-          <w:p wp14:textId="71D0DF5B">
-            <w:pPr>
-              <w:pStyle w:val="Normal"/>
-              <w:widowControl w:val="1"/>
-              <w:spacing w:before="0" w:after="0" w:line="240" w:lineRule="auto"/>
+            <w:tcW w:w="1589" w:type="dxa"/>
+            <w:tcBorders>
+              <w:bottom w:val="nil"/>
+            </w:tcBorders>
+          </w:tcPr>
+          <w:p>
+            <w:pPr>
+              <w:pStyle w:val="Normal"/>
+              <w:widowControl/>
+              <w:suppressAutoHyphens w:val="true"/>
+              <w:spacing w:lineRule="auto" w:line="240" w:before="0" w:after="0"/>
               <w:jc w:val="left"/>
               <w:rPr>
                 <w:sz w:val="18"/>
@@ -1433,17 +1303,17 @@
         </w:tc>
         <w:tc>
           <w:tcPr>
-            <w:tcW w:w="3169" w:type="dxa"/>
-            <w:tcBorders>
-              <w:bottom w:val="none" w:color="000000" w:themeColor="text1" w:sz="12"/>
-            </w:tcBorders>
-            <w:tcMar/>
-          </w:tcPr>
-          <w:p wp14:textId="72708C12">
-            <w:pPr>
-              <w:pStyle w:val="Normal"/>
-              <w:widowControl w:val="1"/>
-              <w:spacing w:before="0" w:after="0" w:line="240" w:lineRule="auto"/>
+            <w:tcW w:w="3170" w:type="dxa"/>
+            <w:tcBorders>
+              <w:bottom w:val="nil"/>
+            </w:tcBorders>
+          </w:tcPr>
+          <w:p>
+            <w:pPr>
+              <w:pStyle w:val="Normal"/>
+              <w:widowControl/>
+              <w:suppressAutoHyphens w:val="true"/>
+              <w:spacing w:lineRule="auto" w:line="240" w:before="0" w:after="0"/>
               <w:jc w:val="left"/>
               <w:rPr>
                 <w:sz w:val="18"/>
@@ -1463,13 +1333,13 @@
           <w:tcPr>
             <w:tcW w:w="1848" w:type="dxa"/>
             <w:tcBorders/>
-            <w:tcMar/>
-          </w:tcPr>
-          <w:p wp14:textId="3CFF0722">
-            <w:pPr>
-              <w:pStyle w:val="Normal"/>
-              <w:widowControl w:val="1"/>
-              <w:spacing w:before="0" w:after="0" w:line="240" w:lineRule="auto"/>
+          </w:tcPr>
+          <w:p>
+            <w:pPr>
+              <w:pStyle w:val="Normal"/>
+              <w:widowControl/>
+              <w:suppressAutoHyphens w:val="true"/>
+              <w:spacing w:lineRule="auto" w:line="240" w:before="0" w:after="0"/>
               <w:jc w:val="left"/>
               <w:rPr>
                 <w:sz w:val="18"/>
@@ -1487,15 +1357,17 @@
         </w:tc>
         <w:tc>
           <w:tcPr>
-            <w:tcW w:w="949" w:type="dxa"/>
-            <w:tcBorders/>
-            <w:tcMar/>
-          </w:tcPr>
-          <w:p wp14:textId="740398B0">
-            <w:pPr>
-              <w:pStyle w:val="Normal"/>
-              <w:widowControl w:val="1"/>
-              <w:spacing w:before="0" w:after="0" w:line="240" w:lineRule="auto"/>
+            <w:tcW w:w="948" w:type="dxa"/>
+            <w:tcBorders>
+              <w:right w:val="single" w:sz="4" w:space="0" w:color="000000"/>
+            </w:tcBorders>
+          </w:tcPr>
+          <w:p>
+            <w:pPr>
+              <w:pStyle w:val="Normal"/>
+              <w:widowControl/>
+              <w:suppressAutoHyphens w:val="true"/>
+              <w:spacing w:lineRule="auto" w:line="240" w:before="0" w:after="0"/>
               <w:jc w:val="left"/>
               <w:rPr>
                 <w:sz w:val="18"/>
@@ -1512,21 +1384,23 @@
           </w:p>
         </w:tc>
       </w:tr>
-      <w:tr xmlns:wp14="http://schemas.microsoft.com/office/word/2010/wordml" wp14:textId="77777777">
+      <w:tr>
         <w:trPr>
           <w:trHeight w:val="361" w:hRule="atLeast"/>
         </w:trPr>
         <w:tc>
           <w:tcPr>
             <w:tcW w:w="769" w:type="dxa"/>
-            <w:tcBorders/>
-            <w:tcMar/>
-          </w:tcPr>
-          <w:p wp14:textId="3A80774B">
-            <w:pPr>
-              <w:pStyle w:val="Normal"/>
-              <w:widowControl w:val="1"/>
-              <w:spacing w:before="0" w:after="0" w:line="240" w:lineRule="auto"/>
+            <w:tcBorders>
+              <w:left w:val="single" w:sz="4" w:space="0" w:color="000000"/>
+            </w:tcBorders>
+          </w:tcPr>
+          <w:p>
+            <w:pPr>
+              <w:pStyle w:val="Normal"/>
+              <w:widowControl/>
+              <w:suppressAutoHyphens w:val="true"/>
+              <w:spacing w:lineRule="auto" w:line="240" w:before="0" w:after="0"/>
               <w:jc w:val="left"/>
               <w:rPr>
                 <w:sz w:val="18"/>
@@ -1543,32 +1417,39 @@
               <w:t>TC_05</w:t>
             </w:r>
           </w:p>
-          <w:p wp14:textId="77777777">
-            <w:pPr>
-              <w:pStyle w:val="Normal"/>
-              <w:widowControl w:val="1"/>
-              <w:spacing w:before="0" w:after="0" w:line="240" w:lineRule="auto"/>
-              <w:jc w:val="left"/>
-              <w:rPr>
-                <w:sz w:val="18"/>
-                <w:szCs w:val="18"/>
-              </w:rPr>
-            </w:pPr>
+          <w:p>
+            <w:pPr>
+              <w:pStyle w:val="Normal"/>
+              <w:widowControl/>
+              <w:suppressAutoHyphens w:val="true"/>
+              <w:spacing w:lineRule="auto" w:line="240" w:before="0" w:after="0"/>
+              <w:jc w:val="left"/>
+              <w:rPr>
+                <w:sz w:val="18"/>
+                <w:szCs w:val="18"/>
+              </w:rPr>
+            </w:pPr>
+            <w:r>
+              <w:rPr>
+                <w:sz w:val="18"/>
+                <w:szCs w:val="18"/>
+              </w:rPr>
+            </w:r>
           </w:p>
         </w:tc>
         <w:tc>
           <w:tcPr>
             <w:tcW w:w="1642" w:type="dxa"/>
             <w:tcBorders>
-              <w:right w:val="none" w:color="000000" w:themeColor="text1" w:sz="12"/>
-            </w:tcBorders>
-            <w:tcMar/>
-          </w:tcPr>
-          <w:p wp14:textId="002342C7">
-            <w:pPr>
-              <w:pStyle w:val="Normal"/>
-              <w:widowControl w:val="1"/>
-              <w:spacing w:before="0" w:after="0" w:line="240" w:lineRule="auto"/>
+              <w:right w:val="nil"/>
+            </w:tcBorders>
+          </w:tcPr>
+          <w:p>
+            <w:pPr>
+              <w:pStyle w:val="Normal"/>
+              <w:widowControl/>
+              <w:suppressAutoHyphens w:val="true"/>
+              <w:spacing w:lineRule="auto" w:line="240" w:before="0" w:after="0"/>
               <w:jc w:val="left"/>
               <w:rPr>
                 <w:sz w:val="18"/>
@@ -1601,20 +1482,20 @@
         </w:tc>
         <w:tc>
           <w:tcPr>
-            <w:tcW w:w="1590" w:type="dxa"/>
-            <w:tcBorders>
-              <w:top w:val="none" w:color="000000" w:themeColor="text1" w:sz="12"/>
-              <w:left w:val="none" w:color="000000" w:themeColor="text1" w:sz="12"/>
-              <w:bottom w:val="none" w:color="000000" w:themeColor="text1" w:sz="12"/>
-              <w:right w:val="none" w:color="000000" w:themeColor="text1" w:sz="12"/>
-            </w:tcBorders>
-            <w:tcMar/>
-          </w:tcPr>
-          <w:p wp14:textId="63A54D8D">
-            <w:pPr>
-              <w:pStyle w:val="Normal"/>
-              <w:widowControl w:val="1"/>
-              <w:spacing w:before="0" w:after="0" w:line="240" w:lineRule="auto"/>
+            <w:tcW w:w="1589" w:type="dxa"/>
+            <w:tcBorders>
+              <w:top w:val="nil"/>
+              <w:left w:val="nil"/>
+              <w:bottom w:val="nil"/>
+              <w:right w:val="nil"/>
+            </w:tcBorders>
+          </w:tcPr>
+          <w:p>
+            <w:pPr>
+              <w:pStyle w:val="Normal"/>
+              <w:widowControl/>
+              <w:suppressAutoHyphens w:val="true"/>
+              <w:spacing w:lineRule="auto" w:line="240" w:before="0" w:after="0"/>
               <w:jc w:val="left"/>
               <w:rPr>
                 <w:sz w:val="18"/>
@@ -1647,20 +1528,20 @@
         </w:tc>
         <w:tc>
           <w:tcPr>
-            <w:tcW w:w="3169" w:type="dxa"/>
-            <w:tcBorders>
-              <w:top w:val="none" w:color="000000" w:themeColor="text1" w:sz="12"/>
-              <w:left w:val="none" w:color="000000" w:themeColor="text1" w:sz="12"/>
-              <w:bottom w:val="none" w:color="000000" w:themeColor="text1" w:sz="12"/>
-              <w:right w:val="none" w:color="000000" w:themeColor="text1" w:sz="12"/>
-            </w:tcBorders>
-            <w:tcMar/>
-          </w:tcPr>
-          <w:p wp14:textId="3E29E575">
-            <w:pPr>
-              <w:pStyle w:val="Normal"/>
-              <w:widowControl w:val="1"/>
-              <w:spacing w:before="0" w:after="0" w:line="240" w:lineRule="auto"/>
+            <w:tcW w:w="3170" w:type="dxa"/>
+            <w:tcBorders>
+              <w:top w:val="nil"/>
+              <w:left w:val="nil"/>
+              <w:bottom w:val="nil"/>
+              <w:right w:val="nil"/>
+            </w:tcBorders>
+          </w:tcPr>
+          <w:p>
+            <w:pPr>
+              <w:pStyle w:val="Normal"/>
+              <w:widowControl/>
+              <w:suppressAutoHyphens w:val="true"/>
+              <w:spacing w:lineRule="auto" w:line="240" w:before="0" w:after="0"/>
               <w:jc w:val="left"/>
               <w:rPr>
                 <w:sz w:val="18"/>
@@ -1680,15 +1561,15 @@
           <w:tcPr>
             <w:tcW w:w="1848" w:type="dxa"/>
             <w:tcBorders>
-              <w:left w:val="none" w:color="000000" w:themeColor="text1" w:sz="12"/>
-            </w:tcBorders>
-            <w:tcMar/>
-          </w:tcPr>
-          <w:p wp14:textId="1C5AE8E2">
-            <w:pPr>
-              <w:pStyle w:val="Normal"/>
-              <w:widowControl w:val="1"/>
-              <w:spacing w:before="0" w:after="0" w:line="240" w:lineRule="auto"/>
+              <w:left w:val="nil"/>
+            </w:tcBorders>
+          </w:tcPr>
+          <w:p>
+            <w:pPr>
+              <w:pStyle w:val="Normal"/>
+              <w:widowControl/>
+              <w:suppressAutoHyphens w:val="true"/>
+              <w:spacing w:lineRule="auto" w:line="240" w:before="0" w:after="0"/>
               <w:jc w:val="left"/>
               <w:rPr>
                 <w:sz w:val="18"/>
@@ -1706,15 +1587,17 @@
         </w:tc>
         <w:tc>
           <w:tcPr>
-            <w:tcW w:w="949" w:type="dxa"/>
-            <w:tcBorders/>
-            <w:tcMar/>
-          </w:tcPr>
-          <w:p wp14:textId="0834E0C8">
-            <w:pPr>
-              <w:pStyle w:val="Normal"/>
-              <w:widowControl w:val="1"/>
-              <w:spacing w:before="0" w:after="0" w:line="240" w:lineRule="auto"/>
+            <w:tcW w:w="948" w:type="dxa"/>
+            <w:tcBorders>
+              <w:right w:val="single" w:sz="4" w:space="0" w:color="000000"/>
+            </w:tcBorders>
+          </w:tcPr>
+          <w:p>
+            <w:pPr>
+              <w:pStyle w:val="Normal"/>
+              <w:widowControl/>
+              <w:suppressAutoHyphens w:val="true"/>
+              <w:spacing w:lineRule="auto" w:line="240" w:before="0" w:after="0"/>
               <w:jc w:val="left"/>
               <w:rPr>
                 <w:sz w:val="18"/>
@@ -1729,34 +1612,43 @@
               <w:t>Pass</w:t>
             </w:r>
           </w:p>
-          <w:p wp14:textId="23CF0A44">
-            <w:pPr>
-              <w:pStyle w:val="Normal"/>
-              <w:widowControl w:val="1"/>
-              <w:spacing w:before="0" w:after="0" w:line="240" w:lineRule="auto"/>
-              <w:jc w:val="left"/>
-              <w:rPr>
-                <w:sz w:val="18"/>
-                <w:szCs w:val="18"/>
-              </w:rPr>
-            </w:pPr>
+          <w:p>
+            <w:pPr>
+              <w:pStyle w:val="Normal"/>
+              <w:widowControl/>
+              <w:suppressAutoHyphens w:val="true"/>
+              <w:spacing w:lineRule="auto" w:line="240" w:before="0" w:after="0"/>
+              <w:jc w:val="left"/>
+              <w:rPr>
+                <w:sz w:val="18"/>
+                <w:szCs w:val="18"/>
+              </w:rPr>
+            </w:pPr>
+            <w:r>
+              <w:rPr>
+                <w:sz w:val="18"/>
+                <w:szCs w:val="18"/>
+              </w:rPr>
+            </w:r>
           </w:p>
         </w:tc>
       </w:tr>
       <w:tr>
         <w:trPr>
-          <w:trHeight w:val="300"/>
+          <w:trHeight w:val="300" w:hRule="atLeast"/>
         </w:trPr>
         <w:tc>
           <w:tcPr>
             <w:tcW w:w="769" w:type="dxa"/>
-            <w:tcBorders/>
-            <w:tcMar/>
-          </w:tcPr>
-          <w:p>
-            <w:pPr>
-              <w:pStyle w:val="Normal"/>
-              <w:spacing w:line="240" w:lineRule="auto"/>
+            <w:tcBorders>
+              <w:left w:val="single" w:sz="4" w:space="0" w:color="000000"/>
+            </w:tcBorders>
+          </w:tcPr>
+          <w:p>
+            <w:pPr>
+              <w:pStyle w:val="Normal"/>
+              <w:suppressAutoHyphens w:val="true"/>
+              <w:spacing w:lineRule="auto" w:line="240" w:before="0" w:after="160"/>
               <w:jc w:val="left"/>
               <w:rPr>
                 <w:rFonts w:eastAsia="Aptos" w:cs=""/>
@@ -1780,14 +1672,14 @@
           <w:tcPr>
             <w:tcW w:w="1642" w:type="dxa"/>
             <w:tcBorders>
-              <w:right w:val="none" w:color="000000" w:themeColor="text1" w:sz="12"/>
-            </w:tcBorders>
-            <w:tcMar/>
-          </w:tcPr>
-          <w:p>
-            <w:pPr>
-              <w:pStyle w:val="Normal"/>
-              <w:spacing w:line="240" w:lineRule="auto"/>
+              <w:right w:val="nil"/>
+            </w:tcBorders>
+          </w:tcPr>
+          <w:p>
+            <w:pPr>
+              <w:pStyle w:val="Normal"/>
+              <w:suppressAutoHyphens w:val="true"/>
+              <w:spacing w:lineRule="auto" w:line="240" w:before="0" w:after="160"/>
               <w:jc w:val="left"/>
               <w:rPr>
                 <w:sz w:val="18"/>
@@ -1805,19 +1697,19 @@
         </w:tc>
         <w:tc>
           <w:tcPr>
-            <w:tcW w:w="1590" w:type="dxa"/>
-            <w:tcBorders>
-              <w:top w:val="none" w:color="000000" w:themeColor="text1" w:sz="12"/>
-              <w:left w:val="none" w:color="000000" w:themeColor="text1" w:sz="12"/>
-              <w:bottom w:val="none" w:color="000000" w:themeColor="text1" w:sz="12"/>
-              <w:right w:val="none" w:color="000000" w:themeColor="text1" w:sz="12"/>
-            </w:tcBorders>
-            <w:tcMar/>
-          </w:tcPr>
-          <w:p>
-            <w:pPr>
-              <w:pStyle w:val="Normal"/>
-              <w:spacing w:line="240" w:lineRule="auto"/>
+            <w:tcW w:w="1589" w:type="dxa"/>
+            <w:tcBorders>
+              <w:top w:val="nil"/>
+              <w:left w:val="nil"/>
+              <w:bottom w:val="nil"/>
+              <w:right w:val="nil"/>
+            </w:tcBorders>
+          </w:tcPr>
+          <w:p>
+            <w:pPr>
+              <w:pStyle w:val="Normal"/>
+              <w:suppressAutoHyphens w:val="true"/>
+              <w:spacing w:lineRule="auto" w:line="240" w:before="0" w:after="160"/>
               <w:jc w:val="left"/>
               <w:rPr>
                 <w:sz w:val="18"/>
@@ -1835,19 +1727,19 @@
         </w:tc>
         <w:tc>
           <w:tcPr>
-            <w:tcW w:w="3169" w:type="dxa"/>
-            <w:tcBorders>
-              <w:top w:val="none" w:color="000000" w:themeColor="text1" w:sz="12"/>
-              <w:left w:val="none" w:color="000000" w:themeColor="text1" w:sz="12"/>
-              <w:bottom w:val="none" w:color="000000" w:themeColor="text1" w:sz="12"/>
-              <w:right w:val="none" w:color="000000" w:themeColor="text1" w:sz="12"/>
-            </w:tcBorders>
-            <w:tcMar/>
-          </w:tcPr>
-          <w:p>
-            <w:pPr>
-              <w:pStyle w:val="Normal"/>
-              <w:spacing w:line="240" w:lineRule="auto"/>
+            <w:tcW w:w="3170" w:type="dxa"/>
+            <w:tcBorders>
+              <w:top w:val="nil"/>
+              <w:left w:val="nil"/>
+              <w:bottom w:val="nil"/>
+              <w:right w:val="nil"/>
+            </w:tcBorders>
+          </w:tcPr>
+          <w:p>
+            <w:pPr>
+              <w:pStyle w:val="Normal"/>
+              <w:suppressAutoHyphens w:val="true"/>
+              <w:spacing w:lineRule="auto" w:line="240" w:before="0" w:after="160"/>
               <w:jc w:val="left"/>
               <w:rPr>
                 <w:sz w:val="18"/>
@@ -1867,14 +1759,14 @@
           <w:tcPr>
             <w:tcW w:w="1848" w:type="dxa"/>
             <w:tcBorders>
-              <w:left w:val="none" w:color="000000" w:themeColor="text1" w:sz="12"/>
-            </w:tcBorders>
-            <w:tcMar/>
-          </w:tcPr>
-          <w:p>
-            <w:pPr>
-              <w:pStyle w:val="Normal"/>
-              <w:spacing w:line="240" w:lineRule="auto"/>
+              <w:left w:val="nil"/>
+            </w:tcBorders>
+          </w:tcPr>
+          <w:p>
+            <w:pPr>
+              <w:pStyle w:val="Normal"/>
+              <w:suppressAutoHyphens w:val="true"/>
+              <w:spacing w:lineRule="auto" w:line="240" w:before="0" w:after="160"/>
               <w:jc w:val="left"/>
               <w:rPr>
                 <w:sz w:val="18"/>
@@ -1892,14 +1784,16 @@
         </w:tc>
         <w:tc>
           <w:tcPr>
-            <w:tcW w:w="949" w:type="dxa"/>
-            <w:tcBorders/>
-            <w:tcMar/>
-          </w:tcPr>
-          <w:p>
-            <w:pPr>
-              <w:pStyle w:val="Normal"/>
-              <w:spacing w:line="240" w:lineRule="auto"/>
+            <w:tcW w:w="948" w:type="dxa"/>
+            <w:tcBorders>
+              <w:right w:val="single" w:sz="4" w:space="0" w:color="000000"/>
+            </w:tcBorders>
+          </w:tcPr>
+          <w:p>
+            <w:pPr>
+              <w:pStyle w:val="Normal"/>
+              <w:suppressAutoHyphens w:val="true"/>
+              <w:spacing w:lineRule="auto" w:line="240" w:before="0" w:after="160"/>
               <w:jc w:val="left"/>
               <w:rPr>
                 <w:sz w:val="18"/>
@@ -1918,18 +1812,20 @@
       </w:tr>
       <w:tr>
         <w:trPr>
-          <w:trHeight w:val="300"/>
+          <w:trHeight w:val="300" w:hRule="atLeast"/>
         </w:trPr>
         <w:tc>
           <w:tcPr>
             <w:tcW w:w="769" w:type="dxa"/>
-            <w:tcBorders/>
-            <w:tcMar/>
-          </w:tcPr>
-          <w:p>
-            <w:pPr>
-              <w:pStyle w:val="Normal"/>
-              <w:spacing w:line="240" w:lineRule="auto"/>
+            <w:tcBorders>
+              <w:left w:val="single" w:sz="4" w:space="0" w:color="000000"/>
+            </w:tcBorders>
+          </w:tcPr>
+          <w:p>
+            <w:pPr>
+              <w:pStyle w:val="Normal"/>
+              <w:suppressAutoHyphens w:val="true"/>
+              <w:spacing w:lineRule="auto" w:line="240" w:before="0" w:after="160"/>
               <w:jc w:val="left"/>
               <w:rPr>
                 <w:rFonts w:eastAsia="Aptos" w:cs=""/>
@@ -1953,14 +1849,14 @@
           <w:tcPr>
             <w:tcW w:w="1642" w:type="dxa"/>
             <w:tcBorders>
-              <w:right w:val="none" w:color="000000" w:themeColor="text1" w:sz="12"/>
-            </w:tcBorders>
-            <w:tcMar/>
-          </w:tcPr>
-          <w:p>
-            <w:pPr>
-              <w:pStyle w:val="Normal"/>
-              <w:spacing w:line="240" w:lineRule="auto"/>
+              <w:right w:val="nil"/>
+            </w:tcBorders>
+          </w:tcPr>
+          <w:p>
+            <w:pPr>
+              <w:pStyle w:val="Normal"/>
+              <w:suppressAutoHyphens w:val="true"/>
+              <w:spacing w:lineRule="auto" w:line="240" w:before="0" w:after="160"/>
               <w:jc w:val="left"/>
               <w:rPr>
                 <w:sz w:val="18"/>
@@ -1978,19 +1874,19 @@
         </w:tc>
         <w:tc>
           <w:tcPr>
-            <w:tcW w:w="1590" w:type="dxa"/>
-            <w:tcBorders>
-              <w:top w:val="none" w:color="000000" w:themeColor="text1" w:sz="12"/>
-              <w:left w:val="none" w:color="000000" w:themeColor="text1" w:sz="12"/>
-              <w:bottom w:val="none" w:color="000000" w:themeColor="text1" w:sz="12"/>
-              <w:right w:val="none" w:color="000000" w:themeColor="text1" w:sz="12"/>
-            </w:tcBorders>
-            <w:tcMar/>
-          </w:tcPr>
-          <w:p>
-            <w:pPr>
-              <w:pStyle w:val="Normal"/>
-              <w:spacing w:line="240" w:lineRule="auto"/>
+            <w:tcW w:w="1589" w:type="dxa"/>
+            <w:tcBorders>
+              <w:top w:val="nil"/>
+              <w:left w:val="nil"/>
+              <w:bottom w:val="nil"/>
+              <w:right w:val="nil"/>
+            </w:tcBorders>
+          </w:tcPr>
+          <w:p>
+            <w:pPr>
+              <w:pStyle w:val="Normal"/>
+              <w:suppressAutoHyphens w:val="true"/>
+              <w:spacing w:lineRule="auto" w:line="240" w:before="0" w:after="160"/>
               <w:jc w:val="left"/>
               <w:rPr>
                 <w:sz w:val="18"/>
@@ -2008,19 +1904,19 @@
         </w:tc>
         <w:tc>
           <w:tcPr>
-            <w:tcW w:w="3169" w:type="dxa"/>
-            <w:tcBorders>
-              <w:top w:val="none" w:color="000000" w:themeColor="text1" w:sz="12"/>
-              <w:left w:val="none" w:color="000000" w:themeColor="text1" w:sz="12"/>
-              <w:bottom w:val="none" w:color="000000" w:themeColor="text1" w:sz="12"/>
-              <w:right w:val="none" w:color="000000" w:themeColor="text1" w:sz="12"/>
-            </w:tcBorders>
-            <w:tcMar/>
-          </w:tcPr>
-          <w:p>
-            <w:pPr>
-              <w:pStyle w:val="Normal"/>
-              <w:spacing w:line="240" w:lineRule="auto"/>
+            <w:tcW w:w="3170" w:type="dxa"/>
+            <w:tcBorders>
+              <w:top w:val="nil"/>
+              <w:left w:val="nil"/>
+              <w:bottom w:val="nil"/>
+              <w:right w:val="nil"/>
+            </w:tcBorders>
+          </w:tcPr>
+          <w:p>
+            <w:pPr>
+              <w:pStyle w:val="Normal"/>
+              <w:suppressAutoHyphens w:val="true"/>
+              <w:spacing w:lineRule="auto" w:line="240" w:before="0" w:after="160"/>
               <w:jc w:val="left"/>
               <w:rPr>
                 <w:sz w:val="18"/>
@@ -2040,14 +1936,14 @@
           <w:tcPr>
             <w:tcW w:w="1848" w:type="dxa"/>
             <w:tcBorders>
-              <w:left w:val="none" w:color="000000" w:themeColor="text1" w:sz="12"/>
-            </w:tcBorders>
-            <w:tcMar/>
-          </w:tcPr>
-          <w:p>
-            <w:pPr>
-              <w:pStyle w:val="Normal"/>
-              <w:spacing w:line="240" w:lineRule="auto"/>
+              <w:left w:val="nil"/>
+            </w:tcBorders>
+          </w:tcPr>
+          <w:p>
+            <w:pPr>
+              <w:pStyle w:val="Normal"/>
+              <w:suppressAutoHyphens w:val="true"/>
+              <w:spacing w:lineRule="auto" w:line="240" w:before="0" w:after="160"/>
               <w:jc w:val="left"/>
               <w:rPr>
                 <w:sz w:val="18"/>
@@ -2065,14 +1961,16 @@
         </w:tc>
         <w:tc>
           <w:tcPr>
-            <w:tcW w:w="949" w:type="dxa"/>
-            <w:tcBorders/>
-            <w:tcMar/>
-          </w:tcPr>
-          <w:p>
-            <w:pPr>
-              <w:pStyle w:val="Normal"/>
-              <w:spacing w:line="240" w:lineRule="auto"/>
+            <w:tcW w:w="948" w:type="dxa"/>
+            <w:tcBorders>
+              <w:right w:val="single" w:sz="4" w:space="0" w:color="000000"/>
+            </w:tcBorders>
+          </w:tcPr>
+          <w:p>
+            <w:pPr>
+              <w:pStyle w:val="Normal"/>
+              <w:suppressAutoHyphens w:val="true"/>
+              <w:spacing w:lineRule="auto" w:line="240" w:before="0" w:after="160"/>
               <w:jc w:val="left"/>
               <w:rPr>
                 <w:sz w:val="18"/>
@@ -2091,18 +1989,20 @@
       </w:tr>
       <w:tr>
         <w:trPr>
-          <w:trHeight w:val="300"/>
+          <w:trHeight w:val="300" w:hRule="atLeast"/>
         </w:trPr>
         <w:tc>
           <w:tcPr>
             <w:tcW w:w="769" w:type="dxa"/>
-            <w:tcBorders/>
-            <w:tcMar/>
-          </w:tcPr>
-          <w:p>
-            <w:pPr>
-              <w:pStyle w:val="Normal"/>
-              <w:spacing w:line="240" w:lineRule="auto"/>
+            <w:tcBorders>
+              <w:left w:val="single" w:sz="4" w:space="0" w:color="000000"/>
+            </w:tcBorders>
+          </w:tcPr>
+          <w:p>
+            <w:pPr>
+              <w:pStyle w:val="Normal"/>
+              <w:suppressAutoHyphens w:val="true"/>
+              <w:spacing w:lineRule="auto" w:line="240" w:before="0" w:after="160"/>
               <w:jc w:val="left"/>
               <w:rPr>
                 <w:rFonts w:eastAsia="Aptos" w:cs=""/>
@@ -2126,14 +2026,14 @@
           <w:tcPr>
             <w:tcW w:w="1642" w:type="dxa"/>
             <w:tcBorders>
-              <w:right w:val="none" w:color="000000" w:themeColor="text1" w:sz="12"/>
-            </w:tcBorders>
-            <w:tcMar/>
-          </w:tcPr>
-          <w:p>
-            <w:pPr>
-              <w:pStyle w:val="Normal"/>
-              <w:spacing w:line="240" w:lineRule="auto"/>
+              <w:right w:val="nil"/>
+            </w:tcBorders>
+          </w:tcPr>
+          <w:p>
+            <w:pPr>
+              <w:pStyle w:val="Normal"/>
+              <w:suppressAutoHyphens w:val="true"/>
+              <w:spacing w:lineRule="auto" w:line="240" w:before="0" w:after="160"/>
               <w:jc w:val="left"/>
               <w:rPr>
                 <w:sz w:val="18"/>
@@ -2151,19 +2051,19 @@
         </w:tc>
         <w:tc>
           <w:tcPr>
-            <w:tcW w:w="1590" w:type="dxa"/>
-            <w:tcBorders>
-              <w:top w:val="none" w:color="000000" w:themeColor="text1" w:sz="12"/>
-              <w:left w:val="none" w:color="000000" w:themeColor="text1" w:sz="12"/>
-              <w:bottom w:val="none" w:color="000000" w:themeColor="text1" w:sz="12"/>
-              <w:right w:val="none" w:color="000000" w:themeColor="text1" w:sz="12"/>
-            </w:tcBorders>
-            <w:tcMar/>
-          </w:tcPr>
-          <w:p>
-            <w:pPr>
-              <w:pStyle w:val="Normal"/>
-              <w:spacing w:line="240" w:lineRule="auto"/>
+            <w:tcW w:w="1589" w:type="dxa"/>
+            <w:tcBorders>
+              <w:top w:val="nil"/>
+              <w:left w:val="nil"/>
+              <w:bottom w:val="nil"/>
+              <w:right w:val="nil"/>
+            </w:tcBorders>
+          </w:tcPr>
+          <w:p>
+            <w:pPr>
+              <w:pStyle w:val="Normal"/>
+              <w:suppressAutoHyphens w:val="true"/>
+              <w:spacing w:lineRule="auto" w:line="240" w:before="0" w:after="160"/>
               <w:jc w:val="left"/>
               <w:rPr>
                 <w:sz w:val="18"/>
@@ -2181,19 +2081,19 @@
         </w:tc>
         <w:tc>
           <w:tcPr>
-            <w:tcW w:w="3169" w:type="dxa"/>
-            <w:tcBorders>
-              <w:top w:val="none" w:color="000000" w:themeColor="text1" w:sz="12"/>
-              <w:left w:val="none" w:color="000000" w:themeColor="text1" w:sz="12"/>
-              <w:bottom w:val="none" w:color="000000" w:themeColor="text1" w:sz="12"/>
-              <w:right w:val="none" w:color="000000" w:themeColor="text1" w:sz="12"/>
-            </w:tcBorders>
-            <w:tcMar/>
-          </w:tcPr>
-          <w:p>
-            <w:pPr>
-              <w:pStyle w:val="Normal"/>
-              <w:spacing w:line="240" w:lineRule="auto"/>
+            <w:tcW w:w="3170" w:type="dxa"/>
+            <w:tcBorders>
+              <w:top w:val="nil"/>
+              <w:left w:val="nil"/>
+              <w:bottom w:val="nil"/>
+              <w:right w:val="nil"/>
+            </w:tcBorders>
+          </w:tcPr>
+          <w:p>
+            <w:pPr>
+              <w:pStyle w:val="Normal"/>
+              <w:suppressAutoHyphens w:val="true"/>
+              <w:spacing w:lineRule="auto" w:line="240" w:before="0" w:after="160"/>
               <w:jc w:val="left"/>
               <w:rPr>
                 <w:sz w:val="18"/>
@@ -2213,14 +2113,14 @@
           <w:tcPr>
             <w:tcW w:w="1848" w:type="dxa"/>
             <w:tcBorders>
-              <w:left w:val="none" w:color="000000" w:themeColor="text1" w:sz="12"/>
-            </w:tcBorders>
-            <w:tcMar/>
-          </w:tcPr>
-          <w:p>
-            <w:pPr>
-              <w:pStyle w:val="Normal"/>
-              <w:spacing w:line="240" w:lineRule="auto"/>
+              <w:left w:val="nil"/>
+            </w:tcBorders>
+          </w:tcPr>
+          <w:p>
+            <w:pPr>
+              <w:pStyle w:val="Normal"/>
+              <w:suppressAutoHyphens w:val="true"/>
+              <w:spacing w:lineRule="auto" w:line="240" w:before="0" w:after="160"/>
               <w:jc w:val="left"/>
               <w:rPr>
                 <w:sz w:val="18"/>
@@ -2238,14 +2138,16 @@
         </w:tc>
         <w:tc>
           <w:tcPr>
-            <w:tcW w:w="949" w:type="dxa"/>
-            <w:tcBorders/>
-            <w:tcMar/>
-          </w:tcPr>
-          <w:p>
-            <w:pPr>
-              <w:pStyle w:val="Normal"/>
-              <w:spacing w:line="240" w:lineRule="auto"/>
+            <w:tcW w:w="948" w:type="dxa"/>
+            <w:tcBorders>
+              <w:right w:val="single" w:sz="4" w:space="0" w:color="000000"/>
+            </w:tcBorders>
+          </w:tcPr>
+          <w:p>
+            <w:pPr>
+              <w:pStyle w:val="Normal"/>
+              <w:suppressAutoHyphens w:val="true"/>
+              <w:spacing w:lineRule="auto" w:line="240" w:before="0" w:after="160"/>
               <w:jc w:val="left"/>
               <w:rPr>
                 <w:sz w:val="18"/>
@@ -2264,18 +2166,20 @@
       </w:tr>
       <w:tr>
         <w:trPr>
-          <w:trHeight w:val="300"/>
+          <w:trHeight w:val="300" w:hRule="atLeast"/>
         </w:trPr>
         <w:tc>
           <w:tcPr>
             <w:tcW w:w="769" w:type="dxa"/>
-            <w:tcBorders/>
-            <w:tcMar/>
-          </w:tcPr>
-          <w:p>
-            <w:pPr>
-              <w:pStyle w:val="Normal"/>
-              <w:spacing w:line="240" w:lineRule="auto"/>
+            <w:tcBorders>
+              <w:left w:val="single" w:sz="4" w:space="0" w:color="000000"/>
+            </w:tcBorders>
+          </w:tcPr>
+          <w:p>
+            <w:pPr>
+              <w:pStyle w:val="Normal"/>
+              <w:suppressAutoHyphens w:val="true"/>
+              <w:spacing w:lineRule="auto" w:line="240" w:before="0" w:after="160"/>
               <w:jc w:val="left"/>
               <w:rPr>
                 <w:rFonts w:eastAsia="Aptos" w:cs=""/>
@@ -2299,14 +2203,14 @@
           <w:tcPr>
             <w:tcW w:w="1642" w:type="dxa"/>
             <w:tcBorders>
-              <w:right w:val="none" w:color="000000" w:themeColor="text1" w:sz="12"/>
-            </w:tcBorders>
-            <w:tcMar/>
-          </w:tcPr>
-          <w:p>
-            <w:pPr>
-              <w:pStyle w:val="Normal"/>
-              <w:spacing w:line="240" w:lineRule="auto"/>
+              <w:right w:val="nil"/>
+            </w:tcBorders>
+          </w:tcPr>
+          <w:p>
+            <w:pPr>
+              <w:pStyle w:val="Normal"/>
+              <w:suppressAutoHyphens w:val="true"/>
+              <w:spacing w:lineRule="auto" w:line="240" w:before="0" w:after="160"/>
               <w:jc w:val="left"/>
               <w:rPr>
                 <w:sz w:val="18"/>
@@ -2324,89 +2228,61 @@
         </w:tc>
         <w:tc>
           <w:tcPr>
-            <w:tcW w:w="1590" w:type="dxa"/>
-            <w:tcBorders>
-              <w:top w:val="none" w:color="000000" w:themeColor="text1" w:sz="12"/>
-              <w:left w:val="none" w:color="000000" w:themeColor="text1" w:sz="12"/>
-              <w:bottom w:val="none" w:color="000000" w:themeColor="text1" w:sz="12"/>
-              <w:right w:val="none" w:color="000000" w:themeColor="text1" w:sz="12"/>
-            </w:tcBorders>
-            <w:tcMar/>
-          </w:tcPr>
-          <w:p>
-            <w:pPr>
-              <w:pStyle w:val="Normal"/>
-              <w:spacing w:line="240" w:lineRule="auto"/>
-              <w:jc w:val="left"/>
-              <w:rPr>
-                <w:sz w:val="18"/>
-                <w:szCs w:val="18"/>
-              </w:rPr>
-            </w:pPr>
-            <w:r>
-              <w:rPr>
-                <w:sz w:val="18"/>
-                <w:szCs w:val="18"/>
-              </w:rPr>
-              <w:t xml:space="preserve">Type </w:t>
-            </w:r>
-            <w:r>
-              <w:rPr>
-                <w:sz w:val="18"/>
-                <w:szCs w:val="18"/>
-              </w:rPr>
-              <w:t>a</w:t>
-            </w:r>
-            <w:r>
-              <w:rPr>
-                <w:sz w:val="18"/>
-                <w:szCs w:val="18"/>
-              </w:rPr>
-              <w:t xml:space="preserve"> number outside of the range of 0 and 36 and press enter</w:t>
-            </w:r>
-          </w:p>
-        </w:tc>
-        <w:tc>
-          <w:tcPr>
-            <w:tcW w:w="3169" w:type="dxa"/>
-            <w:tcBorders>
-              <w:top w:val="none" w:color="000000" w:themeColor="text1" w:sz="12"/>
-              <w:left w:val="none" w:color="000000" w:themeColor="text1" w:sz="12"/>
-              <w:bottom w:val="none" w:color="000000" w:themeColor="text1" w:sz="12"/>
-              <w:right w:val="none" w:color="000000" w:themeColor="text1" w:sz="12"/>
-            </w:tcBorders>
-            <w:tcMar/>
-          </w:tcPr>
-          <w:p>
-            <w:pPr>
-              <w:pStyle w:val="Normal"/>
-              <w:spacing w:line="240" w:lineRule="auto"/>
-              <w:jc w:val="left"/>
-              <w:rPr>
-                <w:sz w:val="18"/>
-                <w:szCs w:val="18"/>
-              </w:rPr>
-            </w:pPr>
-            <w:r>
-              <w:rPr>
-                <w:sz w:val="18"/>
-                <w:szCs w:val="18"/>
-              </w:rPr>
-              <w:t xml:space="preserve">The Loop should </w:t>
-            </w:r>
-            <w:r>
-              <w:rPr>
-                <w:sz w:val="18"/>
-                <w:szCs w:val="18"/>
-              </w:rPr>
-              <w:t>reset</w:t>
-            </w:r>
-            <w:r>
-              <w:rPr>
-                <w:sz w:val="18"/>
-                <w:szCs w:val="18"/>
-              </w:rPr>
-              <w:t xml:space="preserve"> and an error message should be printed saying “please use a number in range”</w:t>
+            <w:tcW w:w="1589" w:type="dxa"/>
+            <w:tcBorders>
+              <w:top w:val="nil"/>
+              <w:left w:val="nil"/>
+              <w:bottom w:val="nil"/>
+              <w:right w:val="nil"/>
+            </w:tcBorders>
+          </w:tcPr>
+          <w:p>
+            <w:pPr>
+              <w:pStyle w:val="Normal"/>
+              <w:suppressAutoHyphens w:val="true"/>
+              <w:spacing w:lineRule="auto" w:line="240" w:before="0" w:after="160"/>
+              <w:jc w:val="left"/>
+              <w:rPr>
+                <w:sz w:val="18"/>
+                <w:szCs w:val="18"/>
+              </w:rPr>
+            </w:pPr>
+            <w:r>
+              <w:rPr>
+                <w:sz w:val="18"/>
+                <w:szCs w:val="18"/>
+              </w:rPr>
+              <w:t>Type a number outside of the range of 0 and 36 and press enter</w:t>
+            </w:r>
+          </w:p>
+        </w:tc>
+        <w:tc>
+          <w:tcPr>
+            <w:tcW w:w="3170" w:type="dxa"/>
+            <w:tcBorders>
+              <w:top w:val="nil"/>
+              <w:left w:val="nil"/>
+              <w:bottom w:val="nil"/>
+              <w:right w:val="nil"/>
+            </w:tcBorders>
+          </w:tcPr>
+          <w:p>
+            <w:pPr>
+              <w:pStyle w:val="Normal"/>
+              <w:suppressAutoHyphens w:val="true"/>
+              <w:spacing w:lineRule="auto" w:line="240" w:before="0" w:after="160"/>
+              <w:jc w:val="left"/>
+              <w:rPr>
+                <w:sz w:val="18"/>
+                <w:szCs w:val="18"/>
+              </w:rPr>
+            </w:pPr>
+            <w:r>
+              <w:rPr>
+                <w:sz w:val="18"/>
+                <w:szCs w:val="18"/>
+              </w:rPr>
+              <w:t>The Loop should reset and an error message should be printed saying “please use a number in range”</w:t>
             </w:r>
           </w:p>
         </w:tc>
@@ -2414,14 +2290,14 @@
           <w:tcPr>
             <w:tcW w:w="1848" w:type="dxa"/>
             <w:tcBorders>
-              <w:left w:val="none" w:color="000000" w:themeColor="text1" w:sz="12"/>
-            </w:tcBorders>
-            <w:tcMar/>
-          </w:tcPr>
-          <w:p>
-            <w:pPr>
-              <w:pStyle w:val="Normal"/>
-              <w:spacing w:line="240" w:lineRule="auto"/>
+              <w:left w:val="nil"/>
+            </w:tcBorders>
+          </w:tcPr>
+          <w:p>
+            <w:pPr>
+              <w:pStyle w:val="Normal"/>
+              <w:suppressAutoHyphens w:val="true"/>
+              <w:spacing w:lineRule="auto" w:line="240" w:before="0" w:after="160"/>
               <w:jc w:val="left"/>
               <w:rPr>
                 <w:sz w:val="18"/>
@@ -2439,14 +2315,16 @@
         </w:tc>
         <w:tc>
           <w:tcPr>
-            <w:tcW w:w="949" w:type="dxa"/>
-            <w:tcBorders/>
-            <w:tcMar/>
-          </w:tcPr>
-          <w:p>
-            <w:pPr>
-              <w:pStyle w:val="Normal"/>
-              <w:spacing w:line="240" w:lineRule="auto"/>
+            <w:tcW w:w="948" w:type="dxa"/>
+            <w:tcBorders>
+              <w:right w:val="single" w:sz="4" w:space="0" w:color="000000"/>
+            </w:tcBorders>
+          </w:tcPr>
+          <w:p>
+            <w:pPr>
+              <w:pStyle w:val="Normal"/>
+              <w:suppressAutoHyphens w:val="true"/>
+              <w:spacing w:lineRule="auto" w:line="240" w:before="0" w:after="160"/>
               <w:jc w:val="left"/>
               <w:rPr>
                 <w:sz w:val="18"/>
@@ -2465,18 +2343,20 @@
       </w:tr>
       <w:tr>
         <w:trPr>
-          <w:trHeight w:val="300"/>
+          <w:trHeight w:val="300" w:hRule="atLeast"/>
         </w:trPr>
         <w:tc>
           <w:tcPr>
             <w:tcW w:w="769" w:type="dxa"/>
-            <w:tcBorders/>
-            <w:tcMar/>
-          </w:tcPr>
-          <w:p>
-            <w:pPr>
-              <w:pStyle w:val="Normal"/>
-              <w:spacing w:line="240" w:lineRule="auto"/>
+            <w:tcBorders>
+              <w:left w:val="single" w:sz="4" w:space="0" w:color="000000"/>
+            </w:tcBorders>
+          </w:tcPr>
+          <w:p>
+            <w:pPr>
+              <w:pStyle w:val="Normal"/>
+              <w:suppressAutoHyphens w:val="true"/>
+              <w:spacing w:lineRule="auto" w:line="240" w:before="0" w:after="160"/>
               <w:jc w:val="left"/>
               <w:rPr>
                 <w:rFonts w:eastAsia="Aptos" w:cs=""/>
@@ -2500,14 +2380,14 @@
           <w:tcPr>
             <w:tcW w:w="1642" w:type="dxa"/>
             <w:tcBorders>
-              <w:right w:val="none" w:color="000000" w:themeColor="text1" w:sz="12"/>
-            </w:tcBorders>
-            <w:tcMar/>
-          </w:tcPr>
-          <w:p>
-            <w:pPr>
-              <w:pStyle w:val="Normal"/>
-              <w:spacing w:line="240" w:lineRule="auto"/>
+              <w:right w:val="nil"/>
+            </w:tcBorders>
+          </w:tcPr>
+          <w:p>
+            <w:pPr>
+              <w:pStyle w:val="Normal"/>
+              <w:suppressAutoHyphens w:val="true"/>
+              <w:spacing w:lineRule="auto" w:line="240" w:before="0" w:after="160"/>
               <w:jc w:val="left"/>
               <w:rPr>
                 <w:sz w:val="18"/>
@@ -2525,56 +2405,49 @@
         </w:tc>
         <w:tc>
           <w:tcPr>
-            <w:tcW w:w="1590" w:type="dxa"/>
-            <w:tcBorders>
-              <w:top w:val="none" w:color="000000" w:themeColor="text1" w:sz="12"/>
-              <w:left w:val="none" w:color="000000" w:themeColor="text1" w:sz="12"/>
-              <w:bottom w:val="none" w:color="000000" w:themeColor="text1" w:sz="12"/>
-              <w:right w:val="none" w:color="000000" w:themeColor="text1" w:sz="12"/>
-            </w:tcBorders>
-            <w:tcMar/>
-          </w:tcPr>
-          <w:p>
-            <w:pPr>
-              <w:pStyle w:val="Normal"/>
-              <w:spacing w:line="240" w:lineRule="auto"/>
-              <w:jc w:val="left"/>
-              <w:rPr>
-                <w:sz w:val="18"/>
-                <w:szCs w:val="18"/>
-              </w:rPr>
-            </w:pPr>
-            <w:r>
-              <w:rPr>
-                <w:sz w:val="18"/>
-                <w:szCs w:val="18"/>
-              </w:rPr>
-              <w:t>Type a</w:t>
-            </w:r>
-            <w:r>
-              <w:rPr>
-                <w:sz w:val="18"/>
-                <w:szCs w:val="18"/>
-              </w:rPr>
-              <w:t>ny letter or phrase in the bet number box</w:t>
-            </w:r>
-          </w:p>
-        </w:tc>
-        <w:tc>
-          <w:tcPr>
-            <w:tcW w:w="3169" w:type="dxa"/>
-            <w:tcBorders>
-              <w:top w:val="none" w:color="000000" w:themeColor="text1" w:sz="12"/>
-              <w:left w:val="none" w:color="000000" w:themeColor="text1" w:sz="12"/>
-              <w:bottom w:val="none" w:color="000000" w:themeColor="text1" w:sz="12"/>
-              <w:right w:val="none" w:color="000000" w:themeColor="text1" w:sz="12"/>
-            </w:tcBorders>
-            <w:tcMar/>
-          </w:tcPr>
-          <w:p>
-            <w:pPr>
-              <w:pStyle w:val="Normal"/>
-              <w:spacing w:line="240" w:lineRule="auto"/>
+            <w:tcW w:w="1589" w:type="dxa"/>
+            <w:tcBorders>
+              <w:top w:val="nil"/>
+              <w:left w:val="nil"/>
+              <w:bottom w:val="nil"/>
+              <w:right w:val="nil"/>
+            </w:tcBorders>
+          </w:tcPr>
+          <w:p>
+            <w:pPr>
+              <w:pStyle w:val="Normal"/>
+              <w:suppressAutoHyphens w:val="true"/>
+              <w:spacing w:lineRule="auto" w:line="240" w:before="0" w:after="160"/>
+              <w:jc w:val="left"/>
+              <w:rPr>
+                <w:sz w:val="18"/>
+                <w:szCs w:val="18"/>
+              </w:rPr>
+            </w:pPr>
+            <w:r>
+              <w:rPr>
+                <w:sz w:val="18"/>
+                <w:szCs w:val="18"/>
+              </w:rPr>
+              <w:t>Type any letter or phrase in the bet number box</w:t>
+            </w:r>
+          </w:p>
+        </w:tc>
+        <w:tc>
+          <w:tcPr>
+            <w:tcW w:w="3170" w:type="dxa"/>
+            <w:tcBorders>
+              <w:top w:val="nil"/>
+              <w:left w:val="nil"/>
+              <w:bottom w:val="nil"/>
+              <w:right w:val="nil"/>
+            </w:tcBorders>
+          </w:tcPr>
+          <w:p>
+            <w:pPr>
+              <w:pStyle w:val="Normal"/>
+              <w:suppressAutoHyphens w:val="true"/>
+              <w:spacing w:lineRule="auto" w:line="240" w:before="0" w:after="160"/>
               <w:jc w:val="left"/>
               <w:rPr>
                 <w:sz w:val="18"/>
@@ -2594,53 +2467,41 @@
           <w:tcPr>
             <w:tcW w:w="1848" w:type="dxa"/>
             <w:tcBorders>
-              <w:left w:val="none" w:color="000000" w:themeColor="text1" w:sz="12"/>
-            </w:tcBorders>
-            <w:tcMar/>
-          </w:tcPr>
-          <w:p>
-            <w:pPr>
-              <w:pStyle w:val="Normal"/>
-              <w:spacing w:line="240" w:lineRule="auto"/>
-              <w:jc w:val="left"/>
-              <w:rPr>
-                <w:sz w:val="18"/>
-                <w:szCs w:val="18"/>
-              </w:rPr>
-            </w:pPr>
-            <w:r>
-              <w:rPr>
-                <w:sz w:val="18"/>
-                <w:szCs w:val="18"/>
-              </w:rPr>
-              <w:t xml:space="preserve">The Bet Input Box highlights and the wheel spins but the game </w:t>
-            </w:r>
-            <w:r>
-              <w:rPr>
-                <w:sz w:val="18"/>
-                <w:szCs w:val="18"/>
-              </w:rPr>
-              <w:t>doesn’t</w:t>
-            </w:r>
-            <w:r>
-              <w:rPr>
-                <w:sz w:val="18"/>
-                <w:szCs w:val="18"/>
-              </w:rPr>
-              <w:t xml:space="preserve"> crash</w:t>
-            </w:r>
-          </w:p>
-        </w:tc>
-        <w:tc>
-          <w:tcPr>
-            <w:tcW w:w="949" w:type="dxa"/>
-            <w:tcBorders/>
-            <w:tcMar/>
-          </w:tcPr>
-          <w:p>
-            <w:pPr>
-              <w:pStyle w:val="Normal"/>
-              <w:spacing w:line="240" w:lineRule="auto"/>
+              <w:left w:val="nil"/>
+            </w:tcBorders>
+          </w:tcPr>
+          <w:p>
+            <w:pPr>
+              <w:pStyle w:val="Normal"/>
+              <w:suppressAutoHyphens w:val="true"/>
+              <w:spacing w:lineRule="auto" w:line="240" w:before="0" w:after="160"/>
+              <w:jc w:val="left"/>
+              <w:rPr>
+                <w:sz w:val="18"/>
+                <w:szCs w:val="18"/>
+              </w:rPr>
+            </w:pPr>
+            <w:r>
+              <w:rPr>
+                <w:sz w:val="18"/>
+                <w:szCs w:val="18"/>
+              </w:rPr>
+              <w:t>The Bet Input Box highlights and the wheel spins but the game doesn’t crash</w:t>
+            </w:r>
+          </w:p>
+        </w:tc>
+        <w:tc>
+          <w:tcPr>
+            <w:tcW w:w="948" w:type="dxa"/>
+            <w:tcBorders>
+              <w:right w:val="single" w:sz="4" w:space="0" w:color="000000"/>
+            </w:tcBorders>
+          </w:tcPr>
+          <w:p>
+            <w:pPr>
+              <w:pStyle w:val="Normal"/>
+              <w:suppressAutoHyphens w:val="true"/>
+              <w:spacing w:lineRule="auto" w:line="240" w:before="0" w:after="160"/>
               <w:jc w:val="left"/>
               <w:rPr>
                 <w:sz w:val="18"/>
@@ -2659,18 +2520,20 @@
       </w:tr>
       <w:tr>
         <w:trPr>
-          <w:trHeight w:val="300"/>
+          <w:trHeight w:val="300" w:hRule="atLeast"/>
         </w:trPr>
         <w:tc>
           <w:tcPr>
             <w:tcW w:w="769" w:type="dxa"/>
-            <w:tcBorders/>
-            <w:tcMar/>
-          </w:tcPr>
-          <w:p>
-            <w:pPr>
-              <w:pStyle w:val="Normal"/>
-              <w:spacing w:line="240" w:lineRule="auto"/>
+            <w:tcBorders>
+              <w:left w:val="single" w:sz="4" w:space="0" w:color="000000"/>
+            </w:tcBorders>
+          </w:tcPr>
+          <w:p>
+            <w:pPr>
+              <w:pStyle w:val="Normal"/>
+              <w:suppressAutoHyphens w:val="true"/>
+              <w:spacing w:lineRule="auto" w:line="240" w:before="0" w:after="160"/>
               <w:jc w:val="left"/>
               <w:rPr>
                 <w:rFonts w:eastAsia="Aptos" w:cs=""/>
@@ -2694,128 +2557,86 @@
           <w:tcPr>
             <w:tcW w:w="1642" w:type="dxa"/>
             <w:tcBorders>
-              <w:right w:val="none" w:color="000000" w:themeColor="text1" w:sz="12"/>
-            </w:tcBorders>
-            <w:tcMar/>
-          </w:tcPr>
-          <w:p>
-            <w:pPr>
-              <w:pStyle w:val="Normal"/>
-              <w:spacing w:line="240" w:lineRule="auto"/>
-              <w:jc w:val="left"/>
-              <w:rPr>
-                <w:sz w:val="18"/>
-                <w:szCs w:val="18"/>
-              </w:rPr>
-            </w:pPr>
-            <w:r>
-              <w:rPr>
-                <w:sz w:val="18"/>
-                <w:szCs w:val="18"/>
-              </w:rPr>
-              <w:t>Input a Number</w:t>
-            </w:r>
-            <w:r>
-              <w:rPr>
-                <w:sz w:val="18"/>
-                <w:szCs w:val="18"/>
-              </w:rPr>
-              <w:t>,</w:t>
-            </w:r>
-            <w:r>
-              <w:rPr>
-                <w:sz w:val="18"/>
-                <w:szCs w:val="18"/>
-              </w:rPr>
-              <w:t xml:space="preserve"> in range of the funds the player has</w:t>
-            </w:r>
-            <w:r>
-              <w:rPr>
-                <w:sz w:val="18"/>
-                <w:szCs w:val="18"/>
-              </w:rPr>
-              <w:t>,</w:t>
-            </w:r>
-            <w:r>
-              <w:rPr>
-                <w:sz w:val="18"/>
-                <w:szCs w:val="18"/>
-              </w:rPr>
-              <w:t xml:space="preserve"> in the Bet input box</w:t>
-            </w:r>
-          </w:p>
-        </w:tc>
-        <w:tc>
-          <w:tcPr>
-            <w:tcW w:w="1590" w:type="dxa"/>
-            <w:tcBorders>
-              <w:top w:val="none" w:color="000000" w:themeColor="text1" w:sz="12"/>
-              <w:left w:val="none" w:color="000000" w:themeColor="text1" w:sz="12"/>
-              <w:bottom w:val="none" w:color="000000" w:themeColor="text1" w:sz="12"/>
-              <w:right w:val="none" w:color="000000" w:themeColor="text1" w:sz="12"/>
-            </w:tcBorders>
-            <w:tcMar/>
-          </w:tcPr>
-          <w:p>
-            <w:pPr>
-              <w:pStyle w:val="Normal"/>
-              <w:spacing w:line="240" w:lineRule="auto"/>
-              <w:jc w:val="left"/>
-              <w:rPr>
-                <w:sz w:val="18"/>
-                <w:szCs w:val="18"/>
-              </w:rPr>
-            </w:pPr>
-            <w:r>
-              <w:rPr>
-                <w:sz w:val="18"/>
-                <w:szCs w:val="18"/>
-              </w:rPr>
-              <w:t>Type any bet in the Bet input box that is in the range of money that the player has</w:t>
-            </w:r>
-            <w:r>
-              <w:rPr>
-                <w:sz w:val="18"/>
-                <w:szCs w:val="18"/>
-              </w:rPr>
-              <w:t>.</w:t>
-            </w:r>
-          </w:p>
-        </w:tc>
-        <w:tc>
-          <w:tcPr>
-            <w:tcW w:w="3169" w:type="dxa"/>
-            <w:tcBorders>
-              <w:top w:val="none" w:color="000000" w:themeColor="text1" w:sz="12"/>
-              <w:left w:val="none" w:color="000000" w:themeColor="text1" w:sz="12"/>
-              <w:bottom w:val="none" w:color="000000" w:themeColor="text1" w:sz="12"/>
-              <w:right w:val="none" w:color="000000" w:themeColor="text1" w:sz="12"/>
-            </w:tcBorders>
-            <w:tcMar/>
-          </w:tcPr>
-          <w:p>
-            <w:pPr>
-              <w:pStyle w:val="Normal"/>
-              <w:spacing w:line="240" w:lineRule="auto"/>
-              <w:jc w:val="left"/>
-              <w:rPr>
-                <w:sz w:val="18"/>
-                <w:szCs w:val="18"/>
-              </w:rPr>
-            </w:pPr>
-            <w:r>
-              <w:rPr>
-                <w:sz w:val="18"/>
-                <w:szCs w:val="18"/>
-              </w:rPr>
-              <w:t>The Wheel should spin and if the wheel lands on any number or colour the player has bet on money is awarded to the player, otherwise their bet is removed from their tota</w:t>
-            </w:r>
-            <w:r>
-              <w:rPr>
-                <w:sz w:val="18"/>
-                <w:szCs w:val="18"/>
-              </w:rPr>
-              <w:t>l.</w:t>
+              <w:right w:val="nil"/>
+            </w:tcBorders>
+          </w:tcPr>
+          <w:p>
+            <w:pPr>
+              <w:pStyle w:val="Normal"/>
+              <w:suppressAutoHyphens w:val="true"/>
+              <w:spacing w:lineRule="auto" w:line="240" w:before="0" w:after="160"/>
+              <w:jc w:val="left"/>
+              <w:rPr>
+                <w:sz w:val="18"/>
+                <w:szCs w:val="18"/>
+              </w:rPr>
+            </w:pPr>
+            <w:r>
+              <w:rPr>
+                <w:sz w:val="18"/>
+                <w:szCs w:val="18"/>
+              </w:rPr>
+              <w:t>Input a Number, in range of the funds the player has, in the Bet input box</w:t>
+            </w:r>
+          </w:p>
+        </w:tc>
+        <w:tc>
+          <w:tcPr>
+            <w:tcW w:w="1589" w:type="dxa"/>
+            <w:tcBorders>
+              <w:top w:val="nil"/>
+              <w:left w:val="nil"/>
+              <w:bottom w:val="nil"/>
+              <w:right w:val="nil"/>
+            </w:tcBorders>
+          </w:tcPr>
+          <w:p>
+            <w:pPr>
+              <w:pStyle w:val="Normal"/>
+              <w:suppressAutoHyphens w:val="true"/>
+              <w:spacing w:lineRule="auto" w:line="240" w:before="0" w:after="160"/>
+              <w:jc w:val="left"/>
+              <w:rPr>
+                <w:sz w:val="18"/>
+                <w:szCs w:val="18"/>
+              </w:rPr>
+            </w:pPr>
+            <w:r>
+              <w:rPr>
+                <w:sz w:val="18"/>
+                <w:szCs w:val="18"/>
+              </w:rPr>
+              <w:t>Type any bet in the Bet input box that is in the range of money that the player has.</w:t>
+            </w:r>
+          </w:p>
+        </w:tc>
+        <w:tc>
+          <w:tcPr>
+            <w:tcW w:w="3170" w:type="dxa"/>
+            <w:tcBorders>
+              <w:top w:val="nil"/>
+              <w:left w:val="nil"/>
+              <w:bottom w:val="nil"/>
+              <w:right w:val="nil"/>
+            </w:tcBorders>
+          </w:tcPr>
+          <w:p>
+            <w:pPr>
+              <w:pStyle w:val="Normal"/>
+              <w:suppressAutoHyphens w:val="true"/>
+              <w:spacing w:lineRule="auto" w:line="240" w:before="0" w:after="160"/>
+              <w:jc w:val="left"/>
+              <w:rPr>
+                <w:sz w:val="18"/>
+                <w:szCs w:val="18"/>
+              </w:rPr>
+            </w:pPr>
+            <w:r>
+              <w:rPr>
+                <w:sz w:val="18"/>
+                <w:szCs w:val="18"/>
+              </w:rPr>
+              <w:t>The Wheel should spin and if the wheel lands on any number or colour the player has bet on money is awarded to the player, otherwise their bet is removed from their total.</w:t>
             </w:r>
           </w:p>
         </w:tc>
@@ -2823,14 +2644,14 @@
           <w:tcPr>
             <w:tcW w:w="1848" w:type="dxa"/>
             <w:tcBorders>
-              <w:left w:val="none" w:color="000000" w:themeColor="text1" w:sz="12"/>
-            </w:tcBorders>
-            <w:tcMar/>
-          </w:tcPr>
-          <w:p>
-            <w:pPr>
-              <w:pStyle w:val="Normal"/>
-              <w:spacing w:line="240" w:lineRule="auto"/>
+              <w:left w:val="nil"/>
+            </w:tcBorders>
+          </w:tcPr>
+          <w:p>
+            <w:pPr>
+              <w:pStyle w:val="Normal"/>
+              <w:suppressAutoHyphens w:val="true"/>
+              <w:spacing w:lineRule="auto" w:line="240" w:before="0" w:after="160"/>
               <w:jc w:val="left"/>
               <w:rPr>
                 <w:sz w:val="18"/>
@@ -2848,14 +2669,16 @@
         </w:tc>
         <w:tc>
           <w:tcPr>
-            <w:tcW w:w="949" w:type="dxa"/>
-            <w:tcBorders/>
-            <w:tcMar/>
-          </w:tcPr>
-          <w:p>
-            <w:pPr>
-              <w:pStyle w:val="Normal"/>
-              <w:spacing w:line="240" w:lineRule="auto"/>
+            <w:tcW w:w="948" w:type="dxa"/>
+            <w:tcBorders>
+              <w:right w:val="single" w:sz="4" w:space="0" w:color="000000"/>
+            </w:tcBorders>
+          </w:tcPr>
+          <w:p>
+            <w:pPr>
+              <w:pStyle w:val="Normal"/>
+              <w:suppressAutoHyphens w:val="true"/>
+              <w:spacing w:lineRule="auto" w:line="240" w:before="0" w:after="160"/>
               <w:jc w:val="left"/>
               <w:rPr>
                 <w:sz w:val="18"/>
@@ -2874,18 +2697,20 @@
       </w:tr>
       <w:tr>
         <w:trPr>
-          <w:trHeight w:val="300"/>
+          <w:trHeight w:val="300" w:hRule="atLeast"/>
         </w:trPr>
         <w:tc>
           <w:tcPr>
             <w:tcW w:w="769" w:type="dxa"/>
-            <w:tcBorders/>
-            <w:tcMar/>
-          </w:tcPr>
-          <w:p>
-            <w:pPr>
-              <w:pStyle w:val="Normal"/>
-              <w:spacing w:line="240" w:lineRule="auto"/>
+            <w:tcBorders>
+              <w:left w:val="single" w:sz="4" w:space="0" w:color="000000"/>
+            </w:tcBorders>
+          </w:tcPr>
+          <w:p>
+            <w:pPr>
+              <w:pStyle w:val="Normal"/>
+              <w:suppressAutoHyphens w:val="true"/>
+              <w:spacing w:lineRule="auto" w:line="240" w:before="0" w:after="160"/>
               <w:jc w:val="left"/>
               <w:rPr>
                 <w:rFonts w:eastAsia="Aptos" w:cs=""/>
@@ -2909,14 +2734,14 @@
           <w:tcPr>
             <w:tcW w:w="1642" w:type="dxa"/>
             <w:tcBorders>
-              <w:right w:val="none" w:color="000000" w:themeColor="text1" w:sz="12"/>
-            </w:tcBorders>
-            <w:tcMar/>
-          </w:tcPr>
-          <w:p>
-            <w:pPr>
-              <w:pStyle w:val="Normal"/>
-              <w:spacing w:line="240" w:lineRule="auto"/>
+              <w:right w:val="nil"/>
+            </w:tcBorders>
+          </w:tcPr>
+          <w:p>
+            <w:pPr>
+              <w:pStyle w:val="Normal"/>
+              <w:suppressAutoHyphens w:val="true"/>
+              <w:spacing w:lineRule="auto" w:line="240" w:before="0" w:after="160"/>
               <w:jc w:val="left"/>
               <w:rPr>
                 <w:sz w:val="18"/>
@@ -2934,19 +2759,19 @@
         </w:tc>
         <w:tc>
           <w:tcPr>
-            <w:tcW w:w="1590" w:type="dxa"/>
-            <w:tcBorders>
-              <w:top w:val="none" w:color="000000" w:themeColor="text1" w:sz="12"/>
-              <w:left w:val="none" w:color="000000" w:themeColor="text1" w:sz="12"/>
-              <w:bottom w:val="none" w:color="000000" w:themeColor="text1" w:sz="12"/>
-              <w:right w:val="none" w:color="000000" w:themeColor="text1" w:sz="12"/>
-            </w:tcBorders>
-            <w:tcMar/>
-          </w:tcPr>
-          <w:p>
-            <w:pPr>
-              <w:pStyle w:val="Normal"/>
-              <w:spacing w:line="240" w:lineRule="auto"/>
+            <w:tcW w:w="1589" w:type="dxa"/>
+            <w:tcBorders>
+              <w:top w:val="nil"/>
+              <w:left w:val="nil"/>
+              <w:bottom w:val="nil"/>
+              <w:right w:val="nil"/>
+            </w:tcBorders>
+          </w:tcPr>
+          <w:p>
+            <w:pPr>
+              <w:pStyle w:val="Normal"/>
+              <w:suppressAutoHyphens w:val="true"/>
+              <w:spacing w:lineRule="auto" w:line="240" w:before="0" w:after="160"/>
               <w:jc w:val="left"/>
               <w:rPr>
                 <w:sz w:val="18"/>
@@ -2964,19 +2789,19 @@
         </w:tc>
         <w:tc>
           <w:tcPr>
-            <w:tcW w:w="3169" w:type="dxa"/>
-            <w:tcBorders>
-              <w:top w:val="none" w:color="000000" w:themeColor="text1" w:sz="12"/>
-              <w:left w:val="none" w:color="000000" w:themeColor="text1" w:sz="12"/>
-              <w:bottom w:val="none" w:color="000000" w:themeColor="text1" w:sz="12"/>
-              <w:right w:val="none" w:color="000000" w:themeColor="text1" w:sz="12"/>
-            </w:tcBorders>
-            <w:tcMar/>
-          </w:tcPr>
-          <w:p>
-            <w:pPr>
-              <w:pStyle w:val="Normal"/>
-              <w:spacing w:line="240" w:lineRule="auto"/>
+            <w:tcW w:w="3170" w:type="dxa"/>
+            <w:tcBorders>
+              <w:top w:val="nil"/>
+              <w:left w:val="nil"/>
+              <w:bottom w:val="nil"/>
+              <w:right w:val="nil"/>
+            </w:tcBorders>
+          </w:tcPr>
+          <w:p>
+            <w:pPr>
+              <w:pStyle w:val="Normal"/>
+              <w:suppressAutoHyphens w:val="true"/>
+              <w:spacing w:lineRule="auto" w:line="240" w:before="0" w:after="160"/>
               <w:jc w:val="left"/>
               <w:rPr>
                 <w:sz w:val="18"/>
@@ -2996,46 +2821,41 @@
           <w:tcPr>
             <w:tcW w:w="1848" w:type="dxa"/>
             <w:tcBorders>
-              <w:left w:val="none" w:color="000000" w:themeColor="text1" w:sz="12"/>
-            </w:tcBorders>
-            <w:tcMar/>
-          </w:tcPr>
-          <w:p>
-            <w:pPr>
-              <w:pStyle w:val="Normal"/>
-              <w:spacing w:line="240" w:lineRule="auto"/>
-              <w:jc w:val="left"/>
-              <w:rPr>
-                <w:sz w:val="18"/>
-                <w:szCs w:val="18"/>
-              </w:rPr>
-            </w:pPr>
-            <w:r>
-              <w:rPr>
-                <w:sz w:val="18"/>
-                <w:szCs w:val="18"/>
-              </w:rPr>
-              <w:t>The game crashes</w:t>
-            </w:r>
-            <w:r>
-              <w:rPr>
-                <w:sz w:val="18"/>
-                <w:szCs w:val="18"/>
-              </w:rPr>
-              <w:t xml:space="preserve"> with the error: pygame.error: video system not initialized</w:t>
-            </w:r>
-          </w:p>
-        </w:tc>
-        <w:tc>
-          <w:tcPr>
-            <w:tcW w:w="949" w:type="dxa"/>
-            <w:tcBorders/>
-            <w:tcMar/>
-          </w:tcPr>
-          <w:p>
-            <w:pPr>
-              <w:pStyle w:val="Normal"/>
-              <w:spacing w:line="240" w:lineRule="auto"/>
+              <w:left w:val="nil"/>
+            </w:tcBorders>
+          </w:tcPr>
+          <w:p>
+            <w:pPr>
+              <w:pStyle w:val="Normal"/>
+              <w:suppressAutoHyphens w:val="true"/>
+              <w:spacing w:lineRule="auto" w:line="240" w:before="0" w:after="160"/>
+              <w:jc w:val="left"/>
+              <w:rPr>
+                <w:sz w:val="18"/>
+                <w:szCs w:val="18"/>
+              </w:rPr>
+            </w:pPr>
+            <w:r>
+              <w:rPr>
+                <w:sz w:val="18"/>
+                <w:szCs w:val="18"/>
+              </w:rPr>
+              <w:t>The game crashes with the error: pygame.error: video system not initialized</w:t>
+            </w:r>
+          </w:p>
+        </w:tc>
+        <w:tc>
+          <w:tcPr>
+            <w:tcW w:w="948" w:type="dxa"/>
+            <w:tcBorders>
+              <w:right w:val="single" w:sz="4" w:space="0" w:color="000000"/>
+            </w:tcBorders>
+          </w:tcPr>
+          <w:p>
+            <w:pPr>
+              <w:pStyle w:val="Normal"/>
+              <w:suppressAutoHyphens w:val="true"/>
+              <w:spacing w:lineRule="auto" w:line="240" w:before="0" w:after="160"/>
               <w:jc w:val="left"/>
               <w:rPr>
                 <w:sz w:val="18"/>
@@ -3054,18 +2874,20 @@
       </w:tr>
       <w:tr>
         <w:trPr>
-          <w:trHeight w:val="300"/>
+          <w:trHeight w:val="300" w:hRule="atLeast"/>
         </w:trPr>
         <w:tc>
           <w:tcPr>
             <w:tcW w:w="769" w:type="dxa"/>
-            <w:tcBorders/>
-            <w:tcMar/>
-          </w:tcPr>
-          <w:p>
-            <w:pPr>
-              <w:pStyle w:val="Normal"/>
-              <w:spacing w:line="240" w:lineRule="auto"/>
+            <w:tcBorders>
+              <w:left w:val="single" w:sz="4" w:space="0" w:color="000000"/>
+            </w:tcBorders>
+          </w:tcPr>
+          <w:p>
+            <w:pPr>
+              <w:pStyle w:val="Normal"/>
+              <w:suppressAutoHyphens w:val="true"/>
+              <w:spacing w:lineRule="auto" w:line="240" w:before="0" w:after="160"/>
               <w:jc w:val="left"/>
               <w:rPr>
                 <w:rFonts w:eastAsia="Aptos" w:cs=""/>
@@ -3089,14 +2911,14 @@
           <w:tcPr>
             <w:tcW w:w="1642" w:type="dxa"/>
             <w:tcBorders>
-              <w:right w:val="none" w:color="000000" w:themeColor="text1" w:sz="12"/>
-            </w:tcBorders>
-            <w:tcMar/>
-          </w:tcPr>
-          <w:p>
-            <w:pPr>
-              <w:pStyle w:val="Normal"/>
-              <w:spacing w:line="240" w:lineRule="auto"/>
+              <w:right w:val="nil"/>
+            </w:tcBorders>
+          </w:tcPr>
+          <w:p>
+            <w:pPr>
+              <w:pStyle w:val="Normal"/>
+              <w:suppressAutoHyphens w:val="true"/>
+              <w:spacing w:lineRule="auto" w:line="240" w:before="0" w:after="160"/>
               <w:jc w:val="left"/>
               <w:rPr>
                 <w:sz w:val="18"/>
@@ -3114,19 +2936,19 @@
         </w:tc>
         <w:tc>
           <w:tcPr>
-            <w:tcW w:w="1590" w:type="dxa"/>
-            <w:tcBorders>
-              <w:top w:val="none" w:color="000000" w:themeColor="text1" w:sz="12"/>
-              <w:left w:val="none" w:color="000000" w:themeColor="text1" w:sz="12"/>
-              <w:bottom w:val="none" w:color="000000" w:themeColor="text1" w:sz="12"/>
-              <w:right w:val="none" w:color="000000" w:themeColor="text1" w:sz="12"/>
-            </w:tcBorders>
-            <w:tcMar/>
-          </w:tcPr>
-          <w:p>
-            <w:pPr>
-              <w:pStyle w:val="Normal"/>
-              <w:spacing w:line="240" w:lineRule="auto"/>
+            <w:tcW w:w="1589" w:type="dxa"/>
+            <w:tcBorders>
+              <w:top w:val="nil"/>
+              <w:left w:val="nil"/>
+              <w:bottom w:val="nil"/>
+              <w:right w:val="nil"/>
+            </w:tcBorders>
+          </w:tcPr>
+          <w:p>
+            <w:pPr>
+              <w:pStyle w:val="Normal"/>
+              <w:suppressAutoHyphens w:val="true"/>
+              <w:spacing w:lineRule="auto" w:line="240" w:before="0" w:after="160"/>
               <w:jc w:val="left"/>
               <w:rPr>
                 <w:sz w:val="18"/>
@@ -3144,19 +2966,19 @@
         </w:tc>
         <w:tc>
           <w:tcPr>
-            <w:tcW w:w="3169" w:type="dxa"/>
-            <w:tcBorders>
-              <w:top w:val="none" w:color="000000" w:themeColor="text1" w:sz="12"/>
-              <w:left w:val="none" w:color="000000" w:themeColor="text1" w:sz="12"/>
-              <w:bottom w:val="none" w:color="000000" w:themeColor="text1" w:sz="12"/>
-              <w:right w:val="none" w:color="000000" w:themeColor="text1" w:sz="12"/>
-            </w:tcBorders>
-            <w:tcMar/>
-          </w:tcPr>
-          <w:p>
-            <w:pPr>
-              <w:pStyle w:val="Normal"/>
-              <w:spacing w:line="240" w:lineRule="auto"/>
+            <w:tcW w:w="3170" w:type="dxa"/>
+            <w:tcBorders>
+              <w:top w:val="nil"/>
+              <w:left w:val="nil"/>
+              <w:bottom w:val="nil"/>
+              <w:right w:val="nil"/>
+            </w:tcBorders>
+          </w:tcPr>
+          <w:p>
+            <w:pPr>
+              <w:pStyle w:val="Normal"/>
+              <w:suppressAutoHyphens w:val="true"/>
+              <w:spacing w:lineRule="auto" w:line="240" w:before="0" w:after="160"/>
               <w:jc w:val="left"/>
               <w:rPr>
                 <w:sz w:val="18"/>
@@ -3176,14 +2998,14 @@
           <w:tcPr>
             <w:tcW w:w="1848" w:type="dxa"/>
             <w:tcBorders>
-              <w:left w:val="none" w:color="000000" w:themeColor="text1" w:sz="12"/>
-            </w:tcBorders>
-            <w:tcMar/>
-          </w:tcPr>
-          <w:p>
-            <w:pPr>
-              <w:pStyle w:val="Normal"/>
-              <w:spacing w:line="240" w:lineRule="auto"/>
+              <w:left w:val="nil"/>
+            </w:tcBorders>
+          </w:tcPr>
+          <w:p>
+            <w:pPr>
+              <w:pStyle w:val="Normal"/>
+              <w:suppressAutoHyphens w:val="true"/>
+              <w:spacing w:lineRule="auto" w:line="240" w:before="0" w:after="160"/>
               <w:jc w:val="left"/>
               <w:rPr>
                 <w:sz w:val="18"/>
@@ -3201,18 +3023,21 @@
         </w:tc>
         <w:tc>
           <w:tcPr>
-            <w:tcW w:w="949" w:type="dxa"/>
-            <w:tcBorders/>
-            <w:tcMar/>
+            <w:tcW w:w="948" w:type="dxa"/>
+            <w:tcBorders>
+              <w:right w:val="single" w:sz="4" w:space="0" w:color="000000"/>
+            </w:tcBorders>
           </w:tcPr>
           <w:p>
             <w:pPr>
               <w:pStyle w:val="Normal"/>
               <w:suppressLineNumbers w:val="0"/>
+              <w:suppressAutoHyphens w:val="true"/>
               <w:bidi w:val="0"/>
-              <w:spacing w:before="0" w:beforeAutospacing="off" w:after="160" w:afterAutospacing="off" w:line="240" w:lineRule="auto"/>
+              <w:spacing w:lineRule="auto" w:line="240" w:beforeAutospacing="0" w:before="0" w:afterAutospacing="0" w:after="160"/>
               <w:ind w:left="0" w:right="0"/>
               <w:jc w:val="left"/>
+              <w:rPr/>
             </w:pPr>
             <w:r>
               <w:rPr>
@@ -3226,18 +3051,20 @@
       </w:tr>
       <w:tr>
         <w:trPr>
-          <w:trHeight w:val="300"/>
+          <w:trHeight w:val="300" w:hRule="atLeast"/>
         </w:trPr>
         <w:tc>
           <w:tcPr>
             <w:tcW w:w="769" w:type="dxa"/>
-            <w:tcBorders/>
-            <w:tcMar/>
-          </w:tcPr>
-          <w:p>
-            <w:pPr>
-              <w:pStyle w:val="Normal"/>
-              <w:spacing w:line="240" w:lineRule="auto"/>
+            <w:tcBorders>
+              <w:left w:val="single" w:sz="4" w:space="0" w:color="000000"/>
+            </w:tcBorders>
+          </w:tcPr>
+          <w:p>
+            <w:pPr>
+              <w:pStyle w:val="Normal"/>
+              <w:suppressAutoHyphens w:val="true"/>
+              <w:spacing w:lineRule="auto" w:line="240" w:before="0" w:after="160"/>
               <w:jc w:val="left"/>
               <w:rPr>
                 <w:rFonts w:eastAsia="Aptos" w:cs=""/>
@@ -3261,14 +3088,14 @@
           <w:tcPr>
             <w:tcW w:w="1642" w:type="dxa"/>
             <w:tcBorders>
-              <w:right w:val="none" w:color="000000" w:themeColor="text1" w:sz="12"/>
-            </w:tcBorders>
-            <w:tcMar/>
-          </w:tcPr>
-          <w:p>
-            <w:pPr>
-              <w:pStyle w:val="Normal"/>
-              <w:spacing w:line="240" w:lineRule="auto"/>
+              <w:right w:val="nil"/>
+            </w:tcBorders>
+          </w:tcPr>
+          <w:p>
+            <w:pPr>
+              <w:pStyle w:val="Normal"/>
+              <w:suppressAutoHyphens w:val="true"/>
+              <w:spacing w:lineRule="auto" w:line="240" w:before="0" w:after="160"/>
               <w:jc w:val="left"/>
               <w:rPr>
                 <w:sz w:val="18"/>
@@ -3286,19 +3113,19 @@
         </w:tc>
         <w:tc>
           <w:tcPr>
-            <w:tcW w:w="1590" w:type="dxa"/>
-            <w:tcBorders>
-              <w:top w:val="none" w:color="000000" w:themeColor="text1" w:sz="12"/>
-              <w:left w:val="none" w:color="000000" w:themeColor="text1" w:sz="12"/>
-              <w:bottom w:val="none" w:color="000000" w:themeColor="text1" w:sz="12"/>
-              <w:right w:val="none" w:color="000000" w:themeColor="text1" w:sz="12"/>
-            </w:tcBorders>
-            <w:tcMar/>
-          </w:tcPr>
-          <w:p>
-            <w:pPr>
-              <w:pStyle w:val="Normal"/>
-              <w:spacing w:line="240" w:lineRule="auto"/>
+            <w:tcW w:w="1589" w:type="dxa"/>
+            <w:tcBorders>
+              <w:top w:val="nil"/>
+              <w:left w:val="nil"/>
+              <w:bottom w:val="nil"/>
+              <w:right w:val="nil"/>
+            </w:tcBorders>
+          </w:tcPr>
+          <w:p>
+            <w:pPr>
+              <w:pStyle w:val="Normal"/>
+              <w:suppressAutoHyphens w:val="true"/>
+              <w:spacing w:lineRule="auto" w:line="240" w:before="0" w:after="160"/>
               <w:jc w:val="left"/>
               <w:rPr>
                 <w:sz w:val="18"/>
@@ -3316,38 +3143,31 @@
         </w:tc>
         <w:tc>
           <w:tcPr>
-            <w:tcW w:w="3169" w:type="dxa"/>
-            <w:tcBorders>
-              <w:top w:val="none" w:color="000000" w:themeColor="text1" w:sz="12"/>
-              <w:left w:val="none" w:color="000000" w:themeColor="text1" w:sz="12"/>
-              <w:bottom w:val="none" w:color="000000" w:themeColor="text1" w:sz="12"/>
-              <w:right w:val="none" w:color="000000" w:themeColor="text1" w:sz="12"/>
-            </w:tcBorders>
-            <w:tcMar/>
-          </w:tcPr>
-          <w:p>
-            <w:pPr>
-              <w:pStyle w:val="Normal"/>
-              <w:spacing w:line="240" w:lineRule="auto"/>
-              <w:jc w:val="left"/>
-              <w:rPr>
-                <w:sz w:val="18"/>
-                <w:szCs w:val="18"/>
-              </w:rPr>
-            </w:pPr>
-            <w:r>
-              <w:rPr>
-                <w:sz w:val="18"/>
-                <w:szCs w:val="18"/>
-              </w:rPr>
-              <w:t xml:space="preserve">The </w:t>
-            </w:r>
-            <w:r>
-              <w:rPr>
-                <w:sz w:val="18"/>
-                <w:szCs w:val="18"/>
-              </w:rPr>
-              <w:t>game closes and the money earned is sent to the correct json file</w:t>
+            <w:tcW w:w="3170" w:type="dxa"/>
+            <w:tcBorders>
+              <w:top w:val="nil"/>
+              <w:left w:val="nil"/>
+              <w:bottom w:val="nil"/>
+              <w:right w:val="nil"/>
+            </w:tcBorders>
+          </w:tcPr>
+          <w:p>
+            <w:pPr>
+              <w:pStyle w:val="Normal"/>
+              <w:suppressAutoHyphens w:val="true"/>
+              <w:spacing w:lineRule="auto" w:line="240" w:before="0" w:after="160"/>
+              <w:jc w:val="left"/>
+              <w:rPr>
+                <w:sz w:val="18"/>
+                <w:szCs w:val="18"/>
+              </w:rPr>
+            </w:pPr>
+            <w:r>
+              <w:rPr>
+                <w:sz w:val="18"/>
+                <w:szCs w:val="18"/>
+              </w:rPr>
+              <w:t>The game closes and the money earned is sent to the correct json file</w:t>
             </w:r>
           </w:p>
         </w:tc>
@@ -3355,14 +3175,14 @@
           <w:tcPr>
             <w:tcW w:w="1848" w:type="dxa"/>
             <w:tcBorders>
-              <w:left w:val="none" w:color="000000" w:themeColor="text1" w:sz="12"/>
-            </w:tcBorders>
-            <w:tcMar/>
-          </w:tcPr>
-          <w:p>
-            <w:pPr>
-              <w:pStyle w:val="Normal"/>
-              <w:spacing w:line="240" w:lineRule="auto"/>
+              <w:left w:val="nil"/>
+            </w:tcBorders>
+          </w:tcPr>
+          <w:p>
+            <w:pPr>
+              <w:pStyle w:val="Normal"/>
+              <w:suppressAutoHyphens w:val="true"/>
+              <w:spacing w:lineRule="auto" w:line="240" w:before="0" w:after="160"/>
               <w:jc w:val="left"/>
               <w:rPr>
                 <w:sz w:val="18"/>
@@ -3380,14 +3200,16 @@
         </w:tc>
         <w:tc>
           <w:tcPr>
-            <w:tcW w:w="949" w:type="dxa"/>
-            <w:tcBorders/>
-            <w:tcMar/>
-          </w:tcPr>
-          <w:p>
-            <w:pPr>
-              <w:pStyle w:val="Normal"/>
-              <w:spacing w:line="240" w:lineRule="auto"/>
+            <w:tcW w:w="948" w:type="dxa"/>
+            <w:tcBorders>
+              <w:right w:val="single" w:sz="4" w:space="0" w:color="000000"/>
+            </w:tcBorders>
+          </w:tcPr>
+          <w:p>
+            <w:pPr>
+              <w:pStyle w:val="Normal"/>
+              <w:suppressAutoHyphens w:val="true"/>
+              <w:spacing w:lineRule="auto" w:line="240" w:before="0" w:after="160"/>
               <w:jc w:val="left"/>
               <w:rPr>
                 <w:sz w:val="18"/>
@@ -3405,13 +3227,25 @@
         </w:tc>
       </w:tr>
     </w:tbl>
-    <w:p/>
-    <w:p xmlns:wp14="http://schemas.microsoft.com/office/word/2010/wordml" wp14:textId="19DCA614">
+    <w:p>
       <w:pPr>
         <w:pStyle w:val="Normal"/>
+        <w:rPr/>
       </w:pPr>
+      <w:r>
+        <w:rPr/>
+      </w:r>
     </w:p>
-    <w:p xmlns:wp14="http://schemas.microsoft.com/office/word/2010/wordml" wp14:textId="77777777">
+    <w:p>
+      <w:pPr>
+        <w:pStyle w:val="Normal"/>
+        <w:rPr/>
+      </w:pPr>
+      <w:r>
+        <w:rPr/>
+      </w:r>
+    </w:p>
+    <w:p>
       <w:pPr>
         <w:pStyle w:val="ListParagraph"/>
         <w:numPr>
@@ -3444,30 +3278,30 @@
           <w:bottom w:w="0" w:type="dxa"/>
           <w:right w:w="108" w:type="dxa"/>
         </w:tblCellMar>
-        <w:tblLook w:val="04A0" w:firstRow="1" w:lastRow="0" w:firstColumn="1" w:lastColumn="0" w:noHBand="0" w:noVBand="1"/>
+        <w:tblLook w:val="04a0" w:noHBand="0" w:noVBand="1" w:firstColumn="1" w:lastRow="0" w:lastColumn="0" w:firstRow="1"/>
       </w:tblPr>
       <w:tblGrid>
         <w:gridCol w:w="1803"/>
         <w:gridCol w:w="1803"/>
         <w:gridCol w:w="2201"/>
-        <w:gridCol w:w="1404"/>
-        <w:gridCol w:w="1998"/>
+        <w:gridCol w:w="1403"/>
+        <w:gridCol w:w="1999"/>
       </w:tblGrid>
-      <w:tr xmlns:wp14="http://schemas.microsoft.com/office/word/2010/wordml" wp14:textId="77777777">
+      <w:tr>
         <w:trPr>
-          <w:trHeight w:val="765"/>
+          <w:trHeight w:val="765" w:hRule="atLeast"/>
         </w:trPr>
         <w:tc>
           <w:tcPr>
             <w:tcW w:w="1803" w:type="dxa"/>
             <w:tcBorders/>
-            <w:tcMar/>
-          </w:tcPr>
-          <w:p wp14:textId="77777777">
+          </w:tcPr>
+          <w:p>
             <w:pPr>
               <w:pStyle w:val="Normal"/>
               <w:widowControl/>
-              <w:spacing w:before="0" w:after="0" w:line="240" w:lineRule="auto"/>
+              <w:suppressAutoHyphens w:val="true"/>
+              <w:spacing w:lineRule="auto" w:line="240" w:before="0" w:after="0"/>
               <w:jc w:val="left"/>
               <w:rPr>
                 <w:rFonts w:ascii="Aptos" w:hAnsi="Aptos" w:eastAsia="Aptos" w:cs=""/>
@@ -3493,13 +3327,13 @@
           <w:tcPr>
             <w:tcW w:w="1803" w:type="dxa"/>
             <w:tcBorders/>
-            <w:tcMar/>
-          </w:tcPr>
-          <w:p wp14:textId="77777777">
+          </w:tcPr>
+          <w:p>
             <w:pPr>
               <w:pStyle w:val="Normal"/>
               <w:widowControl/>
-              <w:spacing w:before="0" w:after="0" w:line="240" w:lineRule="auto"/>
+              <w:suppressAutoHyphens w:val="true"/>
+              <w:spacing w:lineRule="auto" w:line="240" w:before="0" w:after="0"/>
               <w:jc w:val="left"/>
               <w:rPr>
                 <w:rFonts w:ascii="Aptos" w:hAnsi="Aptos" w:eastAsia="Aptos" w:cs=""/>
@@ -3525,13 +3359,13 @@
           <w:tcPr>
             <w:tcW w:w="2201" w:type="dxa"/>
             <w:tcBorders/>
-            <w:tcMar/>
-          </w:tcPr>
-          <w:p wp14:textId="77777777">
+          </w:tcPr>
+          <w:p>
             <w:pPr>
               <w:pStyle w:val="Normal"/>
               <w:widowControl/>
-              <w:spacing w:before="0" w:after="0" w:line="240" w:lineRule="auto"/>
+              <w:suppressAutoHyphens w:val="true"/>
+              <w:spacing w:lineRule="auto" w:line="240" w:before="0" w:after="0"/>
               <w:jc w:val="left"/>
               <w:rPr>
                 <w:rFonts w:ascii="Aptos" w:hAnsi="Aptos" w:eastAsia="Aptos" w:cs=""/>
@@ -3555,15 +3389,15 @@
         </w:tc>
         <w:tc>
           <w:tcPr>
-            <w:tcW w:w="1404" w:type="dxa"/>
+            <w:tcW w:w="1403" w:type="dxa"/>
             <w:tcBorders/>
-            <w:tcMar/>
-          </w:tcPr>
-          <w:p wp14:textId="77777777">
+          </w:tcPr>
+          <w:p>
             <w:pPr>
               <w:pStyle w:val="Normal"/>
               <w:widowControl/>
-              <w:spacing w:before="0" w:after="0" w:line="240" w:lineRule="auto"/>
+              <w:suppressAutoHyphens w:val="true"/>
+              <w:spacing w:lineRule="auto" w:line="240" w:before="0" w:after="0"/>
               <w:jc w:val="left"/>
               <w:rPr>
                 <w:rFonts w:ascii="Aptos" w:hAnsi="Aptos" w:eastAsia="Aptos" w:cs=""/>
@@ -3587,15 +3421,15 @@
         </w:tc>
         <w:tc>
           <w:tcPr>
-            <w:tcW w:w="1998" w:type="dxa"/>
+            <w:tcW w:w="1999" w:type="dxa"/>
             <w:tcBorders/>
-            <w:tcMar/>
-          </w:tcPr>
-          <w:p wp14:textId="77777777">
+          </w:tcPr>
+          <w:p>
             <w:pPr>
               <w:pStyle w:val="Normal"/>
               <w:widowControl/>
-              <w:spacing w:before="0" w:after="0" w:line="240" w:lineRule="auto"/>
+              <w:suppressAutoHyphens w:val="true"/>
+              <w:spacing w:lineRule="auto" w:line="240" w:before="0" w:after="0"/>
               <w:jc w:val="left"/>
               <w:rPr>
                 <w:rFonts w:ascii="Aptos" w:hAnsi="Aptos" w:eastAsia="Aptos" w:cs=""/>
@@ -3618,19 +3452,19 @@
           </w:p>
         </w:tc>
       </w:tr>
-      <w:tr xmlns:wp14="http://schemas.microsoft.com/office/word/2010/wordml" wp14:textId="77777777">
+      <w:tr>
         <w:trPr/>
         <w:tc>
           <w:tcPr>
             <w:tcW w:w="1803" w:type="dxa"/>
             <w:tcBorders/>
-            <w:tcMar/>
-          </w:tcPr>
-          <w:p wp14:textId="77777777">
+          </w:tcPr>
+          <w:p>
             <w:pPr>
               <w:pStyle w:val="Normal"/>
               <w:widowControl/>
-              <w:spacing w:before="0" w:after="0" w:line="240" w:lineRule="auto"/>
+              <w:suppressAutoHyphens w:val="true"/>
+              <w:spacing w:lineRule="auto" w:line="240" w:before="0" w:after="0"/>
               <w:jc w:val="left"/>
               <w:rPr>
                 <w:rFonts w:ascii="Aptos" w:hAnsi="Aptos" w:eastAsia="Aptos" w:cs=""/>
@@ -3656,13 +3490,13 @@
           <w:tcPr>
             <w:tcW w:w="1803" w:type="dxa"/>
             <w:tcBorders/>
-            <w:tcMar/>
-          </w:tcPr>
-          <w:p wp14:textId="436B6F90">
-            <w:pPr>
-              <w:pStyle w:val="Normal"/>
-              <w:widowControl w:val="1"/>
-              <w:spacing w:before="0" w:after="0" w:line="240" w:lineRule="auto"/>
+          </w:tcPr>
+          <w:p>
+            <w:pPr>
+              <w:pStyle w:val="Normal"/>
+              <w:widowControl/>
+              <w:suppressAutoHyphens w:val="true"/>
+              <w:spacing w:lineRule="auto" w:line="240" w:before="0" w:after="0"/>
               <w:jc w:val="left"/>
               <w:rPr>
                 <w:rFonts w:eastAsia="Aptos" w:cs=""/>
@@ -3680,9 +3514,50 @@
                 <w:szCs w:val="22"/>
                 <w:lang w:val="en-GB" w:eastAsia="en-US" w:bidi="ar-SA"/>
               </w:rPr>
-              <w:t xml:space="preserve">Bet </w:t>
-            </w:r>
-            <w:r>
+              <w:t>Bet Input Box</w:t>
+            </w:r>
+          </w:p>
+        </w:tc>
+        <w:tc>
+          <w:tcPr>
+            <w:tcW w:w="2201" w:type="dxa"/>
+            <w:tcBorders/>
+          </w:tcPr>
+          <w:p>
+            <w:pPr>
+              <w:pStyle w:val="Normal"/>
+              <w:widowControl/>
+              <w:suppressLineNumbers w:val="0"/>
+              <w:suppressAutoHyphens w:val="true"/>
+              <w:bidi w:val="0"/>
+              <w:spacing w:lineRule="auto" w:line="240" w:beforeAutospacing="0" w:before="0" w:afterAutospacing="0" w:after="0"/>
+              <w:ind w:left="0" w:right="0"/>
+              <w:jc w:val="left"/>
+              <w:rPr/>
+            </w:pPr>
+            <w:r>
+              <w:rPr>
+                <w:rFonts w:eastAsia="Aptos" w:cs=""/>
+                <w:sz w:val="22"/>
+                <w:szCs w:val="22"/>
+                <w:lang w:val="en-GB" w:eastAsia="en-US" w:bidi="ar-SA"/>
+              </w:rPr>
+              <w:t>There is an unknown symbol in the Bet input box before the player types in it</w:t>
+            </w:r>
+          </w:p>
+        </w:tc>
+        <w:tc>
+          <w:tcPr>
+            <w:tcW w:w="1403" w:type="dxa"/>
+            <w:tcBorders/>
+          </w:tcPr>
+          <w:p>
+            <w:pPr>
+              <w:pStyle w:val="Normal"/>
+              <w:widowControl/>
+              <w:suppressAutoHyphens w:val="true"/>
+              <w:spacing w:lineRule="auto" w:line="240" w:before="0" w:after="0"/>
+              <w:jc w:val="left"/>
               <w:rPr>
                 <w:rFonts w:eastAsia="Aptos" w:cs=""/>
                 <w:kern w:val="2"/>
@@ -3690,8 +3565,7 @@
                 <w:szCs w:val="22"/>
                 <w:lang w:val="en-GB" w:eastAsia="en-US" w:bidi="ar-SA"/>
               </w:rPr>
-              <w:t>I</w:t>
-            </w:r>
+            </w:pPr>
             <w:r>
               <w:rPr>
                 <w:rFonts w:eastAsia="Aptos" w:cs=""/>
@@ -3700,100 +3574,21 @@
                 <w:szCs w:val="22"/>
                 <w:lang w:val="en-GB" w:eastAsia="en-US" w:bidi="ar-SA"/>
               </w:rPr>
-              <w:t xml:space="preserve">nput </w:t>
-            </w:r>
-            <w:r>
-              <w:rPr>
-                <w:rFonts w:eastAsia="Aptos" w:cs=""/>
-                <w:kern w:val="2"/>
-                <w:sz w:val="22"/>
-                <w:szCs w:val="22"/>
-                <w:lang w:val="en-GB" w:eastAsia="en-US" w:bidi="ar-SA"/>
-              </w:rPr>
-              <w:t>B</w:t>
-            </w:r>
-            <w:r>
-              <w:rPr>
-                <w:rFonts w:eastAsia="Aptos" w:cs=""/>
-                <w:kern w:val="2"/>
-                <w:sz w:val="22"/>
-                <w:szCs w:val="22"/>
-                <w:lang w:val="en-GB" w:eastAsia="en-US" w:bidi="ar-SA"/>
-              </w:rPr>
-              <w:t xml:space="preserve">ox </w:t>
-            </w:r>
-          </w:p>
-        </w:tc>
-        <w:tc>
-          <w:tcPr>
-            <w:tcW w:w="2201" w:type="dxa"/>
+              <w:t>Low</w:t>
+            </w:r>
+          </w:p>
+        </w:tc>
+        <w:tc>
+          <w:tcPr>
+            <w:tcW w:w="1999" w:type="dxa"/>
             <w:tcBorders/>
-            <w:tcMar/>
-          </w:tcPr>
-          <w:p wp14:textId="2FBF203F">
-            <w:pPr>
-              <w:pStyle w:val="Normal"/>
-              <w:widowControl w:val="1"/>
-              <w:suppressLineNumbers w:val="0"/>
-              <w:bidi w:val="0"/>
-              <w:spacing w:before="0" w:beforeAutospacing="off" w:after="0" w:afterAutospacing="off" w:line="240" w:lineRule="auto"/>
-              <w:ind w:left="0" w:right="0"/>
-              <w:jc w:val="left"/>
-            </w:pPr>
-            <w:r>
-              <w:rPr>
-                <w:rFonts w:eastAsia="Aptos" w:cs=""/>
-                <w:sz w:val="22"/>
-                <w:szCs w:val="22"/>
-                <w:lang w:val="en-GB" w:eastAsia="en-US" w:bidi="ar-SA"/>
-              </w:rPr>
-              <w:t>There is an unknown symbol in the Bet input box before the player types in it</w:t>
-            </w:r>
-          </w:p>
-        </w:tc>
-        <w:tc>
-          <w:tcPr>
-            <w:tcW w:w="1404" w:type="dxa"/>
-            <w:tcBorders/>
-            <w:tcMar/>
-          </w:tcPr>
-          <w:p wp14:textId="7B35B0F3">
-            <w:pPr>
-              <w:pStyle w:val="Normal"/>
-              <w:widowControl w:val="1"/>
-              <w:spacing w:before="0" w:after="0" w:line="240" w:lineRule="auto"/>
-              <w:jc w:val="left"/>
-              <w:rPr>
-                <w:rFonts w:eastAsia="Aptos" w:cs=""/>
-                <w:kern w:val="2"/>
-                <w:sz w:val="22"/>
-                <w:szCs w:val="22"/>
-                <w:lang w:val="en-GB" w:eastAsia="en-US" w:bidi="ar-SA"/>
-              </w:rPr>
-            </w:pPr>
-            <w:r>
-              <w:rPr>
-                <w:rFonts w:eastAsia="Aptos" w:cs=""/>
-                <w:kern w:val="2"/>
-                <w:sz w:val="22"/>
-                <w:szCs w:val="22"/>
-                <w:lang w:val="en-GB" w:eastAsia="en-US" w:bidi="ar-SA"/>
-              </w:rPr>
-              <w:t xml:space="preserve">Low </w:t>
-            </w:r>
-          </w:p>
-        </w:tc>
-        <w:tc>
-          <w:tcPr>
-            <w:tcW w:w="1998" w:type="dxa"/>
-            <w:tcBorders/>
-            <w:tcMar/>
-          </w:tcPr>
-          <w:p wp14:textId="77777777">
+          </w:tcPr>
+          <w:p>
             <w:pPr>
               <w:pStyle w:val="Normal"/>
               <w:widowControl/>
-              <w:spacing w:before="0" w:after="0" w:line="240" w:lineRule="auto"/>
+              <w:suppressAutoHyphens w:val="true"/>
+              <w:spacing w:lineRule="auto" w:line="240" w:before="0" w:after="0"/>
               <w:jc w:val="left"/>
               <w:rPr>
                 <w:rFonts w:ascii="Aptos" w:hAnsi="Aptos" w:eastAsia="Aptos" w:cs=""/>
@@ -3814,11 +3609,12 @@
               <w:t>Fail</w:t>
             </w:r>
           </w:p>
-          <w:p wp14:textId="77777777">
+          <w:p>
             <w:pPr>
               <w:pStyle w:val="Normal"/>
               <w:widowControl/>
-              <w:spacing w:before="0" w:after="0" w:line="240" w:lineRule="auto"/>
+              <w:suppressAutoHyphens w:val="true"/>
+              <w:spacing w:lineRule="auto" w:line="240" w:before="0" w:after="0"/>
               <w:jc w:val="left"/>
               <w:rPr>
                 <w:rFonts w:ascii="Aptos" w:hAnsi="Aptos" w:eastAsia="Aptos" w:cs=""/>
@@ -3843,18 +3639,18 @@
       </w:tr>
       <w:tr>
         <w:trPr>
-          <w:trHeight w:val="300"/>
+          <w:trHeight w:val="300" w:hRule="atLeast"/>
         </w:trPr>
         <w:tc>
           <w:tcPr>
             <w:tcW w:w="1803" w:type="dxa"/>
             <w:tcBorders/>
-            <w:tcMar/>
-          </w:tcPr>
-          <w:p>
-            <w:pPr>
-              <w:pStyle w:val="Normal"/>
-              <w:spacing w:line="240" w:lineRule="auto"/>
+          </w:tcPr>
+          <w:p>
+            <w:pPr>
+              <w:pStyle w:val="Normal"/>
+              <w:suppressAutoHyphens w:val="true"/>
+              <w:spacing w:lineRule="auto" w:line="240" w:before="0" w:after="160"/>
               <w:jc w:val="left"/>
               <w:rPr>
                 <w:rFonts w:eastAsia="Aptos" w:cs=""/>
@@ -3878,12 +3674,12 @@
           <w:tcPr>
             <w:tcW w:w="1803" w:type="dxa"/>
             <w:tcBorders/>
-            <w:tcMar/>
-          </w:tcPr>
-          <w:p>
-            <w:pPr>
-              <w:pStyle w:val="Normal"/>
-              <w:spacing w:line="240" w:lineRule="auto"/>
+          </w:tcPr>
+          <w:p>
+            <w:pPr>
+              <w:pStyle w:val="Normal"/>
+              <w:suppressAutoHyphens w:val="true"/>
+              <w:spacing w:lineRule="auto" w:line="240" w:before="0" w:after="160"/>
               <w:jc w:val="left"/>
               <w:rPr>
                 <w:rFonts w:eastAsia="Aptos" w:cs=""/>
@@ -3907,12 +3703,12 @@
           <w:tcPr>
             <w:tcW w:w="2201" w:type="dxa"/>
             <w:tcBorders/>
-            <w:tcMar/>
-          </w:tcPr>
-          <w:p>
-            <w:pPr>
-              <w:pStyle w:val="Normal"/>
-              <w:spacing w:line="240" w:lineRule="auto"/>
+          </w:tcPr>
+          <w:p>
+            <w:pPr>
+              <w:pStyle w:val="Normal"/>
+              <w:suppressAutoHyphens w:val="true"/>
+              <w:spacing w:lineRule="auto" w:line="240" w:before="0" w:after="160"/>
               <w:jc w:val="left"/>
               <w:rPr>
                 <w:rFonts w:eastAsia="Aptos" w:cs=""/>
@@ -3928,17 +3724,28 @@
                 <w:szCs w:val="22"/>
                 <w:lang w:val="en-GB" w:eastAsia="en-US" w:bidi="ar-SA"/>
               </w:rPr>
-              <w:t>Game Crashes when putting a number over the</w:t>
-            </w:r>
-            <w:r>
+              <w:t>Game Crashes when putting a number over the amount of money the player has</w:t>
+            </w:r>
+          </w:p>
+        </w:tc>
+        <w:tc>
+          <w:tcPr>
+            <w:tcW w:w="1403" w:type="dxa"/>
+            <w:tcBorders/>
+          </w:tcPr>
+          <w:p>
+            <w:pPr>
+              <w:pStyle w:val="Normal"/>
+              <w:suppressAutoHyphens w:val="true"/>
+              <w:spacing w:lineRule="auto" w:line="240" w:before="0" w:after="160"/>
+              <w:jc w:val="left"/>
               <w:rPr>
                 <w:rFonts w:eastAsia="Aptos" w:cs=""/>
                 <w:sz w:val="22"/>
                 <w:szCs w:val="22"/>
                 <w:lang w:val="en-GB" w:eastAsia="en-US" w:bidi="ar-SA"/>
               </w:rPr>
-              <w:t xml:space="preserve"> amount of money the player has</w:t>
-            </w:r>
+            </w:pPr>
             <w:r>
               <w:rPr>
                 <w:rFonts w:eastAsia="Aptos" w:cs=""/>
@@ -3946,20 +3753,20 @@
                 <w:szCs w:val="22"/>
                 <w:lang w:val="en-GB" w:eastAsia="en-US" w:bidi="ar-SA"/>
               </w:rPr>
-              <w:t xml:space="preserve"> </w:t>
-            </w:r>
-          </w:p>
-        </w:tc>
-        <w:tc>
-          <w:tcPr>
-            <w:tcW w:w="1404" w:type="dxa"/>
+              <w:t>High</w:t>
+            </w:r>
+          </w:p>
+        </w:tc>
+        <w:tc>
+          <w:tcPr>
+            <w:tcW w:w="1999" w:type="dxa"/>
             <w:tcBorders/>
-            <w:tcMar/>
-          </w:tcPr>
-          <w:p>
-            <w:pPr>
-              <w:pStyle w:val="Normal"/>
-              <w:spacing w:line="240" w:lineRule="auto"/>
+          </w:tcPr>
+          <w:p>
+            <w:pPr>
+              <w:pStyle w:val="Normal"/>
+              <w:suppressAutoHyphens w:val="true"/>
+              <w:spacing w:lineRule="auto" w:line="240" w:before="0" w:after="160"/>
               <w:jc w:val="left"/>
               <w:rPr>
                 <w:rFonts w:eastAsia="Aptos" w:cs=""/>
@@ -3975,38 +3782,10 @@
                 <w:szCs w:val="22"/>
                 <w:lang w:val="en-GB" w:eastAsia="en-US" w:bidi="ar-SA"/>
               </w:rPr>
-              <w:t>High</w:t>
-            </w:r>
-          </w:p>
-        </w:tc>
-        <w:tc>
-          <w:tcPr>
-            <w:tcW w:w="1998" w:type="dxa"/>
-            <w:tcBorders/>
-            <w:tcMar/>
-          </w:tcPr>
-          <w:p>
-            <w:pPr>
-              <w:pStyle w:val="Normal"/>
-              <w:spacing w:line="240" w:lineRule="auto"/>
-              <w:jc w:val="left"/>
-              <w:rPr>
-                <w:rFonts w:eastAsia="Aptos" w:cs=""/>
-                <w:sz w:val="22"/>
-                <w:szCs w:val="22"/>
-                <w:lang w:val="en-GB" w:eastAsia="en-US" w:bidi="ar-SA"/>
-              </w:rPr>
-            </w:pPr>
-            <w:r>
-              <w:rPr>
-                <w:rFonts w:eastAsia="Aptos" w:cs=""/>
-                <w:sz w:val="22"/>
-                <w:szCs w:val="22"/>
-                <w:lang w:val="en-GB" w:eastAsia="en-US" w:bidi="ar-SA"/>
-              </w:rPr>
               <w:t>Fail</w:t>
             </w:r>
             <w:r>
+              <w:rPr/>
               <w:br/>
             </w:r>
             <w:r>
@@ -4023,18 +3802,18 @@
       </w:tr>
       <w:tr>
         <w:trPr>
-          <w:trHeight w:val="300"/>
+          <w:trHeight w:val="300" w:hRule="atLeast"/>
         </w:trPr>
         <w:tc>
           <w:tcPr>
             <w:tcW w:w="1803" w:type="dxa"/>
             <w:tcBorders/>
-            <w:tcMar/>
-          </w:tcPr>
-          <w:p>
-            <w:pPr>
-              <w:pStyle w:val="Normal"/>
-              <w:spacing w:line="240" w:lineRule="auto"/>
+          </w:tcPr>
+          <w:p>
+            <w:pPr>
+              <w:pStyle w:val="Normal"/>
+              <w:suppressAutoHyphens w:val="true"/>
+              <w:spacing w:lineRule="auto" w:line="240" w:before="0" w:after="160"/>
               <w:jc w:val="left"/>
               <w:rPr>
                 <w:rFonts w:eastAsia="Aptos" w:cs=""/>
@@ -4058,12 +3837,12 @@
           <w:tcPr>
             <w:tcW w:w="1803" w:type="dxa"/>
             <w:tcBorders/>
-            <w:tcMar/>
-          </w:tcPr>
-          <w:p>
-            <w:pPr>
-              <w:pStyle w:val="Normal"/>
-              <w:spacing w:line="240" w:lineRule="auto"/>
+          </w:tcPr>
+          <w:p>
+            <w:pPr>
+              <w:pStyle w:val="Normal"/>
+              <w:suppressAutoHyphens w:val="true"/>
+              <w:spacing w:lineRule="auto" w:line="240" w:before="0" w:after="160"/>
               <w:jc w:val="left"/>
               <w:rPr>
                 <w:rFonts w:eastAsia="Aptos" w:cs=""/>
@@ -4087,12 +3866,12 @@
           <w:tcPr>
             <w:tcW w:w="2201" w:type="dxa"/>
             <w:tcBorders/>
-            <w:tcMar/>
-          </w:tcPr>
-          <w:p>
-            <w:pPr>
-              <w:pStyle w:val="Normal"/>
-              <w:spacing w:line="240" w:lineRule="auto"/>
+          </w:tcPr>
+          <w:p>
+            <w:pPr>
+              <w:pStyle w:val="Normal"/>
+              <w:suppressAutoHyphens w:val="true"/>
+              <w:spacing w:lineRule="auto" w:line="240" w:before="0" w:after="160"/>
               <w:jc w:val="left"/>
               <w:rPr>
                 <w:rFonts w:eastAsia="Aptos" w:cs=""/>
@@ -4108,17 +3887,28 @@
                 <w:szCs w:val="22"/>
                 <w:lang w:val="en-GB" w:eastAsia="en-US" w:bidi="ar-SA"/>
               </w:rPr>
-              <w:t xml:space="preserve">Game Crashes when putting </w:t>
-            </w:r>
-            <w:r>
+              <w:t>Game Crashes when putting anything that isnt an integer in the Bet Input box</w:t>
+            </w:r>
+          </w:p>
+        </w:tc>
+        <w:tc>
+          <w:tcPr>
+            <w:tcW w:w="1403" w:type="dxa"/>
+            <w:tcBorders/>
+          </w:tcPr>
+          <w:p>
+            <w:pPr>
+              <w:pStyle w:val="Normal"/>
+              <w:suppressAutoHyphens w:val="true"/>
+              <w:spacing w:lineRule="auto" w:line="240" w:before="0" w:after="160"/>
+              <w:jc w:val="left"/>
               <w:rPr>
                 <w:rFonts w:eastAsia="Aptos" w:cs=""/>
                 <w:sz w:val="22"/>
                 <w:szCs w:val="22"/>
                 <w:lang w:val="en-GB" w:eastAsia="en-US" w:bidi="ar-SA"/>
               </w:rPr>
-              <w:t>anyt</w:t>
-            </w:r>
+            </w:pPr>
             <w:r>
               <w:rPr>
                 <w:rFonts w:eastAsia="Aptos" w:cs=""/>
@@ -4126,20 +3916,20 @@
                 <w:szCs w:val="22"/>
                 <w:lang w:val="en-GB" w:eastAsia="en-US" w:bidi="ar-SA"/>
               </w:rPr>
-              <w:t>hing that isnt an integer in the Bet Input box</w:t>
-            </w:r>
-          </w:p>
-        </w:tc>
-        <w:tc>
-          <w:tcPr>
-            <w:tcW w:w="1404" w:type="dxa"/>
+              <w:t>High</w:t>
+            </w:r>
+          </w:p>
+        </w:tc>
+        <w:tc>
+          <w:tcPr>
+            <w:tcW w:w="1999" w:type="dxa"/>
             <w:tcBorders/>
-            <w:tcMar/>
-          </w:tcPr>
-          <w:p>
-            <w:pPr>
-              <w:pStyle w:val="Normal"/>
-              <w:spacing w:line="240" w:lineRule="auto"/>
+          </w:tcPr>
+          <w:p>
+            <w:pPr>
+              <w:pStyle w:val="Normal"/>
+              <w:suppressAutoHyphens w:val="true"/>
+              <w:spacing w:lineRule="auto" w:line="240" w:before="0" w:after="160"/>
               <w:jc w:val="left"/>
               <w:rPr>
                 <w:rFonts w:eastAsia="Aptos" w:cs=""/>
@@ -4155,54 +3945,26 @@
                 <w:szCs w:val="22"/>
                 <w:lang w:val="en-GB" w:eastAsia="en-US" w:bidi="ar-SA"/>
               </w:rPr>
-              <w:t>High</w:t>
-            </w:r>
-          </w:p>
-        </w:tc>
-        <w:tc>
-          <w:tcPr>
-            <w:tcW w:w="1998" w:type="dxa"/>
-            <w:tcBorders/>
-            <w:tcMar/>
-          </w:tcPr>
-          <w:p>
-            <w:pPr>
-              <w:pStyle w:val="Normal"/>
-              <w:spacing w:line="240" w:lineRule="auto"/>
-              <w:jc w:val="left"/>
+              <w:t>Fail</w:t>
+            </w:r>
+            <w:r>
+              <w:rPr/>
+              <w:br/>
+            </w:r>
+            <w:r>
               <w:rPr>
                 <w:rFonts w:eastAsia="Aptos" w:cs=""/>
                 <w:sz w:val="22"/>
                 <w:szCs w:val="22"/>
                 <w:lang w:val="en-GB" w:eastAsia="en-US" w:bidi="ar-SA"/>
               </w:rPr>
-            </w:pPr>
-            <w:r>
-              <w:rPr>
-                <w:rFonts w:eastAsia="Aptos" w:cs=""/>
-                <w:sz w:val="22"/>
-                <w:szCs w:val="22"/>
-                <w:lang w:val="en-GB" w:eastAsia="en-US" w:bidi="ar-SA"/>
-              </w:rPr>
-              <w:t>Fail</w:t>
-            </w:r>
-            <w:r>
-              <w:br/>
-            </w:r>
-            <w:r>
-              <w:rPr>
-                <w:rFonts w:eastAsia="Aptos" w:cs=""/>
-                <w:sz w:val="22"/>
-                <w:szCs w:val="22"/>
-                <w:lang w:val="en-GB" w:eastAsia="en-US" w:bidi="ar-SA"/>
-              </w:rPr>
               <w:t>Not rectified</w:t>
             </w:r>
           </w:p>
         </w:tc>
       </w:tr>
     </w:tbl>
-    <w:p xmlns:wp14="http://schemas.microsoft.com/office/word/2010/wordml" wp14:textId="77777777">
+    <w:p>
       <w:pPr>
         <w:pStyle w:val="Normal"/>
         <w:rPr/>
@@ -4211,7 +3973,7 @@
         <w:rPr/>
       </w:r>
     </w:p>
-    <w:p xmlns:wp14="http://schemas.microsoft.com/office/word/2010/wordml" wp14:textId="77777777">
+    <w:p>
       <w:pPr>
         <w:pStyle w:val="Normal"/>
         <w:rPr/>
@@ -4220,7 +3982,7 @@
         <w:rPr/>
       </w:r>
     </w:p>
-    <w:p xmlns:wp14="http://schemas.microsoft.com/office/word/2010/wordml" wp14:textId="77777777">
+    <w:p>
       <w:pPr>
         <w:pStyle w:val="ListParagraph"/>
         <w:numPr>
@@ -4240,28 +4002,13 @@
         <w:t>Conclusion</w:t>
       </w:r>
     </w:p>
-    <w:p xmlns:wp14="http://schemas.microsoft.com/office/word/2010/wordml" wp14:textId="77777777">
+    <w:p>
       <w:pPr>
         <w:pStyle w:val="ListParagraph"/>
         <w:rPr/>
       </w:pPr>
-    </w:p>
-    <w:p>
-      <w:pPr>
-        <w:pStyle w:val="Normal"/>
-        <w:suppressLineNumbers w:val="0"/>
-        <w:bidi w:val="0"/>
-        <w:spacing w:before="0" w:beforeAutospacing="off" w:after="160" w:afterAutospacing="off" w:line="259" w:lineRule="auto"/>
-        <w:ind w:left="720" w:right="0"/>
-        <w:jc w:val="left"/>
-      </w:pPr>
       <w:r>
         <w:rPr/>
-        <w:t>The testing showed that the game, while it functions correctly in most scenarios, still has improvements that need to be addressed before presenting, like the lack of error messaging for incorrect inputs, and some critic</w:t>
-      </w:r>
-      <w:r>
-        <w:rPr/>
-        <w:t>al issues.</w:t>
       </w:r>
     </w:p>
     <w:p>
@@ -4269,22 +4016,45 @@
         <w:pStyle w:val="Normal"/>
         <w:suppressLineNumbers w:val="0"/>
         <w:bidi w:val="0"/>
-        <w:spacing w:before="0" w:beforeAutospacing="off" w:after="160" w:afterAutospacing="off" w:line="259" w:lineRule="auto"/>
+        <w:spacing w:lineRule="auto" w:line="259" w:beforeAutospacing="0" w:before="0" w:afterAutospacing="0" w:after="160"/>
         <w:ind w:left="720" w:right="0"/>
         <w:jc w:val="left"/>
+        <w:rPr/>
       </w:pPr>
+      <w:r>
+        <w:rPr/>
+        <w:t>The testing showed that the game, while it functions correctly in most scenarios, still has improvements that need to be addressed before presenting, like the lack of error messaging for incorrect inputs, and some critical issues.</w:t>
+      </w:r>
     </w:p>
     <w:p>
       <w:pPr>
         <w:pStyle w:val="Normal"/>
         <w:suppressLineNumbers w:val="0"/>
         <w:bidi w:val="0"/>
-        <w:spacing w:before="0" w:beforeAutospacing="off" w:after="160" w:afterAutospacing="off" w:line="259" w:lineRule="auto"/>
+        <w:spacing w:lineRule="auto" w:line="259" w:beforeAutospacing="0" w:before="0" w:afterAutospacing="0" w:after="160"/>
         <w:ind w:left="720" w:right="0"/>
         <w:jc w:val="left"/>
+        <w:rPr/>
       </w:pPr>
+      <w:r>
+        <w:rPr/>
+      </w:r>
     </w:p>
-    <w:p xmlns:wp14="http://schemas.microsoft.com/office/word/2010/wordml" wp14:textId="77777777">
+    <w:p>
+      <w:pPr>
+        <w:pStyle w:val="Normal"/>
+        <w:suppressLineNumbers w:val="0"/>
+        <w:bidi w:val="0"/>
+        <w:spacing w:lineRule="auto" w:line="259" w:beforeAutospacing="0" w:before="0" w:afterAutospacing="0" w:after="160"/>
+        <w:ind w:left="720" w:right="0"/>
+        <w:jc w:val="left"/>
+        <w:rPr/>
+      </w:pPr>
+      <w:r>
+        <w:rPr/>
+      </w:r>
+    </w:p>
+    <w:p>
       <w:pPr>
         <w:pStyle w:val="Normal"/>
         <w:rPr/>
@@ -4294,18 +4064,14 @@
         <mc:AlternateContent>
           <mc:Choice Requires="wps">
             <w:drawing>
-              <wp:inline xmlns:wp14="http://schemas.microsoft.com/office/word/2010/wordprocessingDrawing" distT="0" distB="0" distL="0" distR="0" wp14:anchorId="2A91C99C" wp14:editId="7777777">
+              <wp:inline distT="0" distB="0" distL="0" distR="0" wp14:anchorId="2A91C99C">
                 <wp:extent cx="5731510" cy="19050"/>
                 <wp:effectExtent l="0" t="0" r="0" b="0"/>
-                <wp:docPr id="1" name=""/>
+                <wp:docPr id="1" name="Shape1"/>
                 <a:graphic xmlns:a="http://schemas.openxmlformats.org/drawingml/2006/main">
                   <a:graphicData uri="http://schemas.microsoft.com/office/word/2010/wordprocessingShape">
                     <wps:wsp>
                       <wps:cNvSpPr/>
-                      <wps:nvSpPr>
-                        <wps:cNvPr id="2" name=""/>
-                        <wps:cNvSpPr/>
-                      </wps:nvSpPr>
                       <wps:spPr>
                         <a:xfrm>
                           <a:off x="0" y="0"/>
@@ -4321,6 +4087,12 @@
                           <a:noFill/>
                         </a:ln>
                       </wps:spPr>
+                      <wps:style>
+                        <a:lnRef idx="0"/>
+                        <a:fillRef idx="0"/>
+                        <a:effectRef idx="0"/>
+                        <a:fontRef idx="minor"/>
+                      </wps:style>
                       <wps:bodyPr/>
                     </wps:wsp>
                   </a:graphicData>
@@ -4332,18 +4104,18 @@
             </w:drawing>
           </mc:Choice>
           <mc:Fallback>
-            <w:pict w14:anchorId="1B6D0EEB">
-              <v:rect id="shape_0" style="position:absolute;margin-left:0pt;margin-top:-1.55pt;width:451.25pt;height:1.45pt;mso-wrap-style:none;v-text-anchor:middle;mso-position-horizontal:center;mso-position-vertical:top" o:allowincell="f" fillcolor="#a0a0a0" stroked="f">
-                <v:fill type="solid" color2="#5f5f5f" o:detectmouseclick="t"/>
+            <w:pict>
+              <v:rect id="shape_0" ID="Shape1" path="m0,0l-2147483645,0l-2147483645,-2147483646l0,-2147483646xe" fillcolor="#a0a0a0" stroked="f" o:allowincell="f" style="position:absolute;margin-left:0pt;margin-top:-1.55pt;width:451.25pt;height:1.45pt;mso-wrap-style:none;v-text-anchor:middle;mso-position-vertical:top" wp14:anchorId="2A91C99C">
+                <v:fill o:detectmouseclick="t" type="solid" color2="#5f5f5f"/>
                 <v:stroke color="#3465a4" joinstyle="round" endcap="flat"/>
-                <w10:wrap type="topAndBottom"/>
+                <w10:wrap type="square"/>
               </v:rect>
             </w:pict>
           </mc:Fallback>
         </mc:AlternateContent>
       </w:r>
     </w:p>
-    <w:p xmlns:wp14="http://schemas.microsoft.com/office/word/2010/wordml" wp14:textId="77777777">
+    <w:p>
       <w:pPr>
         <w:pStyle w:val="Normal"/>
         <w:rPr>
@@ -4359,7 +4131,7 @@
         <w:t xml:space="preserve">Recommendations </w:t>
       </w:r>
     </w:p>
-    <w:p xmlns:wp14="http://schemas.microsoft.com/office/word/2010/wordml" wp14:textId="0AD73BF8">
+    <w:p>
       <w:pPr>
         <w:pStyle w:val="Normal"/>
         <w:numPr>
@@ -4368,23 +4140,16 @@
         </w:numPr>
         <w:spacing w:before="0" w:after="160"/>
         <w:rPr>
-          <w:b w:val="0"/>
-          <w:bCs w:val="0"/>
+          <w:b w:val="false"/>
+          <w:bCs w:val="false"/>
         </w:rPr>
       </w:pPr>
       <w:r>
         <w:rPr>
-          <w:b w:val="0"/>
-          <w:bCs w:val="0"/>
+          <w:b w:val="false"/>
+          <w:bCs w:val="false"/>
         </w:rPr>
-        <w:t>Fix the issue</w:t>
-      </w:r>
-      <w:r>
-        <w:rPr>
-          <w:b w:val="0"/>
-          <w:bCs w:val="0"/>
-        </w:rPr>
-        <w:t>s in the Defect Tracker</w:t>
+        <w:t>Fix the issues in the Defect Tracker</w:t>
       </w:r>
     </w:p>
     <w:p>
@@ -4394,28 +4159,28 @@
           <w:ilvl w:val="0"/>
           <w:numId w:val="1"/>
         </w:numPr>
+        <w:spacing w:before="0" w:after="160"/>
         <w:rPr>
-          <w:b w:val="0"/>
-          <w:bCs w:val="0"/>
+          <w:b w:val="false"/>
+          <w:bCs w:val="false"/>
         </w:rPr>
       </w:pPr>
       <w:r>
         <w:rPr>
-          <w:b w:val="0"/>
-          <w:bCs w:val="0"/>
+          <w:b w:val="false"/>
+          <w:bCs w:val="false"/>
         </w:rPr>
         <w:t>Add error messages to the inputs and prevent the loop from going when there is an error</w:t>
       </w:r>
     </w:p>
     <w:sectPr>
       <w:type w:val="nextPage"/>
-      <w:pgSz w:w="11906" w:h="16838" w:orient="portrait"/>
-      <w:pgMar w:top="1440" w:right="1440" w:bottom="1440" w:left="1440" w:header="0" w:footer="0" w:gutter="0"/>
+      <w:pgSz w:w="11906" w:h="16838"/>
+      <w:pgMar w:left="1440" w:right="1440" w:gutter="0" w:header="0" w:top="1440" w:footer="0" w:bottom="1440"/>
       <w:pgNumType w:fmt="decimal"/>
       <w:formProt w:val="false"/>
       <w:textDirection w:val="lrTb"/>
       <w:docGrid w:type="default" w:linePitch="360" w:charSpace="4096"/>
-      <w:cols w:num="1"/>
     </w:sectPr>
   </w:body>
 </w:document>
@@ -4436,7 +4201,7 @@
         <w:ind w:left="720" w:hanging="360"/>
       </w:pPr>
       <w:rPr>
-        <w:rFonts w:hint="default" w:ascii="Symbol" w:hAnsi="Symbol" w:cs="Symbol"/>
+        <w:rFonts w:ascii="Symbol" w:hAnsi="Symbol" w:cs="Symbol" w:hint="default"/>
         <w:sz w:val="20"/>
       </w:rPr>
     </w:lvl>
@@ -4452,7 +4217,7 @@
         <w:ind w:left="1440" w:hanging="360"/>
       </w:pPr>
       <w:rPr>
-        <w:rFonts w:hint="default" w:ascii="Courier New" w:hAnsi="Courier New" w:cs="Courier New"/>
+        <w:rFonts w:ascii="Courier New" w:hAnsi="Courier New" w:cs="Courier New" w:hint="default"/>
         <w:sz w:val="20"/>
       </w:rPr>
     </w:lvl>
@@ -4468,7 +4233,7 @@
         <w:ind w:left="2160" w:hanging="360"/>
       </w:pPr>
       <w:rPr>
-        <w:rFonts w:hint="default" w:ascii="Wingdings" w:hAnsi="Wingdings" w:cs="Wingdings"/>
+        <w:rFonts w:ascii="Wingdings" w:hAnsi="Wingdings" w:cs="Wingdings" w:hint="default"/>
         <w:sz w:val="20"/>
       </w:rPr>
     </w:lvl>
@@ -4484,7 +4249,7 @@
         <w:ind w:left="2880" w:hanging="360"/>
       </w:pPr>
       <w:rPr>
-        <w:rFonts w:hint="default" w:ascii="Wingdings" w:hAnsi="Wingdings" w:cs="Wingdings"/>
+        <w:rFonts w:ascii="Wingdings" w:hAnsi="Wingdings" w:cs="Wingdings" w:hint="default"/>
         <w:sz w:val="20"/>
       </w:rPr>
     </w:lvl>
@@ -4500,7 +4265,7 @@
         <w:ind w:left="3600" w:hanging="360"/>
       </w:pPr>
       <w:rPr>
-        <w:rFonts w:hint="default" w:ascii="Wingdings" w:hAnsi="Wingdings" w:cs="Wingdings"/>
+        <w:rFonts w:ascii="Wingdings" w:hAnsi="Wingdings" w:cs="Wingdings" w:hint="default"/>
         <w:sz w:val="20"/>
       </w:rPr>
     </w:lvl>
@@ -4516,7 +4281,7 @@
         <w:ind w:left="4320" w:hanging="360"/>
       </w:pPr>
       <w:rPr>
-        <w:rFonts w:hint="default" w:ascii="Wingdings" w:hAnsi="Wingdings" w:cs="Wingdings"/>
+        <w:rFonts w:ascii="Wingdings" w:hAnsi="Wingdings" w:cs="Wingdings" w:hint="default"/>
         <w:sz w:val="20"/>
       </w:rPr>
     </w:lvl>
@@ -4532,7 +4297,7 @@
         <w:ind w:left="5040" w:hanging="360"/>
       </w:pPr>
       <w:rPr>
-        <w:rFonts w:hint="default" w:ascii="Wingdings" w:hAnsi="Wingdings" w:cs="Wingdings"/>
+        <w:rFonts w:ascii="Wingdings" w:hAnsi="Wingdings" w:cs="Wingdings" w:hint="default"/>
         <w:sz w:val="20"/>
       </w:rPr>
     </w:lvl>
@@ -4548,7 +4313,7 @@
         <w:ind w:left="5760" w:hanging="360"/>
       </w:pPr>
       <w:rPr>
-        <w:rFonts w:hint="default" w:ascii="Wingdings" w:hAnsi="Wingdings" w:cs="Wingdings"/>
+        <w:rFonts w:ascii="Wingdings" w:hAnsi="Wingdings" w:cs="Wingdings" w:hint="default"/>
         <w:sz w:val="20"/>
       </w:rPr>
     </w:lvl>
@@ -4564,11 +4329,10 @@
         <w:ind w:left="6480" w:hanging="360"/>
       </w:pPr>
       <w:rPr>
-        <w:rFonts w:hint="default" w:ascii="Wingdings" w:hAnsi="Wingdings" w:cs="Wingdings"/>
+        <w:rFonts w:ascii="Wingdings" w:hAnsi="Wingdings" w:cs="Wingdings" w:hint="default"/>
         <w:sz w:val="20"/>
       </w:rPr>
     </w:lvl>
-    <w:nsid w:val="2e9be8d2"/>
   </w:abstractNum>
   <w:abstractNum w:abstractNumId="2">
     <w:lvl w:ilvl="0">
@@ -4688,7 +4452,6 @@
       </w:pPr>
       <w:rPr/>
     </w:lvl>
-    <w:nsid w:val="5b12ccef"/>
   </w:abstractNum>
   <w:abstractNum w:abstractNumId="3">
     <w:lvl w:ilvl="0">
@@ -4808,7 +4571,6 @@
         <w:ind w:left="0" w:hanging="0"/>
       </w:pPr>
     </w:lvl>
-    <w:nsid w:val="6c8069fe"/>
   </w:abstractNum>
   <w:num w:numId="1">
     <w:abstractNumId w:val="1"/>
@@ -4823,11 +4585,11 @@
 </file>
 
 <file path=word/styles.xml><?xml version="1.0" encoding="utf-8"?>
-<w:styles xmlns:wp14="http://schemas.microsoft.com/office/word/2010/wordprocessingDrawing" xmlns:w="http://schemas.openxmlformats.org/wordprocessingml/2006/main" xmlns:w14="http://schemas.microsoft.com/office/word/2010/wordml" xmlns:mc="http://schemas.openxmlformats.org/markup-compatibility/2006" mc:Ignorable="w14 wp14">
+<w:styles xmlns:w="http://schemas.openxmlformats.org/wordprocessingml/2006/main" xmlns:w14="http://schemas.microsoft.com/office/word/2010/wordml" xmlns:mc="http://schemas.openxmlformats.org/markup-compatibility/2006" mc:Ignorable="w14">
   <w:docDefaults>
     <w:rPrDefault>
       <w:rPr>
-        <w:rFonts w:ascii="Aptos" w:hAnsi="Aptos" w:eastAsia="Aptos" w:cs="" w:asciiTheme="minorHAnsi" w:hAnsiTheme="minorHAnsi" w:eastAsiaTheme="minorHAnsi" w:cstheme="minorBidi"/>
+        <w:rFonts w:ascii="Aptos" w:hAnsi="Aptos" w:eastAsia="Aptos" w:cs="" w:asciiTheme="minorHAnsi" w:cstheme="minorBidi" w:eastAsiaTheme="minorHAnsi" w:hAnsiTheme="minorHAnsi"/>
         <w:kern w:val="2"/>
         <w:sz w:val="22"/>
         <w:szCs w:val="22"/>
@@ -5224,12 +4986,13 @@
     <w:qFormat/>
     <w:pPr>
       <w:widowControl/>
+      <w:suppressAutoHyphens w:val="true"/>
       <w:bidi w:val="0"/>
-      <w:spacing w:before="0" w:after="160" w:line="259" w:lineRule="auto"/>
+      <w:spacing w:lineRule="auto" w:line="259" w:before="0" w:after="160"/>
       <w:jc w:val="left"/>
     </w:pPr>
     <w:rPr>
-      <w:rFonts w:ascii="Aptos" w:hAnsi="Aptos" w:eastAsia="Aptos" w:cs="" w:asciiTheme="minorHAnsi" w:hAnsiTheme="minorHAnsi" w:eastAsiaTheme="minorHAnsi" w:cstheme="minorBidi"/>
+      <w:rFonts w:ascii="Aptos" w:hAnsi="Aptos" w:eastAsia="Aptos" w:cs="" w:asciiTheme="minorHAnsi" w:cstheme="minorBidi" w:eastAsiaTheme="minorHAnsi" w:hAnsiTheme="minorHAnsi"/>
       <w:color w:val="auto"/>
       <w:kern w:val="2"/>
       <w:sz w:val="22"/>
@@ -5253,8 +5016,8 @@
       <w:outlineLvl w:val="0"/>
     </w:pPr>
     <w:rPr>
-      <w:rFonts w:ascii="Aptos Display" w:hAnsi="Aptos Display" w:eastAsia="" w:cs="" w:asciiTheme="majorHAnsi" w:hAnsiTheme="majorHAnsi" w:eastAsiaTheme="majorEastAsia" w:cstheme="majorBidi"/>
-      <w:color w:val="0F4761" w:themeColor="accent1" w:themeShade="bf"/>
+      <w:rFonts w:ascii="Aptos Display" w:hAnsi="Aptos Display" w:eastAsia="" w:cs="" w:asciiTheme="majorHAnsi" w:cstheme="majorBidi" w:eastAsiaTheme="majorEastAsia" w:hAnsiTheme="majorHAnsi"/>
+      <w:color w:themeColor="accent1" w:themeShade="bf" w:val="0F4761"/>
       <w:sz w:val="40"/>
       <w:szCs w:val="40"/>
     </w:rPr>
@@ -5276,8 +5039,8 @@
       <w:outlineLvl w:val="1"/>
     </w:pPr>
     <w:rPr>
-      <w:rFonts w:ascii="Aptos Display" w:hAnsi="Aptos Display" w:eastAsia="" w:cs="" w:asciiTheme="majorHAnsi" w:hAnsiTheme="majorHAnsi" w:eastAsiaTheme="majorEastAsia" w:cstheme="majorBidi"/>
-      <w:color w:val="0F4761" w:themeColor="accent1" w:themeShade="bf"/>
+      <w:rFonts w:ascii="Aptos Display" w:hAnsi="Aptos Display" w:eastAsia="" w:cs="" w:asciiTheme="majorHAnsi" w:cstheme="majorBidi" w:eastAsiaTheme="majorEastAsia" w:hAnsiTheme="majorHAnsi"/>
+      <w:color w:themeColor="accent1" w:themeShade="bf" w:val="0F4761"/>
       <w:sz w:val="32"/>
       <w:szCs w:val="32"/>
     </w:rPr>
@@ -5299,8 +5062,8 @@
       <w:outlineLvl w:val="2"/>
     </w:pPr>
     <w:rPr>
-      <w:rFonts w:eastAsia="" w:cs="" w:eastAsiaTheme="majorEastAsia" w:cstheme="majorBidi"/>
-      <w:color w:val="0F4761" w:themeColor="accent1" w:themeShade="bf"/>
+      <w:rFonts w:eastAsia="" w:cs="" w:cstheme="majorBidi" w:eastAsiaTheme="majorEastAsia"/>
+      <w:color w:themeColor="accent1" w:themeShade="bf" w:val="0F4761"/>
       <w:sz w:val="28"/>
       <w:szCs w:val="28"/>
     </w:rPr>
@@ -5322,10 +5085,10 @@
       <w:outlineLvl w:val="3"/>
     </w:pPr>
     <w:rPr>
-      <w:rFonts w:eastAsia="" w:cs="" w:eastAsiaTheme="majorEastAsia" w:cstheme="majorBidi"/>
+      <w:rFonts w:eastAsia="" w:cs="" w:cstheme="majorBidi" w:eastAsiaTheme="majorEastAsia"/>
       <w:i/>
       <w:iCs/>
-      <w:color w:val="0F4761" w:themeColor="accent1" w:themeShade="bf"/>
+      <w:color w:themeColor="accent1" w:themeShade="bf" w:val="0F4761"/>
     </w:rPr>
   </w:style>
   <w:style w:type="paragraph" w:styleId="Heading5">
@@ -5345,8 +5108,8 @@
       <w:outlineLvl w:val="4"/>
     </w:pPr>
     <w:rPr>
-      <w:rFonts w:eastAsia="" w:cs="" w:eastAsiaTheme="majorEastAsia" w:cstheme="majorBidi"/>
-      <w:color w:val="0F4761" w:themeColor="accent1" w:themeShade="bf"/>
+      <w:rFonts w:eastAsia="" w:cs="" w:cstheme="majorBidi" w:eastAsiaTheme="majorEastAsia"/>
+      <w:color w:themeColor="accent1" w:themeShade="bf" w:val="0F4761"/>
     </w:rPr>
   </w:style>
   <w:style w:type="paragraph" w:styleId="Heading6">
@@ -5366,10 +5129,10 @@
       <w:outlineLvl w:val="5"/>
     </w:pPr>
     <w:rPr>
-      <w:rFonts w:eastAsia="" w:cs="" w:eastAsiaTheme="majorEastAsia" w:cstheme="majorBidi"/>
+      <w:rFonts w:eastAsia="" w:cs="" w:cstheme="majorBidi" w:eastAsiaTheme="majorEastAsia"/>
       <w:i/>
       <w:iCs/>
-      <w:color w:val="595959" w:themeColor="text1" w:themeTint="a6"/>
+      <w:color w:themeColor="text1" w:themeTint="a6" w:val="595959"/>
     </w:rPr>
   </w:style>
   <w:style w:type="paragraph" w:styleId="Heading7">
@@ -5389,8 +5152,8 @@
       <w:outlineLvl w:val="6"/>
     </w:pPr>
     <w:rPr>
-      <w:rFonts w:eastAsia="" w:cs="" w:eastAsiaTheme="majorEastAsia" w:cstheme="majorBidi"/>
-      <w:color w:val="595959" w:themeColor="text1" w:themeTint="a6"/>
+      <w:rFonts w:eastAsia="" w:cs="" w:cstheme="majorBidi" w:eastAsiaTheme="majorEastAsia"/>
+      <w:color w:themeColor="text1" w:themeTint="a6" w:val="595959"/>
     </w:rPr>
   </w:style>
   <w:style w:type="paragraph" w:styleId="Heading8">
@@ -5410,10 +5173,10 @@
       <w:outlineLvl w:val="7"/>
     </w:pPr>
     <w:rPr>
-      <w:rFonts w:eastAsia="" w:cs="" w:eastAsiaTheme="majorEastAsia" w:cstheme="majorBidi"/>
+      <w:rFonts w:eastAsia="" w:cs="" w:cstheme="majorBidi" w:eastAsiaTheme="majorEastAsia"/>
       <w:i/>
       <w:iCs/>
-      <w:color w:val="272727" w:themeColor="text1" w:themeTint="d8"/>
+      <w:color w:themeColor="text1" w:themeTint="d8" w:val="272727"/>
     </w:rPr>
   </w:style>
   <w:style w:type="paragraph" w:styleId="Heading9">
@@ -5433,8 +5196,8 @@
       <w:outlineLvl w:val="8"/>
     </w:pPr>
     <w:rPr>
-      <w:rFonts w:eastAsia="" w:cs="" w:eastAsiaTheme="majorEastAsia" w:cstheme="majorBidi"/>
-      <w:color w:val="272727" w:themeColor="text1" w:themeTint="d8"/>
+      <w:rFonts w:eastAsia="" w:cs="" w:cstheme="majorBidi" w:eastAsiaTheme="majorEastAsia"/>
+      <w:color w:themeColor="text1" w:themeTint="d8" w:val="272727"/>
     </w:rPr>
   </w:style>
   <w:style w:type="character" w:styleId="DefaultParagraphFont" w:default="1">
@@ -5453,8 +5216,8 @@
     <w:qFormat/>
     <w:rsid w:val="00be7441"/>
     <w:rPr>
-      <w:rFonts w:ascii="Aptos Display" w:hAnsi="Aptos Display" w:eastAsia="" w:cs="" w:asciiTheme="majorHAnsi" w:hAnsiTheme="majorHAnsi" w:eastAsiaTheme="majorEastAsia" w:cstheme="majorBidi"/>
-      <w:color w:val="0F4761" w:themeColor="accent1" w:themeShade="bf"/>
+      <w:rFonts w:ascii="Aptos Display" w:hAnsi="Aptos Display" w:eastAsia="" w:cs="" w:asciiTheme="majorHAnsi" w:cstheme="majorBidi" w:eastAsiaTheme="majorEastAsia" w:hAnsiTheme="majorHAnsi"/>
+      <w:color w:themeColor="accent1" w:themeShade="bf" w:val="0F4761"/>
       <w:sz w:val="40"/>
       <w:szCs w:val="40"/>
     </w:rPr>
@@ -5468,8 +5231,8 @@
     <w:qFormat/>
     <w:rsid w:val="00be7441"/>
     <w:rPr>
-      <w:rFonts w:ascii="Aptos Display" w:hAnsi="Aptos Display" w:eastAsia="" w:cs="" w:asciiTheme="majorHAnsi" w:hAnsiTheme="majorHAnsi" w:eastAsiaTheme="majorEastAsia" w:cstheme="majorBidi"/>
-      <w:color w:val="0F4761" w:themeColor="accent1" w:themeShade="bf"/>
+      <w:rFonts w:ascii="Aptos Display" w:hAnsi="Aptos Display" w:eastAsia="" w:cs="" w:asciiTheme="majorHAnsi" w:cstheme="majorBidi" w:eastAsiaTheme="majorEastAsia" w:hAnsiTheme="majorHAnsi"/>
+      <w:color w:themeColor="accent1" w:themeShade="bf" w:val="0F4761"/>
       <w:sz w:val="32"/>
       <w:szCs w:val="32"/>
     </w:rPr>
@@ -5483,8 +5246,8 @@
     <w:qFormat/>
     <w:rsid w:val="00be7441"/>
     <w:rPr>
-      <w:rFonts w:eastAsia="" w:cs="" w:eastAsiaTheme="majorEastAsia" w:cstheme="majorBidi"/>
-      <w:color w:val="0F4761" w:themeColor="accent1" w:themeShade="bf"/>
+      <w:rFonts w:eastAsia="" w:cs="" w:cstheme="majorBidi" w:eastAsiaTheme="majorEastAsia"/>
+      <w:color w:themeColor="accent1" w:themeShade="bf" w:val="0F4761"/>
       <w:sz w:val="28"/>
       <w:szCs w:val="28"/>
     </w:rPr>
@@ -5498,10 +5261,10 @@
     <w:qFormat/>
     <w:rsid w:val="00be7441"/>
     <w:rPr>
-      <w:rFonts w:eastAsia="" w:cs="" w:eastAsiaTheme="majorEastAsia" w:cstheme="majorBidi"/>
+      <w:rFonts w:eastAsia="" w:cs="" w:cstheme="majorBidi" w:eastAsiaTheme="majorEastAsia"/>
       <w:i/>
       <w:iCs/>
-      <w:color w:val="0F4761" w:themeColor="accent1" w:themeShade="bf"/>
+      <w:color w:themeColor="accent1" w:themeShade="bf" w:val="0F4761"/>
     </w:rPr>
   </w:style>
   <w:style w:type="character" w:styleId="Heading5Char" w:customStyle="1">
@@ -5513,8 +5276,8 @@
     <w:qFormat/>
     <w:rsid w:val="00be7441"/>
     <w:rPr>
-      <w:rFonts w:eastAsia="" w:cs="" w:eastAsiaTheme="majorEastAsia" w:cstheme="majorBidi"/>
-      <w:color w:val="0F4761" w:themeColor="accent1" w:themeShade="bf"/>
+      <w:rFonts w:eastAsia="" w:cs="" w:cstheme="majorBidi" w:eastAsiaTheme="majorEastAsia"/>
+      <w:color w:themeColor="accent1" w:themeShade="bf" w:val="0F4761"/>
     </w:rPr>
   </w:style>
   <w:style w:type="character" w:styleId="Heading6Char" w:customStyle="1">
@@ -5526,10 +5289,10 @@
     <w:qFormat/>
     <w:rsid w:val="00be7441"/>
     <w:rPr>
-      <w:rFonts w:eastAsia="" w:cs="" w:eastAsiaTheme="majorEastAsia" w:cstheme="majorBidi"/>
+      <w:rFonts w:eastAsia="" w:cs="" w:cstheme="majorBidi" w:eastAsiaTheme="majorEastAsia"/>
       <w:i/>
       <w:iCs/>
-      <w:color w:val="595959" w:themeColor="text1" w:themeTint="a6"/>
+      <w:color w:themeColor="text1" w:themeTint="a6" w:val="595959"/>
     </w:rPr>
   </w:style>
   <w:style w:type="character" w:styleId="Heading7Char" w:customStyle="1">
@@ -5541,8 +5304,8 @@
     <w:qFormat/>
     <w:rsid w:val="00be7441"/>
     <w:rPr>
-      <w:rFonts w:eastAsia="" w:cs="" w:eastAsiaTheme="majorEastAsia" w:cstheme="majorBidi"/>
-      <w:color w:val="595959" w:themeColor="text1" w:themeTint="a6"/>
+      <w:rFonts w:eastAsia="" w:cs="" w:cstheme="majorBidi" w:eastAsiaTheme="majorEastAsia"/>
+      <w:color w:themeColor="text1" w:themeTint="a6" w:val="595959"/>
     </w:rPr>
   </w:style>
   <w:style w:type="character" w:styleId="Heading8Char" w:customStyle="1">
@@ -5554,10 +5317,10 @@
     <w:qFormat/>
     <w:rsid w:val="00be7441"/>
     <w:rPr>
-      <w:rFonts w:eastAsia="" w:cs="" w:eastAsiaTheme="majorEastAsia" w:cstheme="majorBidi"/>
+      <w:rFonts w:eastAsia="" w:cs="" w:cstheme="majorBidi" w:eastAsiaTheme="majorEastAsia"/>
       <w:i/>
       <w:iCs/>
-      <w:color w:val="272727" w:themeColor="text1" w:themeTint="d8"/>
+      <w:color w:themeColor="text1" w:themeTint="d8" w:val="272727"/>
     </w:rPr>
   </w:style>
   <w:style w:type="character" w:styleId="Heading9Char" w:customStyle="1">
@@ -5569,8 +5332,8 @@
     <w:qFormat/>
     <w:rsid w:val="00be7441"/>
     <w:rPr>
-      <w:rFonts w:eastAsia="" w:cs="" w:eastAsiaTheme="majorEastAsia" w:cstheme="majorBidi"/>
-      <w:color w:val="272727" w:themeColor="text1" w:themeTint="d8"/>
+      <w:rFonts w:eastAsia="" w:cs="" w:cstheme="majorBidi" w:eastAsiaTheme="majorEastAsia"/>
+      <w:color w:themeColor="text1" w:themeTint="d8" w:val="272727"/>
     </w:rPr>
   </w:style>
   <w:style w:type="character" w:styleId="TitleChar" w:customStyle="1">
@@ -5581,7 +5344,7 @@
     <w:qFormat/>
     <w:rsid w:val="00be7441"/>
     <w:rPr>
-      <w:rFonts w:ascii="Aptos Display" w:hAnsi="Aptos Display" w:eastAsia="" w:cs="" w:asciiTheme="majorHAnsi" w:hAnsiTheme="majorHAnsi" w:eastAsiaTheme="majorEastAsia" w:cstheme="majorBidi"/>
+      <w:rFonts w:ascii="Aptos Display" w:hAnsi="Aptos Display" w:eastAsia="" w:cs="" w:asciiTheme="majorHAnsi" w:cstheme="majorBidi" w:eastAsiaTheme="majorEastAsia" w:hAnsiTheme="majorHAnsi"/>
       <w:spacing w:val="-10"/>
       <w:kern w:val="2"/>
       <w:sz w:val="56"/>
@@ -5596,8 +5359,8 @@
     <w:qFormat/>
     <w:rsid w:val="00be7441"/>
     <w:rPr>
-      <w:rFonts w:eastAsia="" w:cs="" w:eastAsiaTheme="majorEastAsia" w:cstheme="majorBidi"/>
-      <w:color w:val="595959" w:themeColor="text1" w:themeTint="a6"/>
+      <w:rFonts w:eastAsia="" w:cs="" w:cstheme="majorBidi" w:eastAsiaTheme="majorEastAsia"/>
+      <w:color w:themeColor="text1" w:themeTint="a6" w:val="595959"/>
       <w:spacing w:val="15"/>
       <w:sz w:val="28"/>
       <w:szCs w:val="28"/>
@@ -5613,7 +5376,7 @@
     <w:rPr>
       <w:i/>
       <w:iCs/>
-      <w:color w:val="404040" w:themeColor="text1" w:themeTint="bf"/>
+      <w:color w:themeColor="text1" w:themeTint="bf" w:val="404040"/>
     </w:rPr>
   </w:style>
   <w:style w:type="character" w:styleId="IntenseEmphasis">
@@ -5625,7 +5388,7 @@
     <w:rPr>
       <w:i/>
       <w:iCs/>
-      <w:color w:val="0F4761" w:themeColor="accent1" w:themeShade="bf"/>
+      <w:color w:themeColor="accent1" w:themeShade="bf" w:val="0F4761"/>
     </w:rPr>
   </w:style>
   <w:style w:type="character" w:styleId="IntenseQuoteChar" w:customStyle="1">
@@ -5638,7 +5401,7 @@
     <w:rPr>
       <w:i/>
       <w:iCs/>
-      <w:color w:val="0F4761" w:themeColor="accent1" w:themeShade="bf"/>
+      <w:color w:themeColor="accent1" w:themeShade="bf" w:val="0F4761"/>
     </w:rPr>
   </w:style>
   <w:style w:type="character" w:styleId="IntenseReference">
@@ -5651,7 +5414,7 @@
       <w:b/>
       <w:bCs/>
       <w:smallCaps/>
-      <w:color w:val="0F4761" w:themeColor="accent1" w:themeShade="bf"/>
+      <w:color w:themeColor="accent1" w:themeShade="bf" w:val="0F4761"/>
       <w:spacing w:val="5"/>
     </w:rPr>
   </w:style>
@@ -5674,7 +5437,7 @@
     <w:name w:val="Body Text"/>
     <w:basedOn w:val="Normal"/>
     <w:pPr>
-      <w:spacing w:before="0" w:after="140" w:line="276" w:lineRule="auto"/>
+      <w:spacing w:lineRule="auto" w:line="276" w:before="0" w:after="140"/>
     </w:pPr>
     <w:rPr/>
   </w:style>
@@ -5722,11 +5485,11 @@
     <w:qFormat/>
     <w:rsid w:val="00be7441"/>
     <w:pPr>
-      <w:spacing w:before="0" w:after="80" w:line="240" w:lineRule="auto"/>
+      <w:spacing w:lineRule="auto" w:line="240" w:before="0" w:after="80"/>
       <w:contextualSpacing/>
     </w:pPr>
     <w:rPr>
-      <w:rFonts w:ascii="Aptos Display" w:hAnsi="Aptos Display" w:eastAsia="" w:cs="" w:asciiTheme="majorHAnsi" w:hAnsiTheme="majorHAnsi" w:eastAsiaTheme="majorEastAsia" w:cstheme="majorBidi"/>
+      <w:rFonts w:ascii="Aptos Display" w:hAnsi="Aptos Display" w:eastAsia="" w:cs="" w:asciiTheme="majorHAnsi" w:cstheme="majorBidi" w:eastAsiaTheme="majorEastAsia" w:hAnsiTheme="majorHAnsi"/>
       <w:spacing w:val="-10"/>
       <w:kern w:val="2"/>
       <w:sz w:val="56"/>
@@ -5743,8 +5506,8 @@
     <w:rsid w:val="00be7441"/>
     <w:pPr/>
     <w:rPr>
-      <w:rFonts w:eastAsia="" w:cs="" w:eastAsiaTheme="majorEastAsia" w:cstheme="majorBidi"/>
-      <w:color w:val="595959" w:themeColor="text1" w:themeTint="a6"/>
+      <w:rFonts w:eastAsia="" w:cs="" w:cstheme="majorBidi" w:eastAsiaTheme="majorEastAsia"/>
+      <w:color w:themeColor="text1" w:themeTint="a6" w:val="595959"/>
       <w:spacing w:val="15"/>
       <w:sz w:val="28"/>
       <w:szCs w:val="28"/>
@@ -5765,7 +5528,7 @@
     <w:rPr>
       <w:i/>
       <w:iCs/>
-      <w:color w:val="404040" w:themeColor="text1" w:themeTint="bf"/>
+      <w:color w:themeColor="text1" w:themeTint="bf" w:val="404040"/>
     </w:rPr>
   </w:style>
   <w:style w:type="paragraph" w:styleId="ListParagraph">
@@ -5791,8 +5554,8 @@
     <w:rsid w:val="00be7441"/>
     <w:pPr>
       <w:pBdr>
-        <w:top w:val="single" w:color="0F4761" w:themeColor="accent1" w:themeShade="bf" w:sz="4" w:space="10"/>
-        <w:bottom w:val="single" w:color="0F4761" w:themeColor="accent1" w:themeShade="bf" w:sz="4" w:space="10"/>
+        <w:top w:val="single" w:sz="4" w:space="10" w:color="0F4761" w:themeColor="accent1" w:themeShade="bf"/>
+        <w:bottom w:val="single" w:sz="4" w:space="10" w:color="0F4761" w:themeColor="accent1" w:themeShade="bf"/>
       </w:pBdr>
       <w:spacing w:before="360" w:after="360"/>
       <w:ind w:left="864" w:right="864"/>
@@ -5801,8 +5564,15 @@
     <w:rPr>
       <w:i/>
       <w:iCs/>
-      <w:color w:val="0F4761" w:themeColor="accent1" w:themeShade="bf"/>
+      <w:color w:themeColor="accent1" w:themeShade="bf" w:val="0F4761"/>
     </w:rPr>
+  </w:style>
+  <w:style w:type="paragraph" w:styleId="FrameContentsuser">
+    <w:name w:val="Frame Contents (user)"/>
+    <w:basedOn w:val="Normal"/>
+    <w:qFormat/>
+    <w:pPr/>
+    <w:rPr/>
   </w:style>
   <w:style w:type="paragraph" w:styleId="FrameContents">
     <w:name w:val="Frame Contents"/>
@@ -5818,7 +5588,7 @@
     <w:unhideWhenUsed/>
     <w:qFormat/>
   </w:style>
-  <w:style w:type="table" w:styleId="TableNormal" w:default="1">
+  <w:style w:type="table" w:default="1" w:styleId="TableNormal">
     <w:name w:val="Normal Table"/>
     <w:uiPriority w:val="99"/>
     <w:semiHidden/>

</xml_diff>